<commit_message>
Himanshu | updated notes
</commit_message>
<xml_diff>
--- a/DB/sql.docx
+++ b/DB/sql.docx
@@ -1,6 +1,6 @@
 
 <file path=word/document.xml><?xml version="1.0" encoding="utf-8"?>
-<w:document xmlns:wpc="http://schemas.microsoft.com/office/word/2010/wordprocessingCanvas" xmlns:cx="http://schemas.microsoft.com/office/drawing/2014/chartex" xmlns:cx1="http://schemas.microsoft.com/office/drawing/2015/9/8/chartex" xmlns:cx2="http://schemas.microsoft.com/office/drawing/2015/10/21/chartex" xmlns:cx3="http://schemas.microsoft.com/office/drawing/2016/5/9/chartex" xmlns:cx4="http://schemas.microsoft.com/office/drawing/2016/5/10/chartex" xmlns:cx5="http://schemas.microsoft.com/office/drawing/2016/5/11/chartex" xmlns:cx6="http://schemas.microsoft.com/office/drawing/2016/5/12/chartex" xmlns:cx7="http://schemas.microsoft.com/office/drawing/2016/5/13/chartex" xmlns:cx8="http://schemas.microsoft.com/office/drawing/2016/5/14/chartex" xmlns:mc="http://schemas.openxmlformats.org/markup-compatibility/2006" xmlns:aink="http://schemas.microsoft.com/office/drawing/2016/ink" xmlns:am3d="http://schemas.microsoft.com/office/drawing/2017/model3d" xmlns:o="urn:schemas-microsoft-com:office:office" xmlns:r="http://schemas.openxmlformats.org/officeDocument/2006/relationships" xmlns:m="http://schemas.openxmlformats.org/officeDocument/2006/math" xmlns:v="urn:schemas-microsoft-com:vml" xmlns:wp14="http://schemas.microsoft.com/office/word/2010/wordprocessingDrawing" xmlns:wp="http://schemas.openxmlformats.org/drawingml/2006/wordprocessingDrawing" xmlns:w10="urn:schemas-microsoft-com:office:word" xmlns:w="http://schemas.openxmlformats.org/wordprocessingml/2006/main" xmlns:w14="http://schemas.microsoft.com/office/word/2010/wordml" xmlns:w15="http://schemas.microsoft.com/office/word/2012/wordml" xmlns:w16cid="http://schemas.microsoft.com/office/word/2016/wordml/cid" xmlns:w16se="http://schemas.microsoft.com/office/word/2015/wordml/symex" xmlns:wpg="http://schemas.microsoft.com/office/word/2010/wordprocessingGroup" xmlns:wpi="http://schemas.microsoft.com/office/word/2010/wordprocessingInk" xmlns:wne="http://schemas.microsoft.com/office/word/2006/wordml" xmlns:wps="http://schemas.microsoft.com/office/word/2010/wordprocessingShape" mc:Ignorable="w14 w15 w16se w16cid wp14">
+<w:document xmlns:wpc="http://schemas.microsoft.com/office/word/2010/wordprocessingCanvas" xmlns:cx="http://schemas.microsoft.com/office/drawing/2014/chartex" xmlns:cx1="http://schemas.microsoft.com/office/drawing/2015/9/8/chartex" xmlns:cx2="http://schemas.microsoft.com/office/drawing/2015/10/21/chartex" xmlns:cx3="http://schemas.microsoft.com/office/drawing/2016/5/9/chartex" xmlns:cx4="http://schemas.microsoft.com/office/drawing/2016/5/10/chartex" xmlns:cx5="http://schemas.microsoft.com/office/drawing/2016/5/11/chartex" xmlns:cx6="http://schemas.microsoft.com/office/drawing/2016/5/12/chartex" xmlns:cx7="http://schemas.microsoft.com/office/drawing/2016/5/13/chartex" xmlns:cx8="http://schemas.microsoft.com/office/drawing/2016/5/14/chartex" xmlns:mc="http://schemas.openxmlformats.org/markup-compatibility/2006" xmlns:aink="http://schemas.microsoft.com/office/drawing/2016/ink" xmlns:am3d="http://schemas.microsoft.com/office/drawing/2017/model3d" xmlns:o="urn:schemas-microsoft-com:office:office" xmlns:r="http://schemas.openxmlformats.org/officeDocument/2006/relationships" xmlns:m="http://schemas.openxmlformats.org/officeDocument/2006/math" xmlns:v="urn:schemas-microsoft-com:vml" xmlns:wp14="http://schemas.microsoft.com/office/word/2010/wordprocessingDrawing" xmlns:wp="http://schemas.openxmlformats.org/drawingml/2006/wordprocessingDrawing" xmlns:w10="urn:schemas-microsoft-com:office:word" xmlns:w="http://schemas.openxmlformats.org/wordprocessingml/2006/main" xmlns:w14="http://schemas.microsoft.com/office/word/2010/wordml" xmlns:w15="http://schemas.microsoft.com/office/word/2012/wordml" xmlns:w16cex="http://schemas.microsoft.com/office/word/2018/wordml/cex" xmlns:w16cid="http://schemas.microsoft.com/office/word/2016/wordml/cid" xmlns:w16="http://schemas.microsoft.com/office/word/2018/wordml" xmlns:w16sdtdh="http://schemas.microsoft.com/office/word/2020/wordml/sdtdatahash" xmlns:w16se="http://schemas.microsoft.com/office/word/2015/wordml/symex" xmlns:wpg="http://schemas.microsoft.com/office/word/2010/wordprocessingGroup" xmlns:wpi="http://schemas.microsoft.com/office/word/2010/wordprocessingInk" xmlns:wne="http://schemas.microsoft.com/office/word/2006/wordml" xmlns:wps="http://schemas.microsoft.com/office/word/2010/wordprocessingShape" mc:Ignorable="w14 w15 w16se w16cid w16 w16cex w16sdtdh wp14">
   <w:body>
     <w:p>
       <w:pPr>
@@ -256,7 +256,7 @@
           <w:lang w:eastAsia="en-IN"/>
         </w:rPr>
         <w:drawing>
-          <wp:inline distT="0" distB="0" distL="0" distR="0">
+          <wp:inline distT="0" distB="0" distL="0" distR="0" wp14:anchorId="3474F3E1" wp14:editId="05BCCFBD">
             <wp:extent cx="4152900" cy="3810000"/>
             <wp:effectExtent l="0" t="0" r="0" b="0"/>
             <wp:docPr id="1" name="Picture 1" descr="SQL Architecture"/>
@@ -273,7 +273,7 @@
                     </pic:cNvPicPr>
                   </pic:nvPicPr>
                   <pic:blipFill>
-                    <a:blip r:embed="rId5">
+                    <a:blip r:embed="rId6">
                       <a:extLst>
                         <a:ext uri="{28A0092B-C50C-407E-A947-70E740481C1C}">
                           <a14:useLocalDpi xmlns:a14="http://schemas.microsoft.com/office/drawing/2010/main" val="0"/>
@@ -368,7 +368,6 @@
         <w:t xml:space="preserve">. A debit transaction discussed above should either execute all three operations or </w:t>
       </w:r>
       <w:proofErr w:type="spellStart"/>
-      <w:proofErr w:type="gramStart"/>
       <w:r>
         <w:rPr>
           <w:rFonts w:ascii="Helvetica" w:hAnsi="Helvetica" w:cs="Helvetica"/>
@@ -387,7 +386,6 @@
         <w:t>If</w:t>
       </w:r>
       <w:proofErr w:type="spellEnd"/>
-      <w:proofErr w:type="gramEnd"/>
       <w:r>
         <w:rPr>
           <w:rFonts w:ascii="Helvetica" w:hAnsi="Helvetica" w:cs="Helvetica"/>
@@ -455,27 +453,7 @@
           <w:sz w:val="20"/>
           <w:szCs w:val="20"/>
         </w:rPr>
-        <w:t xml:space="preserve">For Example, T1 (debit of </w:t>
-      </w:r>
-      <w:proofErr w:type="spellStart"/>
-      <w:r>
-        <w:rPr>
-          <w:rFonts w:ascii="Helvetica" w:hAnsi="Helvetica" w:cs="Helvetica"/>
-          <w:color w:val="000000"/>
-          <w:sz w:val="20"/>
-          <w:szCs w:val="20"/>
-        </w:rPr>
-        <w:t>Rs</w:t>
-      </w:r>
-      <w:proofErr w:type="spellEnd"/>
-      <w:r>
-        <w:rPr>
-          <w:rFonts w:ascii="Helvetica" w:hAnsi="Helvetica" w:cs="Helvetica"/>
-          <w:color w:val="000000"/>
-          <w:sz w:val="20"/>
-          <w:szCs w:val="20"/>
-        </w:rPr>
-        <w:t>. 1000 from A) and T2 (credit of 500 to A) executing concurrently, the database reaches inconsistent state.</w:t>
+        <w:t>For Example, T1 (debit of Rs. 1000 from A) and T2 (credit of 500 to A) executing concurrently, the database reaches inconsistent state.</w:t>
       </w:r>
     </w:p>
     <w:p>
@@ -503,67 +481,7 @@
           <w:sz w:val="20"/>
           <w:szCs w:val="20"/>
         </w:rPr>
-        <w:t xml:space="preserve">Let us assume Account balance of A is </w:t>
-      </w:r>
-      <w:proofErr w:type="spellStart"/>
-      <w:r>
-        <w:rPr>
-          <w:rFonts w:ascii="Helvetica" w:hAnsi="Helvetica" w:cs="Helvetica"/>
-          <w:color w:val="000000"/>
-          <w:sz w:val="20"/>
-          <w:szCs w:val="20"/>
-        </w:rPr>
-        <w:t>Rs</w:t>
-      </w:r>
-      <w:proofErr w:type="spellEnd"/>
-      <w:r>
-        <w:rPr>
-          <w:rFonts w:ascii="Helvetica" w:hAnsi="Helvetica" w:cs="Helvetica"/>
-          <w:color w:val="000000"/>
-          <w:sz w:val="20"/>
-          <w:szCs w:val="20"/>
-        </w:rPr>
-        <w:t xml:space="preserve">. 5000. T1 reads </w:t>
-      </w:r>
-      <w:proofErr w:type="gramStart"/>
-      <w:r>
-        <w:rPr>
-          <w:rFonts w:ascii="Helvetica" w:hAnsi="Helvetica" w:cs="Helvetica"/>
-          <w:color w:val="000000"/>
-          <w:sz w:val="20"/>
-          <w:szCs w:val="20"/>
-        </w:rPr>
-        <w:t>A(</w:t>
-      </w:r>
-      <w:proofErr w:type="gramEnd"/>
-      <w:r>
-        <w:rPr>
-          <w:rFonts w:ascii="Helvetica" w:hAnsi="Helvetica" w:cs="Helvetica"/>
-          <w:color w:val="000000"/>
-          <w:sz w:val="20"/>
-          <w:szCs w:val="20"/>
-        </w:rPr>
-        <w:t xml:space="preserve">5000) and stores the value in its local buffer space. Then T2 reads </w:t>
-      </w:r>
-      <w:proofErr w:type="gramStart"/>
-      <w:r>
-        <w:rPr>
-          <w:rFonts w:ascii="Helvetica" w:hAnsi="Helvetica" w:cs="Helvetica"/>
-          <w:color w:val="000000"/>
-          <w:sz w:val="20"/>
-          <w:szCs w:val="20"/>
-        </w:rPr>
-        <w:t>A(</w:t>
-      </w:r>
-      <w:proofErr w:type="gramEnd"/>
-      <w:r>
-        <w:rPr>
-          <w:rFonts w:ascii="Helvetica" w:hAnsi="Helvetica" w:cs="Helvetica"/>
-          <w:color w:val="000000"/>
-          <w:sz w:val="20"/>
-          <w:szCs w:val="20"/>
-        </w:rPr>
-        <w:t>5000) and also stores the value in its local buffer space.</w:t>
+        <w:t>Let us assume Account balance of A is Rs. 5000. T1 reads A(5000) and stores the value in its local buffer space. Then T2 reads A(5000) and also stores the value in its local buffer space.</w:t>
       </w:r>
     </w:p>
     <w:p>
@@ -619,27 +537,7 @@
           <w:sz w:val="20"/>
           <w:szCs w:val="20"/>
         </w:rPr>
-        <w:t xml:space="preserve">A’s value is updated to 4000 in database and then T2 writes the value from its buffer back to database. A’s value is updated to 5500 which shows that the effect of debit transaction is </w:t>
-      </w:r>
-      <w:proofErr w:type="gramStart"/>
-      <w:r>
-        <w:rPr>
-          <w:rFonts w:ascii="Helvetica" w:hAnsi="Helvetica" w:cs="Helvetica"/>
-          <w:color w:val="000000"/>
-          <w:sz w:val="20"/>
-          <w:szCs w:val="20"/>
-        </w:rPr>
-        <w:t>lost</w:t>
-      </w:r>
-      <w:proofErr w:type="gramEnd"/>
-      <w:r>
-        <w:rPr>
-          <w:rFonts w:ascii="Helvetica" w:hAnsi="Helvetica" w:cs="Helvetica"/>
-          <w:color w:val="000000"/>
-          <w:sz w:val="20"/>
-          <w:szCs w:val="20"/>
-        </w:rPr>
-        <w:t xml:space="preserve"> and database has become inconsistent.</w:t>
+        <w:t>A’s value is updated to 4000 in database and then T2 writes the value from its buffer back to database. A’s value is updated to 5500 which shows that the effect of debit transaction is lost and database has become inconsistent.</w:t>
       </w:r>
     </w:p>
     <w:p>
@@ -730,87 +628,7 @@
           <w:rFonts w:ascii="Helvetica" w:hAnsi="Helvetica" w:cs="Helvetica"/>
           <w:color w:val="000000"/>
         </w:rPr>
-        <w:t>: Result of a transaction should not be visible to others before transaction is committed. For example, </w:t>
-      </w:r>
-      <w:proofErr w:type="gramStart"/>
-      <w:r>
-        <w:rPr>
-          <w:rFonts w:ascii="Helvetica" w:hAnsi="Helvetica" w:cs="Helvetica"/>
-          <w:color w:val="000000"/>
-        </w:rPr>
-        <w:t>Let</w:t>
-      </w:r>
-      <w:proofErr w:type="gramEnd"/>
-      <w:r>
-        <w:rPr>
-          <w:rFonts w:ascii="Helvetica" w:hAnsi="Helvetica" w:cs="Helvetica"/>
-          <w:color w:val="000000"/>
-        </w:rPr>
-        <w:t xml:space="preserve"> us assume that A’s balance is </w:t>
-      </w:r>
-      <w:proofErr w:type="spellStart"/>
-      <w:r>
-        <w:rPr>
-          <w:rFonts w:ascii="Helvetica" w:hAnsi="Helvetica" w:cs="Helvetica"/>
-          <w:color w:val="000000"/>
-        </w:rPr>
-        <w:t>Rs</w:t>
-      </w:r>
-      <w:proofErr w:type="spellEnd"/>
-      <w:r>
-        <w:rPr>
-          <w:rFonts w:ascii="Helvetica" w:hAnsi="Helvetica" w:cs="Helvetica"/>
-          <w:color w:val="000000"/>
-        </w:rPr>
-        <w:t xml:space="preserve">. 5000 and T1 debits </w:t>
-      </w:r>
-      <w:proofErr w:type="spellStart"/>
-      <w:r>
-        <w:rPr>
-          <w:rFonts w:ascii="Helvetica" w:hAnsi="Helvetica" w:cs="Helvetica"/>
-          <w:color w:val="000000"/>
-        </w:rPr>
-        <w:t>Rs</w:t>
-      </w:r>
-      <w:proofErr w:type="spellEnd"/>
-      <w:r>
-        <w:rPr>
-          <w:rFonts w:ascii="Helvetica" w:hAnsi="Helvetica" w:cs="Helvetica"/>
-          <w:color w:val="000000"/>
-        </w:rPr>
-        <w:t xml:space="preserve">. 1000 from A. A’s new balance will be 4000. If T2 credits </w:t>
-      </w:r>
-      <w:proofErr w:type="spellStart"/>
-      <w:r>
-        <w:rPr>
-          <w:rFonts w:ascii="Helvetica" w:hAnsi="Helvetica" w:cs="Helvetica"/>
-          <w:color w:val="000000"/>
-        </w:rPr>
-        <w:t>Rs</w:t>
-      </w:r>
-      <w:proofErr w:type="spellEnd"/>
-      <w:r>
-        <w:rPr>
-          <w:rFonts w:ascii="Helvetica" w:hAnsi="Helvetica" w:cs="Helvetica"/>
-          <w:color w:val="000000"/>
-        </w:rPr>
-        <w:t xml:space="preserve">. 500 to A’s new balance, A will become 4500 and after this T1 fails. Then we have to rollback T2 as well because it is using value produced by T1. </w:t>
-      </w:r>
-      <w:proofErr w:type="gramStart"/>
-      <w:r>
-        <w:rPr>
-          <w:rFonts w:ascii="Helvetica" w:hAnsi="Helvetica" w:cs="Helvetica"/>
-          <w:color w:val="000000"/>
-        </w:rPr>
-        <w:t>So</w:t>
-      </w:r>
-      <w:proofErr w:type="gramEnd"/>
-      <w:r>
-        <w:rPr>
-          <w:rFonts w:ascii="Helvetica" w:hAnsi="Helvetica" w:cs="Helvetica"/>
-          <w:color w:val="000000"/>
-        </w:rPr>
-        <w:t xml:space="preserve"> a transaction results are not made visible to other transactions before it commits.</w:t>
+        <w:t>: Result of a transaction should not be visible to others before transaction is committed. For example, Let us assume that A’s balance is Rs. 5000 and T1 debits Rs. 1000 from A. A’s new balance will be 4000. If T2 credits Rs. 500 to A’s new balance, A will become 4500 and after this T1 fails. Then we have to rollback T2 as well because it is using value produced by T1. So a transaction results are not made visible to other transactions before it commits.</w:t>
       </w:r>
     </w:p>
     <w:p>
@@ -924,7 +742,7 @@
         </w:rPr>
         <w:lastRenderedPageBreak/>
         <w:drawing>
-          <wp:inline distT="0" distB="0" distL="0" distR="0">
+          <wp:inline distT="0" distB="0" distL="0" distR="0" wp14:anchorId="377A46B3" wp14:editId="68F70DFA">
             <wp:extent cx="5330190" cy="2696845"/>
             <wp:effectExtent l="0" t="0" r="3810" b="8255"/>
             <wp:docPr id="7" name="Picture 7" descr="Transaction States"/>
@@ -941,7 +759,7 @@
                     </pic:cNvPicPr>
                   </pic:nvPicPr>
                   <pic:blipFill>
-                    <a:blip r:embed="rId6">
+                    <a:blip r:embed="rId7">
                       <a:extLst>
                         <a:ext uri="{28A0092B-C50C-407E-A947-70E740481C1C}">
                           <a14:useLocalDpi xmlns:a14="http://schemas.microsoft.com/office/drawing/2010/main" val="0"/>
@@ -1318,29 +1136,7 @@
           <w:szCs w:val="21"/>
           <w:lang w:eastAsia="en-IN"/>
         </w:rPr>
-        <w:t xml:space="preserve">Time </w:t>
-      </w:r>
-      <w:proofErr w:type="gramStart"/>
-      <w:r>
-        <w:rPr>
-          <w:rFonts w:ascii="Verdana" w:eastAsia="Times New Roman" w:hAnsi="Verdana" w:cs="Times New Roman"/>
-          <w:color w:val="000000"/>
-          <w:sz w:val="21"/>
-          <w:szCs w:val="21"/>
-          <w:lang w:eastAsia="en-IN"/>
-        </w:rPr>
-        <w:t>stamp based</w:t>
-      </w:r>
-      <w:proofErr w:type="gramEnd"/>
-      <w:r>
-        <w:rPr>
-          <w:rFonts w:ascii="Verdana" w:eastAsia="Times New Roman" w:hAnsi="Verdana" w:cs="Times New Roman"/>
-          <w:color w:val="000000"/>
-          <w:sz w:val="21"/>
-          <w:szCs w:val="21"/>
-          <w:lang w:eastAsia="en-IN"/>
-        </w:rPr>
-        <w:t xml:space="preserve"> protocols</w:t>
+        <w:t>Time stamp based protocols</w:t>
       </w:r>
     </w:p>
     <w:p>
@@ -1505,8 +1301,6 @@
           <w:szCs w:val="20"/>
         </w:rPr>
       </w:pPr>
-      <w:bookmarkStart w:id="0" w:name="_GoBack"/>
-      <w:bookmarkEnd w:id="0"/>
       <w:r>
         <w:rPr>
           <w:rFonts w:ascii="Helvetica" w:hAnsi="Helvetica" w:cs="Helvetica"/>
@@ -1537,27 +1331,7 @@
           <w:sz w:val="20"/>
           <w:szCs w:val="20"/>
         </w:rPr>
-        <w:t xml:space="preserve">Any number of transactions can hold shared lock on an </w:t>
-      </w:r>
-      <w:proofErr w:type="gramStart"/>
-      <w:r>
-        <w:rPr>
-          <w:rFonts w:ascii="Helvetica" w:hAnsi="Helvetica" w:cs="Helvetica"/>
-          <w:color w:val="000000"/>
-          <w:sz w:val="20"/>
-          <w:szCs w:val="20"/>
-        </w:rPr>
-        <w:t>item</w:t>
-      </w:r>
-      <w:proofErr w:type="gramEnd"/>
-      <w:r>
-        <w:rPr>
-          <w:rFonts w:ascii="Helvetica" w:hAnsi="Helvetica" w:cs="Helvetica"/>
-          <w:color w:val="000000"/>
-          <w:sz w:val="20"/>
-          <w:szCs w:val="20"/>
-        </w:rPr>
-        <w:t xml:space="preserve"> but exclusive lock can be held by only one transaction</w:t>
+        <w:t>Any number of transactions can hold shared lock on an item but exclusive lock can be held by only one transaction</w:t>
       </w:r>
     </w:p>
     <w:p>
@@ -1661,7 +1435,7 @@
         </w:rPr>
         <w:lastRenderedPageBreak/>
         <w:drawing>
-          <wp:inline distT="0" distB="0" distL="0" distR="0">
+          <wp:inline distT="0" distB="0" distL="0" distR="0" wp14:anchorId="68E01E90" wp14:editId="790165FB">
             <wp:extent cx="3761740" cy="1689735"/>
             <wp:effectExtent l="0" t="0" r="0" b="5715"/>
             <wp:docPr id="10" name="Picture 10" descr="Pre-claiming"/>
@@ -1678,7 +1452,7 @@
                     </pic:cNvPicPr>
                   </pic:nvPicPr>
                   <pic:blipFill>
-                    <a:blip r:embed="rId7">
+                    <a:blip r:embed="rId8">
                       <a:extLst>
                         <a:ext uri="{28A0092B-C50C-407E-A947-70E740481C1C}">
                           <a14:useLocalDpi xmlns:a14="http://schemas.microsoft.com/office/drawing/2010/main" val="0"/>
@@ -1756,7 +1530,7 @@
           <w:noProof/>
         </w:rPr>
         <w:drawing>
-          <wp:inline distT="0" distB="0" distL="0" distR="0">
+          <wp:inline distT="0" distB="0" distL="0" distR="0" wp14:anchorId="45B24F0F" wp14:editId="648FDC79">
             <wp:extent cx="3686810" cy="1666875"/>
             <wp:effectExtent l="0" t="0" r="8890" b="9525"/>
             <wp:docPr id="9" name="Picture 9" descr="Two Phase Locking"/>
@@ -1768,121 +1542,6 @@
                 <pic:pic xmlns:pic="http://schemas.openxmlformats.org/drawingml/2006/picture">
                   <pic:nvPicPr>
                     <pic:cNvPr id="0" name="Picture 4" descr="Two Phase Locking"/>
-                    <pic:cNvPicPr>
-                      <a:picLocks noChangeAspect="1" noChangeArrowheads="1"/>
-                    </pic:cNvPicPr>
-                  </pic:nvPicPr>
-                  <pic:blipFill>
-                    <a:blip r:embed="rId8">
-                      <a:extLst>
-                        <a:ext uri="{28A0092B-C50C-407E-A947-70E740481C1C}">
-                          <a14:useLocalDpi xmlns:a14="http://schemas.microsoft.com/office/drawing/2010/main" val="0"/>
-                        </a:ext>
-                      </a:extLst>
-                    </a:blip>
-                    <a:srcRect/>
-                    <a:stretch>
-                      <a:fillRect/>
-                    </a:stretch>
-                  </pic:blipFill>
-                  <pic:spPr bwMode="auto">
-                    <a:xfrm>
-                      <a:off x="0" y="0"/>
-                      <a:ext cx="3686810" cy="1666875"/>
-                    </a:xfrm>
-                    <a:prstGeom prst="rect">
-                      <a:avLst/>
-                    </a:prstGeom>
-                    <a:noFill/>
-                    <a:ln>
-                      <a:noFill/>
-                    </a:ln>
-                  </pic:spPr>
-                </pic:pic>
-              </a:graphicData>
-            </a:graphic>
-          </wp:inline>
-        </w:drawing>
-      </w:r>
-    </w:p>
-    <w:p>
-      <w:r>
-        <w:t>Two-phase locking has two phases, one is </w:t>
-      </w:r>
-      <w:r>
-        <w:rPr>
-          <w:b/>
-          <w:bCs/>
-        </w:rPr>
-        <w:t>growing</w:t>
-      </w:r>
-      <w:r>
-        <w:t>, where all the locks are being acquired by the transaction; and the second phase is shrinking, where the locks held by the transaction are being released.</w:t>
-      </w:r>
-    </w:p>
-    <w:p>
-      <w:r>
-        <w:t>To claim an exclusive (write) lock, a transaction must first acquire a shared (read) lock and then upgrade it to an exclusive lock.</w:t>
-      </w:r>
-    </w:p>
-    <w:p>
-      <w:pPr>
-        <w:pStyle w:val="Heading3"/>
-        <w:spacing w:before="48" w:after="48" w:line="360" w:lineRule="atLeast"/>
-        <w:ind w:right="48"/>
-        <w:rPr>
-          <w:rFonts w:ascii="Verdana" w:hAnsi="Verdana"/>
-          <w:color w:val="000000"/>
-          <w:sz w:val="31"/>
-          <w:szCs w:val="31"/>
-        </w:rPr>
-      </w:pPr>
-      <w:r>
-        <w:rPr>
-          <w:rFonts w:ascii="Verdana" w:hAnsi="Verdana"/>
-          <w:b/>
-          <w:bCs/>
-          <w:color w:val="000000"/>
-          <w:sz w:val="31"/>
-          <w:szCs w:val="31"/>
-        </w:rPr>
-        <w:t>Strict Two-Phase Locking</w:t>
-      </w:r>
-    </w:p>
-    <w:p>
-      <w:pPr>
-        <w:rPr>
-          <w:sz w:val="24"/>
-          <w:szCs w:val="24"/>
-        </w:rPr>
-      </w:pPr>
-      <w:r>
-        <w:t>The first phase of Strict-2PL is same as 2PL. After acquiring all the locks in the first phase, the transaction continues to execute normally. But in contrast to 2PL, Strict-2PL does not release a lock after using it. Strict-2PL holds all the locks until the commit point and releases all the locks at a time.</w:t>
-      </w:r>
-    </w:p>
-    <w:p>
-      <w:pPr>
-        <w:rPr>
-          <w:rFonts w:ascii="Times New Roman" w:hAnsi="Times New Roman"/>
-        </w:rPr>
-      </w:pPr>
-      <w:r>
-        <w:rPr>
-          <w:noProof/>
-        </w:rPr>
-        <w:drawing>
-          <wp:inline distT="0" distB="0" distL="0" distR="0">
-            <wp:extent cx="3686810" cy="1666875"/>
-            <wp:effectExtent l="0" t="0" r="8890" b="9525"/>
-            <wp:docPr id="8" name="Picture 8" descr="Strict Two Phase Locking"/>
-            <wp:cNvGraphicFramePr>
-              <a:graphicFrameLocks xmlns:a="http://schemas.openxmlformats.org/drawingml/2006/main" noChangeAspect="1"/>
-            </wp:cNvGraphicFramePr>
-            <a:graphic xmlns:a="http://schemas.openxmlformats.org/drawingml/2006/main">
-              <a:graphicData uri="http://schemas.openxmlformats.org/drawingml/2006/picture">
-                <pic:pic xmlns:pic="http://schemas.openxmlformats.org/drawingml/2006/picture">
-                  <pic:nvPicPr>
-                    <pic:cNvPr id="0" name="Picture 5" descr="Strict Two Phase Locking"/>
                     <pic:cNvPicPr>
                       <a:picLocks noChangeAspect="1" noChangeArrowheads="1"/>
                     </pic:cNvPicPr>
@@ -1921,6 +1580,121 @@
       </w:r>
     </w:p>
     <w:p>
+      <w:r>
+        <w:t>Two-phase locking has two phases, one is </w:t>
+      </w:r>
+      <w:r>
+        <w:rPr>
+          <w:b/>
+          <w:bCs/>
+        </w:rPr>
+        <w:t>growing</w:t>
+      </w:r>
+      <w:r>
+        <w:t>, where all the locks are being acquired by the transaction; and the second phase is shrinking, where the locks held by the transaction are being released.</w:t>
+      </w:r>
+    </w:p>
+    <w:p>
+      <w:r>
+        <w:t>To claim an exclusive (write) lock, a transaction must first acquire a shared (read) lock and then upgrade it to an exclusive lock.</w:t>
+      </w:r>
+    </w:p>
+    <w:p>
+      <w:pPr>
+        <w:pStyle w:val="Heading3"/>
+        <w:spacing w:before="48" w:after="48" w:line="360" w:lineRule="atLeast"/>
+        <w:ind w:right="48"/>
+        <w:rPr>
+          <w:rFonts w:ascii="Verdana" w:hAnsi="Verdana"/>
+          <w:color w:val="000000"/>
+          <w:sz w:val="31"/>
+          <w:szCs w:val="31"/>
+        </w:rPr>
+      </w:pPr>
+      <w:r>
+        <w:rPr>
+          <w:rFonts w:ascii="Verdana" w:hAnsi="Verdana"/>
+          <w:b/>
+          <w:bCs/>
+          <w:color w:val="000000"/>
+          <w:sz w:val="31"/>
+          <w:szCs w:val="31"/>
+        </w:rPr>
+        <w:t>Strict Two-Phase Locking</w:t>
+      </w:r>
+    </w:p>
+    <w:p>
+      <w:pPr>
+        <w:rPr>
+          <w:sz w:val="24"/>
+          <w:szCs w:val="24"/>
+        </w:rPr>
+      </w:pPr>
+      <w:r>
+        <w:t>The first phase of Strict-2PL is same as 2PL. After acquiring all the locks in the first phase, the transaction continues to execute normally. But in contrast to 2PL, Strict-2PL does not release a lock after using it. Strict-2PL holds all the locks until the commit point and releases all the locks at a time.</w:t>
+      </w:r>
+    </w:p>
+    <w:p>
+      <w:pPr>
+        <w:rPr>
+          <w:rFonts w:ascii="Times New Roman" w:hAnsi="Times New Roman"/>
+        </w:rPr>
+      </w:pPr>
+      <w:r>
+        <w:rPr>
+          <w:noProof/>
+        </w:rPr>
+        <w:drawing>
+          <wp:inline distT="0" distB="0" distL="0" distR="0" wp14:anchorId="7E09E89E" wp14:editId="5D2DED5B">
+            <wp:extent cx="3686810" cy="1666875"/>
+            <wp:effectExtent l="0" t="0" r="8890" b="9525"/>
+            <wp:docPr id="8" name="Picture 8" descr="Strict Two Phase Locking"/>
+            <wp:cNvGraphicFramePr>
+              <a:graphicFrameLocks xmlns:a="http://schemas.openxmlformats.org/drawingml/2006/main" noChangeAspect="1"/>
+            </wp:cNvGraphicFramePr>
+            <a:graphic xmlns:a="http://schemas.openxmlformats.org/drawingml/2006/main">
+              <a:graphicData uri="http://schemas.openxmlformats.org/drawingml/2006/picture">
+                <pic:pic xmlns:pic="http://schemas.openxmlformats.org/drawingml/2006/picture">
+                  <pic:nvPicPr>
+                    <pic:cNvPr id="0" name="Picture 5" descr="Strict Two Phase Locking"/>
+                    <pic:cNvPicPr>
+                      <a:picLocks noChangeAspect="1" noChangeArrowheads="1"/>
+                    </pic:cNvPicPr>
+                  </pic:nvPicPr>
+                  <pic:blipFill>
+                    <a:blip r:embed="rId10">
+                      <a:extLst>
+                        <a:ext uri="{28A0092B-C50C-407E-A947-70E740481C1C}">
+                          <a14:useLocalDpi xmlns:a14="http://schemas.microsoft.com/office/drawing/2010/main" val="0"/>
+                        </a:ext>
+                      </a:extLst>
+                    </a:blip>
+                    <a:srcRect/>
+                    <a:stretch>
+                      <a:fillRect/>
+                    </a:stretch>
+                  </pic:blipFill>
+                  <pic:spPr bwMode="auto">
+                    <a:xfrm>
+                      <a:off x="0" y="0"/>
+                      <a:ext cx="3686810" cy="1666875"/>
+                    </a:xfrm>
+                    <a:prstGeom prst="rect">
+                      <a:avLst/>
+                    </a:prstGeom>
+                    <a:noFill/>
+                    <a:ln>
+                      <a:noFill/>
+                    </a:ln>
+                  </pic:spPr>
+                </pic:pic>
+              </a:graphicData>
+            </a:graphic>
+          </wp:inline>
+        </w:drawing>
+      </w:r>
+    </w:p>
+    <w:p>
       <w:pPr>
         <w:pStyle w:val="NormalWeb"/>
         <w:spacing w:before="0" w:beforeAutospacing="0" w:after="144" w:afterAutospacing="0" w:line="360" w:lineRule="atLeast"/>
@@ -2161,9 +1935,8 @@
           <w:szCs w:val="20"/>
           <w:u w:val="single"/>
         </w:rPr>
-        <w:t xml:space="preserve">Two Phase locking </w:t>
-      </w:r>
-      <w:proofErr w:type="gramStart"/>
+        <w:t>Two Phase locking Protocol : 2PL</w:t>
+      </w:r>
       <w:r>
         <w:rPr>
           <w:rFonts w:ascii="Helvetica" w:hAnsi="Helvetica" w:cs="Helvetica"/>
@@ -2173,29 +1946,6 @@
           <w:szCs w:val="20"/>
           <w:u w:val="single"/>
         </w:rPr>
-        <w:t>Protocol :</w:t>
-      </w:r>
-      <w:proofErr w:type="gramEnd"/>
-      <w:r>
-        <w:rPr>
-          <w:rFonts w:ascii="Helvetica" w:hAnsi="Helvetica" w:cs="Helvetica"/>
-          <w:b/>
-          <w:color w:val="000000"/>
-          <w:sz w:val="20"/>
-          <w:szCs w:val="20"/>
-          <w:u w:val="single"/>
-        </w:rPr>
-        <w:t xml:space="preserve"> 2PL</w:t>
-      </w:r>
-      <w:r>
-        <w:rPr>
-          <w:rFonts w:ascii="Helvetica" w:hAnsi="Helvetica" w:cs="Helvetica"/>
-          <w:b/>
-          <w:color w:val="000000"/>
-          <w:sz w:val="20"/>
-          <w:szCs w:val="20"/>
-          <w:u w:val="single"/>
-        </w:rPr>
         <w:t xml:space="preserve"> :</w:t>
       </w:r>
     </w:p>
@@ -2271,7 +2021,7 @@
           <w:noProof/>
         </w:rPr>
         <w:drawing>
-          <wp:inline distT="0" distB="0" distL="0" distR="0" wp14:anchorId="779722D1" wp14:editId="0E75E0D2">
+          <wp:inline distT="0" distB="0" distL="0" distR="0" wp14:anchorId="45F7B4EB" wp14:editId="4AE474AF">
             <wp:extent cx="5731510" cy="3295650"/>
             <wp:effectExtent l="0" t="0" r="2540" b="0"/>
             <wp:docPr id="6" name="Picture 6"/>
@@ -2286,7 +2036,7 @@
                     <pic:cNvPicPr/>
                   </pic:nvPicPr>
                   <pic:blipFill>
-                    <a:blip r:embed="rId10"/>
+                    <a:blip r:embed="rId11"/>
                     <a:stretch>
                       <a:fillRect/>
                     </a:stretch>
@@ -2309,12 +2059,599 @@
     </w:p>
     <w:p/>
     <w:p>
-      <w:hyperlink r:id="rId11" w:history="1">
+      <w:hyperlink r:id="rId12" w:history="1">
         <w:r>
           <w:rPr>
             <w:rStyle w:val="Hyperlink"/>
           </w:rPr>
           <w:t>https://www.geeksforgeeks.org/dbms-concurrency-control-protocols-two-phase-locking-2-pl/</w:t>
+        </w:r>
+      </w:hyperlink>
+      <w:r>
+        <w:t xml:space="preserve"> </w:t>
+      </w:r>
+    </w:p>
+    <w:p>
+      <w:pPr>
+        <w:pStyle w:val="Heading2"/>
+      </w:pPr>
+      <w:r>
+        <w:lastRenderedPageBreak/>
+        <w:t>Transaction States</w:t>
+      </w:r>
+    </w:p>
+    <w:p>
+      <w:r>
+        <w:rPr>
+          <w:noProof/>
+        </w:rPr>
+        <w:drawing>
+          <wp:inline distT="0" distB="0" distL="0" distR="0" wp14:anchorId="62E9733E" wp14:editId="7CBAB1C3">
+            <wp:extent cx="5731510" cy="2799715"/>
+            <wp:effectExtent l="0" t="0" r="2540" b="635"/>
+            <wp:docPr id="12" name="Picture 12" descr="Lightbox"/>
+            <wp:cNvGraphicFramePr>
+              <a:graphicFrameLocks xmlns:a="http://schemas.openxmlformats.org/drawingml/2006/main" noChangeAspect="1"/>
+            </wp:cNvGraphicFramePr>
+            <a:graphic xmlns:a="http://schemas.openxmlformats.org/drawingml/2006/main">
+              <a:graphicData uri="http://schemas.openxmlformats.org/drawingml/2006/picture">
+                <pic:pic xmlns:pic="http://schemas.openxmlformats.org/drawingml/2006/picture">
+                  <pic:nvPicPr>
+                    <pic:cNvPr id="0" name="Picture 3" descr="Lightbox"/>
+                    <pic:cNvPicPr>
+                      <a:picLocks noChangeAspect="1" noChangeArrowheads="1"/>
+                    </pic:cNvPicPr>
+                  </pic:nvPicPr>
+                  <pic:blipFill>
+                    <a:blip r:embed="rId13">
+                      <a:extLst>
+                        <a:ext uri="{28A0092B-C50C-407E-A947-70E740481C1C}">
+                          <a14:useLocalDpi xmlns:a14="http://schemas.microsoft.com/office/drawing/2010/main" val="0"/>
+                        </a:ext>
+                      </a:extLst>
+                    </a:blip>
+                    <a:srcRect/>
+                    <a:stretch>
+                      <a:fillRect/>
+                    </a:stretch>
+                  </pic:blipFill>
+                  <pic:spPr bwMode="auto">
+                    <a:xfrm>
+                      <a:off x="0" y="0"/>
+                      <a:ext cx="5731510" cy="2799715"/>
+                    </a:xfrm>
+                    <a:prstGeom prst="rect">
+                      <a:avLst/>
+                    </a:prstGeom>
+                    <a:noFill/>
+                    <a:ln>
+                      <a:noFill/>
+                    </a:ln>
+                  </pic:spPr>
+                </pic:pic>
+              </a:graphicData>
+            </a:graphic>
+          </wp:inline>
+        </w:drawing>
+      </w:r>
+    </w:p>
+    <w:p>
+      <w:pPr>
+        <w:pStyle w:val="Heading2"/>
+      </w:pPr>
+      <w:r>
+        <w:t xml:space="preserve">Transaction Isolation Levels </w:t>
+      </w:r>
+    </w:p>
+    <w:p>
+      <w:hyperlink r:id="rId14" w:history="1">
+        <w:r>
+          <w:rPr>
+            <w:rStyle w:val="Hyperlink"/>
+          </w:rPr>
+          <w:t>https://www.geeksforgeeks.org/transaction-isolation-levels-dbms/</w:t>
+        </w:r>
+      </w:hyperlink>
+      <w:r>
+        <w:t xml:space="preserve"> </w:t>
+      </w:r>
+    </w:p>
+    <w:p>
+      <w:hyperlink r:id="rId15" w:history="1">
+        <w:r>
+          <w:rPr>
+            <w:rStyle w:val="Hyperlink"/>
+          </w:rPr>
+          <w:t>https://fauna.com/blog/introduction-to-transaction-isolation-levels</w:t>
+        </w:r>
+      </w:hyperlink>
+      <w:r>
+        <w:t xml:space="preserve"> </w:t>
+      </w:r>
+    </w:p>
+    <w:p>
+      <w:r>
+        <w:t xml:space="preserve">Issues with Transactions and issues to be taken care of </w:t>
+      </w:r>
+    </w:p>
+    <w:p>
+      <w:pPr>
+        <w:numPr>
+          <w:ilvl w:val="0"/>
+          <w:numId w:val="16"/>
+        </w:numPr>
+        <w:shd w:val="clear" w:color="auto" w:fill="FFFFFF"/>
+        <w:spacing w:after="0" w:line="240" w:lineRule="auto"/>
+        <w:ind w:left="1080"/>
+        <w:textAlignment w:val="baseline"/>
+        <w:rPr>
+          <w:rFonts w:ascii="Arial" w:eastAsia="Times New Roman" w:hAnsi="Arial" w:cs="Arial"/>
+          <w:color w:val="40424E"/>
+          <w:spacing w:val="2"/>
+          <w:sz w:val="26"/>
+          <w:szCs w:val="26"/>
+          <w:lang w:eastAsia="en-IN"/>
+        </w:rPr>
+      </w:pPr>
+      <w:r>
+        <w:rPr>
+          <w:rFonts w:ascii="Arial" w:eastAsia="Times New Roman" w:hAnsi="Arial" w:cs="Arial"/>
+          <w:b/>
+          <w:bCs/>
+          <w:color w:val="40424E"/>
+          <w:spacing w:val="2"/>
+          <w:sz w:val="26"/>
+          <w:szCs w:val="26"/>
+          <w:bdr w:val="none" w:sz="0" w:space="0" w:color="auto" w:frame="1"/>
+          <w:lang w:eastAsia="en-IN"/>
+        </w:rPr>
+        <w:t>Dirty Read –</w:t>
+      </w:r>
+      <w:r>
+        <w:rPr>
+          <w:rFonts w:ascii="Arial" w:eastAsia="Times New Roman" w:hAnsi="Arial" w:cs="Arial"/>
+          <w:color w:val="40424E"/>
+          <w:spacing w:val="2"/>
+          <w:sz w:val="26"/>
+          <w:szCs w:val="26"/>
+          <w:lang w:eastAsia="en-IN"/>
+        </w:rPr>
+        <w:t> A Dirty read is the situation when a transaction reads a data that has not yet been committed. For example, Let’s say transaction 1 updates a row and leaves it uncommitted, meanwhile, Transaction 2 reads the updated row. If transaction 1 rolls back the change, transaction 2 will have read data that is considered never to have existed.</w:t>
+      </w:r>
+    </w:p>
+    <w:p>
+      <w:pPr>
+        <w:numPr>
+          <w:ilvl w:val="0"/>
+          <w:numId w:val="16"/>
+        </w:numPr>
+        <w:shd w:val="clear" w:color="auto" w:fill="FFFFFF"/>
+        <w:spacing w:after="0" w:line="240" w:lineRule="auto"/>
+        <w:ind w:left="1080"/>
+        <w:textAlignment w:val="baseline"/>
+        <w:rPr>
+          <w:rFonts w:ascii="Arial" w:eastAsia="Times New Roman" w:hAnsi="Arial" w:cs="Arial"/>
+          <w:color w:val="40424E"/>
+          <w:spacing w:val="2"/>
+          <w:sz w:val="26"/>
+          <w:szCs w:val="26"/>
+          <w:lang w:eastAsia="en-IN"/>
+        </w:rPr>
+      </w:pPr>
+      <w:r>
+        <w:rPr>
+          <w:rFonts w:ascii="Arial" w:eastAsia="Times New Roman" w:hAnsi="Arial" w:cs="Arial"/>
+          <w:b/>
+          <w:bCs/>
+          <w:color w:val="40424E"/>
+          <w:spacing w:val="2"/>
+          <w:sz w:val="26"/>
+          <w:szCs w:val="26"/>
+          <w:bdr w:val="none" w:sz="0" w:space="0" w:color="auto" w:frame="1"/>
+          <w:lang w:eastAsia="en-IN"/>
+        </w:rPr>
+        <w:t>Non Repeatable read –</w:t>
+      </w:r>
+      <w:r>
+        <w:rPr>
+          <w:rFonts w:ascii="Arial" w:eastAsia="Times New Roman" w:hAnsi="Arial" w:cs="Arial"/>
+          <w:color w:val="40424E"/>
+          <w:spacing w:val="2"/>
+          <w:sz w:val="26"/>
+          <w:szCs w:val="26"/>
+          <w:lang w:eastAsia="en-IN"/>
+        </w:rPr>
+        <w:t> Non Repeatable read occurs when a transaction reads same row twice, and get a different value each time. For example, suppose transaction T1 reads data. Due to concurrency, another transaction T2 updates the same data and commit, Now if transaction T1 rereads the same data, it will retrieve a different value.</w:t>
+      </w:r>
+    </w:p>
+    <w:p>
+      <w:pPr>
+        <w:numPr>
+          <w:ilvl w:val="0"/>
+          <w:numId w:val="16"/>
+        </w:numPr>
+        <w:shd w:val="clear" w:color="auto" w:fill="FFFFFF"/>
+        <w:spacing w:after="0" w:line="240" w:lineRule="auto"/>
+        <w:ind w:left="1080"/>
+        <w:textAlignment w:val="baseline"/>
+        <w:rPr>
+          <w:rFonts w:ascii="Arial" w:eastAsia="Times New Roman" w:hAnsi="Arial" w:cs="Arial"/>
+          <w:color w:val="40424E"/>
+          <w:spacing w:val="2"/>
+          <w:sz w:val="26"/>
+          <w:szCs w:val="26"/>
+          <w:lang w:eastAsia="en-IN"/>
+        </w:rPr>
+      </w:pPr>
+      <w:r>
+        <w:rPr>
+          <w:rFonts w:ascii="Arial" w:eastAsia="Times New Roman" w:hAnsi="Arial" w:cs="Arial"/>
+          <w:b/>
+          <w:bCs/>
+          <w:color w:val="40424E"/>
+          <w:spacing w:val="2"/>
+          <w:sz w:val="26"/>
+          <w:szCs w:val="26"/>
+          <w:bdr w:val="none" w:sz="0" w:space="0" w:color="auto" w:frame="1"/>
+          <w:lang w:eastAsia="en-IN"/>
+        </w:rPr>
+        <w:t>Phantom Read –</w:t>
+      </w:r>
+      <w:r>
+        <w:rPr>
+          <w:rFonts w:ascii="Arial" w:eastAsia="Times New Roman" w:hAnsi="Arial" w:cs="Arial"/>
+          <w:color w:val="40424E"/>
+          <w:spacing w:val="2"/>
+          <w:sz w:val="26"/>
+          <w:szCs w:val="26"/>
+          <w:lang w:eastAsia="en-IN"/>
+        </w:rPr>
+        <w:t> Phantom Read occurs when two same queries are executed, but the rows retrieved by the two, are different. For example, suppose transaction T1 retrieves a set of rows that satisfy some search criteria. Now, Transaction T2 generates some new rows that match the search criteria for transaction T1. If transaction T1 re-executes the statement that reads the rows, it gets a different set of rows this time.</w:t>
+      </w:r>
+    </w:p>
+    <w:p/>
+    <w:p>
+      <w:pPr>
+        <w:pStyle w:val="Heading3"/>
+      </w:pPr>
+      <w:r>
+        <w:t>Isolation Levels</w:t>
+      </w:r>
+    </w:p>
+    <w:p>
+      <w:pPr>
+        <w:numPr>
+          <w:ilvl w:val="0"/>
+          <w:numId w:val="17"/>
+        </w:numPr>
+        <w:shd w:val="clear" w:color="auto" w:fill="FFFFFF"/>
+        <w:spacing w:after="0" w:line="240" w:lineRule="auto"/>
+        <w:ind w:left="1080"/>
+        <w:textAlignment w:val="baseline"/>
+        <w:rPr>
+          <w:rFonts w:ascii="Arial" w:eastAsia="Times New Roman" w:hAnsi="Arial" w:cs="Arial"/>
+          <w:color w:val="40424E"/>
+          <w:spacing w:val="2"/>
+          <w:sz w:val="26"/>
+          <w:szCs w:val="26"/>
+          <w:lang w:eastAsia="en-IN"/>
+        </w:rPr>
+      </w:pPr>
+      <w:r>
+        <w:rPr>
+          <w:rFonts w:ascii="Arial" w:eastAsia="Times New Roman" w:hAnsi="Arial" w:cs="Arial"/>
+          <w:b/>
+          <w:bCs/>
+          <w:color w:val="40424E"/>
+          <w:spacing w:val="2"/>
+          <w:sz w:val="26"/>
+          <w:szCs w:val="26"/>
+          <w:bdr w:val="none" w:sz="0" w:space="0" w:color="auto" w:frame="1"/>
+          <w:lang w:eastAsia="en-IN"/>
+        </w:rPr>
+        <w:t>Read Uncommitted –</w:t>
+      </w:r>
+      <w:r>
+        <w:rPr>
+          <w:rFonts w:ascii="Arial" w:eastAsia="Times New Roman" w:hAnsi="Arial" w:cs="Arial"/>
+          <w:color w:val="40424E"/>
+          <w:spacing w:val="2"/>
+          <w:sz w:val="26"/>
+          <w:szCs w:val="26"/>
+          <w:lang w:eastAsia="en-IN"/>
+        </w:rPr>
+        <w:t xml:space="preserve"> Read Uncommitted is the lowest isolation level. In this level, one transaction may read not yet committed </w:t>
+      </w:r>
+      <w:r>
+        <w:rPr>
+          <w:rFonts w:ascii="Arial" w:eastAsia="Times New Roman" w:hAnsi="Arial" w:cs="Arial"/>
+          <w:color w:val="40424E"/>
+          <w:spacing w:val="2"/>
+          <w:sz w:val="26"/>
+          <w:szCs w:val="26"/>
+          <w:lang w:eastAsia="en-IN"/>
+        </w:rPr>
+        <w:lastRenderedPageBreak/>
+        <w:t>changes made by other transaction, thereby allowing dirty reads. In this level, transactions are not isolated from each other.</w:t>
+      </w:r>
+    </w:p>
+    <w:p>
+      <w:pPr>
+        <w:numPr>
+          <w:ilvl w:val="0"/>
+          <w:numId w:val="17"/>
+        </w:numPr>
+        <w:shd w:val="clear" w:color="auto" w:fill="FFFFFF"/>
+        <w:spacing w:after="0" w:line="240" w:lineRule="auto"/>
+        <w:ind w:left="1080"/>
+        <w:textAlignment w:val="baseline"/>
+        <w:rPr>
+          <w:rFonts w:ascii="Arial" w:eastAsia="Times New Roman" w:hAnsi="Arial" w:cs="Arial"/>
+          <w:color w:val="40424E"/>
+          <w:spacing w:val="2"/>
+          <w:sz w:val="26"/>
+          <w:szCs w:val="26"/>
+          <w:lang w:eastAsia="en-IN"/>
+        </w:rPr>
+      </w:pPr>
+      <w:r>
+        <w:rPr>
+          <w:rFonts w:ascii="Arial" w:eastAsia="Times New Roman" w:hAnsi="Arial" w:cs="Arial"/>
+          <w:b/>
+          <w:bCs/>
+          <w:color w:val="40424E"/>
+          <w:spacing w:val="2"/>
+          <w:sz w:val="26"/>
+          <w:szCs w:val="26"/>
+          <w:bdr w:val="none" w:sz="0" w:space="0" w:color="auto" w:frame="1"/>
+          <w:lang w:eastAsia="en-IN"/>
+        </w:rPr>
+        <w:t>Read Committed –</w:t>
+      </w:r>
+      <w:r>
+        <w:rPr>
+          <w:rFonts w:ascii="Arial" w:eastAsia="Times New Roman" w:hAnsi="Arial" w:cs="Arial"/>
+          <w:color w:val="40424E"/>
+          <w:spacing w:val="2"/>
+          <w:sz w:val="26"/>
+          <w:szCs w:val="26"/>
+          <w:lang w:eastAsia="en-IN"/>
+        </w:rPr>
+        <w:t> This isolation level guarantees that any data read is committed at the moment it is read. Thus it does not allows dirty read. The transaction holds a read or write lock on the current row, and thus prevent other transactions from reading, updating or deleting it.</w:t>
+      </w:r>
+    </w:p>
+    <w:p>
+      <w:pPr>
+        <w:numPr>
+          <w:ilvl w:val="0"/>
+          <w:numId w:val="17"/>
+        </w:numPr>
+        <w:shd w:val="clear" w:color="auto" w:fill="FFFFFF"/>
+        <w:spacing w:after="0" w:line="240" w:lineRule="auto"/>
+        <w:ind w:left="1080"/>
+        <w:textAlignment w:val="baseline"/>
+        <w:rPr>
+          <w:rFonts w:ascii="Arial" w:eastAsia="Times New Roman" w:hAnsi="Arial" w:cs="Arial"/>
+          <w:color w:val="40424E"/>
+          <w:spacing w:val="2"/>
+          <w:sz w:val="26"/>
+          <w:szCs w:val="26"/>
+          <w:lang w:eastAsia="en-IN"/>
+        </w:rPr>
+      </w:pPr>
+      <w:r>
+        <w:rPr>
+          <w:rFonts w:ascii="Arial" w:eastAsia="Times New Roman" w:hAnsi="Arial" w:cs="Arial"/>
+          <w:b/>
+          <w:bCs/>
+          <w:color w:val="40424E"/>
+          <w:spacing w:val="2"/>
+          <w:sz w:val="26"/>
+          <w:szCs w:val="26"/>
+          <w:bdr w:val="none" w:sz="0" w:space="0" w:color="auto" w:frame="1"/>
+          <w:lang w:eastAsia="en-IN"/>
+        </w:rPr>
+        <w:t>Repeatable Read –</w:t>
+      </w:r>
+      <w:r>
+        <w:rPr>
+          <w:rFonts w:ascii="Arial" w:eastAsia="Times New Roman" w:hAnsi="Arial" w:cs="Arial"/>
+          <w:color w:val="40424E"/>
+          <w:spacing w:val="2"/>
+          <w:sz w:val="26"/>
+          <w:szCs w:val="26"/>
+          <w:lang w:eastAsia="en-IN"/>
+        </w:rPr>
+        <w:t> This is the most restrictive isolation level. The transaction holds read locks on all rows it references and writes locks on all rows it inserts, updates, or deletes. Since other transaction cannot read, update or delete these rows, consequently it avoids non-repeatable read.</w:t>
+      </w:r>
+    </w:p>
+    <w:p>
+      <w:pPr>
+        <w:numPr>
+          <w:ilvl w:val="0"/>
+          <w:numId w:val="17"/>
+        </w:numPr>
+        <w:shd w:val="clear" w:color="auto" w:fill="FFFFFF"/>
+        <w:spacing w:after="0" w:line="240" w:lineRule="auto"/>
+        <w:ind w:left="1080"/>
+        <w:textAlignment w:val="baseline"/>
+        <w:rPr>
+          <w:rFonts w:ascii="Arial" w:eastAsia="Times New Roman" w:hAnsi="Arial" w:cs="Arial"/>
+          <w:color w:val="40424E"/>
+          <w:spacing w:val="2"/>
+          <w:sz w:val="26"/>
+          <w:szCs w:val="26"/>
+          <w:lang w:eastAsia="en-IN"/>
+        </w:rPr>
+      </w:pPr>
+      <w:r>
+        <w:rPr>
+          <w:rFonts w:ascii="Arial" w:eastAsia="Times New Roman" w:hAnsi="Arial" w:cs="Arial"/>
+          <w:b/>
+          <w:bCs/>
+          <w:color w:val="40424E"/>
+          <w:spacing w:val="2"/>
+          <w:sz w:val="26"/>
+          <w:szCs w:val="26"/>
+          <w:bdr w:val="none" w:sz="0" w:space="0" w:color="auto" w:frame="1"/>
+          <w:lang w:eastAsia="en-IN"/>
+        </w:rPr>
+        <w:t>Serializable –</w:t>
+      </w:r>
+      <w:r>
+        <w:rPr>
+          <w:rFonts w:ascii="Arial" w:eastAsia="Times New Roman" w:hAnsi="Arial" w:cs="Arial"/>
+          <w:color w:val="40424E"/>
+          <w:spacing w:val="2"/>
+          <w:sz w:val="26"/>
+          <w:szCs w:val="26"/>
+          <w:lang w:eastAsia="en-IN"/>
+        </w:rPr>
+        <w:t> This is the Highest isolation level. A </w:t>
+      </w:r>
+      <w:r>
+        <w:rPr>
+          <w:rFonts w:ascii="Arial" w:eastAsia="Times New Roman" w:hAnsi="Arial" w:cs="Arial"/>
+          <w:i/>
+          <w:iCs/>
+          <w:color w:val="40424E"/>
+          <w:spacing w:val="2"/>
+          <w:sz w:val="26"/>
+          <w:szCs w:val="26"/>
+          <w:bdr w:val="none" w:sz="0" w:space="0" w:color="auto" w:frame="1"/>
+          <w:lang w:eastAsia="en-IN"/>
+        </w:rPr>
+        <w:t>serializable</w:t>
+      </w:r>
+      <w:r>
+        <w:rPr>
+          <w:rFonts w:ascii="Arial" w:eastAsia="Times New Roman" w:hAnsi="Arial" w:cs="Arial"/>
+          <w:color w:val="40424E"/>
+          <w:spacing w:val="2"/>
+          <w:sz w:val="26"/>
+          <w:szCs w:val="26"/>
+          <w:lang w:eastAsia="en-IN"/>
+        </w:rPr>
+        <w:t> execution is guaranteed to be serializable. Serializable execution is defined to be an execution of operations in which concurrently executing transactions appears to be serially executing.</w:t>
+      </w:r>
+    </w:p>
+    <w:p>
+      <w:pPr>
+        <w:shd w:val="clear" w:color="auto" w:fill="FFFFFF"/>
+        <w:spacing w:after="150" w:line="240" w:lineRule="auto"/>
+        <w:textAlignment w:val="baseline"/>
+        <w:rPr>
+          <w:rFonts w:ascii="Arial" w:eastAsia="Times New Roman" w:hAnsi="Arial" w:cs="Arial"/>
+          <w:color w:val="40424E"/>
+          <w:spacing w:val="2"/>
+          <w:sz w:val="26"/>
+          <w:szCs w:val="26"/>
+          <w:lang w:eastAsia="en-IN"/>
+        </w:rPr>
+      </w:pPr>
+      <w:r>
+        <w:rPr>
+          <w:rFonts w:ascii="Arial" w:eastAsia="Times New Roman" w:hAnsi="Arial" w:cs="Arial"/>
+          <w:color w:val="40424E"/>
+          <w:spacing w:val="2"/>
+          <w:sz w:val="26"/>
+          <w:szCs w:val="26"/>
+          <w:lang w:eastAsia="en-IN"/>
+        </w:rPr>
+        <w:t>The Table is given below clearly depicts the relationship between isolation levels, read phenomena and locks :</w:t>
+      </w:r>
+    </w:p>
+    <w:p>
+      <w:pPr>
+        <w:shd w:val="clear" w:color="auto" w:fill="FFFFFF"/>
+        <w:spacing w:after="150" w:line="240" w:lineRule="auto"/>
+        <w:textAlignment w:val="baseline"/>
+        <w:rPr>
+          <w:rFonts w:ascii="Arial" w:eastAsia="Times New Roman" w:hAnsi="Arial" w:cs="Arial"/>
+          <w:color w:val="40424E"/>
+          <w:spacing w:val="2"/>
+          <w:sz w:val="26"/>
+          <w:szCs w:val="26"/>
+          <w:lang w:eastAsia="en-IN"/>
+        </w:rPr>
+      </w:pPr>
+      <w:r>
+        <w:rPr>
+          <w:rFonts w:ascii="Arial" w:eastAsia="Times New Roman" w:hAnsi="Arial" w:cs="Arial"/>
+          <w:noProof/>
+          <w:color w:val="40424E"/>
+          <w:spacing w:val="2"/>
+          <w:sz w:val="26"/>
+          <w:szCs w:val="26"/>
+          <w:lang w:eastAsia="en-IN"/>
+        </w:rPr>
+        <w:drawing>
+          <wp:inline distT="0" distB="0" distL="0" distR="0" wp14:anchorId="53EABFA9" wp14:editId="18E9244E">
+            <wp:extent cx="4503420" cy="1448435"/>
+            <wp:effectExtent l="0" t="0" r="0" b="0"/>
+            <wp:docPr id="11" name="Picture 11"/>
+            <wp:cNvGraphicFramePr>
+              <a:graphicFrameLocks xmlns:a="http://schemas.openxmlformats.org/drawingml/2006/main" noChangeAspect="1"/>
+            </wp:cNvGraphicFramePr>
+            <a:graphic xmlns:a="http://schemas.openxmlformats.org/drawingml/2006/main">
+              <a:graphicData uri="http://schemas.openxmlformats.org/drawingml/2006/picture">
+                <pic:pic xmlns:pic="http://schemas.openxmlformats.org/drawingml/2006/picture">
+                  <pic:nvPicPr>
+                    <pic:cNvPr id="0" name="Picture 1"/>
+                    <pic:cNvPicPr>
+                      <a:picLocks noChangeAspect="1" noChangeArrowheads="1"/>
+                    </pic:cNvPicPr>
+                  </pic:nvPicPr>
+                  <pic:blipFill>
+                    <a:blip r:embed="rId16">
+                      <a:extLst>
+                        <a:ext uri="{28A0092B-C50C-407E-A947-70E740481C1C}">
+                          <a14:useLocalDpi xmlns:a14="http://schemas.microsoft.com/office/drawing/2010/main" val="0"/>
+                        </a:ext>
+                      </a:extLst>
+                    </a:blip>
+                    <a:srcRect/>
+                    <a:stretch>
+                      <a:fillRect/>
+                    </a:stretch>
+                  </pic:blipFill>
+                  <pic:spPr bwMode="auto">
+                    <a:xfrm>
+                      <a:off x="0" y="0"/>
+                      <a:ext cx="4503420" cy="1448435"/>
+                    </a:xfrm>
+                    <a:prstGeom prst="rect">
+                      <a:avLst/>
+                    </a:prstGeom>
+                    <a:noFill/>
+                    <a:ln>
+                      <a:noFill/>
+                    </a:ln>
+                  </pic:spPr>
+                </pic:pic>
+              </a:graphicData>
+            </a:graphic>
+          </wp:inline>
+        </w:drawing>
+      </w:r>
+    </w:p>
+    <w:p/>
+    <w:p/>
+    <w:p>
+      <w:pPr>
+        <w:pStyle w:val="Heading2"/>
+      </w:pPr>
+      <w:r>
+        <w:t>Two Phase Commit</w:t>
+      </w:r>
+    </w:p>
+    <w:p>
+      <w:hyperlink r:id="rId17" w:history="1">
+        <w:r>
+          <w:rPr>
+            <w:rStyle w:val="Hyperlink"/>
+          </w:rPr>
+          <w:t>https://www.geeksforgeeks.org/two-phase-commit-protocol-distributed-transaction-management/?ref=rp</w:t>
         </w:r>
       </w:hyperlink>
       <w:r>
@@ -2537,6 +2874,7 @@
                 <w:sz w:val="21"/>
                 <w:szCs w:val="21"/>
               </w:rPr>
+              <w:lastRenderedPageBreak/>
               <w:t>CREATE</w:t>
             </w:r>
           </w:p>
@@ -2617,7 +2955,6 @@
                 <w:sz w:val="21"/>
                 <w:szCs w:val="21"/>
               </w:rPr>
-              <w:lastRenderedPageBreak/>
               <w:t>ALTER</w:t>
             </w:r>
           </w:p>
@@ -3596,15 +3933,15 @@
           <w:szCs w:val="18"/>
         </w:rPr>
       </w:pPr>
-      <w:proofErr w:type="gramStart"/>
-      <w:r>
-        <w:rPr>
-          <w:rStyle w:val="pun"/>
-          <w:rFonts w:ascii="Consolas" w:hAnsi="Consolas" w:cs="Consolas"/>
-          <w:color w:val="666600"/>
-          <w:sz w:val="18"/>
-          <w:szCs w:val="18"/>
-        </w:rPr>
+      <w:r>
+        <w:rPr>
+          <w:rStyle w:val="pun"/>
+          <w:rFonts w:ascii="Consolas" w:hAnsi="Consolas" w:cs="Consolas"/>
+          <w:color w:val="666600"/>
+          <w:sz w:val="18"/>
+          <w:szCs w:val="18"/>
+        </w:rPr>
+        <w:lastRenderedPageBreak/>
         <w:t>|</w:t>
       </w:r>
       <w:r>
@@ -3627,7 +3964,6 @@
         </w:rPr>
         <w:t>1</w:t>
       </w:r>
-      <w:proofErr w:type="gramEnd"/>
       <w:r>
         <w:rPr>
           <w:rStyle w:val="pln"/>
@@ -3880,7 +4216,6 @@
           <w:sz w:val="41"/>
           <w:szCs w:val="41"/>
         </w:rPr>
-        <w:lastRenderedPageBreak/>
         <w:t>What is column?</w:t>
       </w:r>
     </w:p>
@@ -4564,7 +4899,7 @@
           <w:lang w:eastAsia="en-IN"/>
         </w:rPr>
       </w:pPr>
-      <w:hyperlink r:id="rId12" w:history="1">
+      <w:hyperlink r:id="rId18" w:history="1">
         <w:r>
           <w:rPr>
             <w:color w:val="313131"/>
@@ -4591,7 +4926,7 @@
           <w:lang w:eastAsia="en-IN"/>
         </w:rPr>
       </w:pPr>
-      <w:hyperlink r:id="rId13" w:history="1">
+      <w:hyperlink r:id="rId19" w:history="1">
         <w:r>
           <w:rPr>
             <w:color w:val="313131"/>
@@ -4618,7 +4953,7 @@
           <w:lang w:eastAsia="en-IN"/>
         </w:rPr>
       </w:pPr>
-      <w:hyperlink r:id="rId14" w:history="1">
+      <w:hyperlink r:id="rId20" w:history="1">
         <w:r>
           <w:rPr>
             <w:rStyle w:val="Hyperlink"/>
@@ -4762,14 +5097,9 @@
           <w:szCs w:val="24"/>
           <w:lang w:eastAsia="en-IN"/>
         </w:rPr>
-        <w:t>Normalization guidelines are divided into normal forms; think of form as the format or the way a database structure is laid out. The aim of normal forms is to organize the database structure so that it complies with the rules of first normal form, then second normal form, and finally third normal form.</w:t>
-      </w:r>
-    </w:p>
-    <w:p>
-      <w:pPr>
-        <w:spacing w:after="240" w:line="360" w:lineRule="atLeast"/>
-        <w:ind w:left="48" w:right="48"/>
-        <w:jc w:val="both"/>
+        <w:t xml:space="preserve">Normalization guidelines are divided into normal forms; think of form as the format or the way a database structure is laid out. The aim of normal </w:t>
+      </w:r>
+      <w:r>
         <w:rPr>
           <w:rFonts w:ascii="Verdana" w:eastAsia="Times New Roman" w:hAnsi="Verdana" w:cs="Times New Roman"/>
           <w:color w:val="000000"/>
@@ -4777,8 +5107,15 @@
           <w:szCs w:val="24"/>
           <w:lang w:eastAsia="en-IN"/>
         </w:rPr>
-      </w:pPr>
-      <w:r>
+        <w:lastRenderedPageBreak/>
+        <w:t>forms is to organize the database structure so that it complies with the rules of first normal form, then second normal form, and finally third normal form.</w:t>
+      </w:r>
+    </w:p>
+    <w:p>
+      <w:pPr>
+        <w:spacing w:after="240" w:line="360" w:lineRule="atLeast"/>
+        <w:ind w:left="48" w:right="48"/>
+        <w:jc w:val="both"/>
         <w:rPr>
           <w:rFonts w:ascii="Verdana" w:eastAsia="Times New Roman" w:hAnsi="Verdana" w:cs="Times New Roman"/>
           <w:color w:val="000000"/>
@@ -4786,7 +5123,15 @@
           <w:szCs w:val="24"/>
           <w:lang w:eastAsia="en-IN"/>
         </w:rPr>
-        <w:lastRenderedPageBreak/>
+      </w:pPr>
+      <w:r>
+        <w:rPr>
+          <w:rFonts w:ascii="Verdana" w:eastAsia="Times New Roman" w:hAnsi="Verdana" w:cs="Times New Roman"/>
+          <w:color w:val="000000"/>
+          <w:sz w:val="24"/>
+          <w:szCs w:val="24"/>
+          <w:lang w:eastAsia="en-IN"/>
+        </w:rPr>
         <w:t>It's your choice to take it further and go to fourth normal form, fifth normal form, and so on, but generally speaking, third normal form is enough.</w:t>
       </w:r>
     </w:p>
@@ -4807,7 +5152,7 @@
           <w:lang w:eastAsia="en-IN"/>
         </w:rPr>
       </w:pPr>
-      <w:hyperlink r:id="rId15" w:history="1">
+      <w:hyperlink r:id="rId21" w:history="1">
         <w:r>
           <w:rPr>
             <w:rFonts w:ascii="Verdana" w:eastAsia="Times New Roman" w:hAnsi="Verdana" w:cs="Times New Roman"/>
@@ -4837,7 +5182,7 @@
           <w:lang w:eastAsia="en-IN"/>
         </w:rPr>
       </w:pPr>
-      <w:hyperlink r:id="rId16" w:history="1">
+      <w:hyperlink r:id="rId22" w:history="1">
         <w:r>
           <w:rPr>
             <w:rFonts w:ascii="Verdana" w:eastAsia="Times New Roman" w:hAnsi="Verdana" w:cs="Times New Roman"/>
@@ -4867,7 +5212,7 @@
           <w:lang w:eastAsia="en-IN"/>
         </w:rPr>
       </w:pPr>
-      <w:hyperlink r:id="rId17" w:history="1">
+      <w:hyperlink r:id="rId23" w:history="1">
         <w:r>
           <w:rPr>
             <w:rFonts w:ascii="Verdana" w:eastAsia="Times New Roman" w:hAnsi="Verdana" w:cs="Times New Roman"/>
@@ -5206,6 +5551,7 @@
           <w:sz w:val="41"/>
           <w:szCs w:val="41"/>
         </w:rPr>
+        <w:lastRenderedPageBreak/>
         <w:t>SQL SELECT Statement:</w:t>
       </w:r>
     </w:p>
@@ -5355,7 +5701,6 @@
           <w:sz w:val="41"/>
           <w:szCs w:val="41"/>
         </w:rPr>
-        <w:lastRenderedPageBreak/>
         <w:t>SQL DISTINCT Clause:</w:t>
       </w:r>
     </w:p>
@@ -5640,7 +5985,6 @@
           <w:szCs w:val="18"/>
         </w:rPr>
       </w:pPr>
-      <w:proofErr w:type="gramStart"/>
       <w:r>
         <w:rPr>
           <w:rStyle w:val="pln"/>
@@ -5651,7 +5995,6 @@
         </w:rPr>
         <w:t>WHERE  CONDITION</w:t>
       </w:r>
-      <w:proofErr w:type="gramEnd"/>
       <w:r>
         <w:rPr>
           <w:rStyle w:val="pun"/>
@@ -5821,7 +6164,6 @@
           <w:szCs w:val="18"/>
         </w:rPr>
       </w:pPr>
-      <w:proofErr w:type="gramStart"/>
       <w:r>
         <w:rPr>
           <w:rStyle w:val="pln"/>
@@ -5832,7 +6174,6 @@
         </w:rPr>
         <w:t>WHERE  CONDITION</w:t>
       </w:r>
-      <w:proofErr w:type="gramEnd"/>
       <w:r>
         <w:rPr>
           <w:rStyle w:val="pun"/>
@@ -6112,7 +6453,6 @@
           <w:szCs w:val="18"/>
         </w:rPr>
       </w:pPr>
-      <w:proofErr w:type="gramStart"/>
       <w:r>
         <w:rPr>
           <w:rStyle w:val="pln"/>
@@ -6132,18 +6472,7 @@
           <w:sz w:val="18"/>
           <w:szCs w:val="18"/>
         </w:rPr>
-        <w:t>column</w:t>
-      </w:r>
-      <w:proofErr w:type="gramEnd"/>
-      <w:r>
-        <w:rPr>
-          <w:rStyle w:val="pln"/>
-          <w:rFonts w:ascii="Consolas" w:hAnsi="Consolas" w:cs="Consolas"/>
-          <w:color w:val="313131"/>
-          <w:sz w:val="18"/>
-          <w:szCs w:val="18"/>
-        </w:rPr>
-        <w:t>_name</w:t>
+        <w:t>column_name</w:t>
       </w:r>
       <w:proofErr w:type="spellEnd"/>
       <w:r>
@@ -6447,7 +6776,6 @@
           <w:szCs w:val="18"/>
         </w:rPr>
       </w:pPr>
-      <w:proofErr w:type="gramStart"/>
       <w:r>
         <w:rPr>
           <w:rStyle w:val="pln"/>
@@ -6467,18 +6795,7 @@
           <w:sz w:val="18"/>
           <w:szCs w:val="18"/>
         </w:rPr>
-        <w:t>column</w:t>
-      </w:r>
-      <w:proofErr w:type="gramEnd"/>
-      <w:r>
-        <w:rPr>
-          <w:rStyle w:val="pln"/>
-          <w:rFonts w:ascii="Consolas" w:hAnsi="Consolas" w:cs="Consolas"/>
-          <w:color w:val="313131"/>
-          <w:sz w:val="18"/>
-          <w:szCs w:val="18"/>
-        </w:rPr>
-        <w:t>_name</w:t>
+        <w:t>column_name</w:t>
       </w:r>
       <w:proofErr w:type="spellEnd"/>
       <w:r>
@@ -6710,7 +7027,6 @@
           <w:szCs w:val="18"/>
         </w:rPr>
       </w:pPr>
-      <w:proofErr w:type="gramStart"/>
       <w:r>
         <w:rPr>
           <w:rStyle w:val="pln"/>
@@ -6730,18 +7046,7 @@
           <w:sz w:val="18"/>
           <w:szCs w:val="18"/>
         </w:rPr>
-        <w:t>column</w:t>
-      </w:r>
-      <w:proofErr w:type="gramEnd"/>
-      <w:r>
-        <w:rPr>
-          <w:rStyle w:val="pln"/>
-          <w:rFonts w:ascii="Consolas" w:hAnsi="Consolas" w:cs="Consolas"/>
-          <w:color w:val="313131"/>
-          <w:sz w:val="18"/>
-          <w:szCs w:val="18"/>
-        </w:rPr>
-        <w:t>_name</w:t>
+        <w:t>column_name</w:t>
       </w:r>
       <w:proofErr w:type="spellEnd"/>
       <w:r>
@@ -6944,18 +7249,17 @@
           <w:szCs w:val="18"/>
         </w:rPr>
       </w:pPr>
-      <w:proofErr w:type="gramStart"/>
-      <w:r>
-        <w:rPr>
-          <w:rStyle w:val="pln"/>
-          <w:rFonts w:ascii="Consolas" w:hAnsi="Consolas" w:cs="Consolas"/>
-          <w:color w:val="313131"/>
-          <w:sz w:val="18"/>
-          <w:szCs w:val="18"/>
-        </w:rPr>
+      <w:r>
+        <w:rPr>
+          <w:rStyle w:val="pln"/>
+          <w:rFonts w:ascii="Consolas" w:hAnsi="Consolas" w:cs="Consolas"/>
+          <w:color w:val="313131"/>
+          <w:sz w:val="18"/>
+          <w:szCs w:val="18"/>
+        </w:rPr>
+        <w:lastRenderedPageBreak/>
         <w:t>WHERE  CONDITION</w:t>
       </w:r>
-      <w:proofErr w:type="gramEnd"/>
     </w:p>
     <w:p>
       <w:pPr>
@@ -7081,7 +7385,6 @@
           <w:sz w:val="41"/>
           <w:szCs w:val="41"/>
         </w:rPr>
-        <w:lastRenderedPageBreak/>
         <w:t>SQL GROUP BY Clause:</w:t>
       </w:r>
     </w:p>
@@ -7208,7 +7511,6 @@
           <w:szCs w:val="18"/>
         </w:rPr>
       </w:pPr>
-      <w:proofErr w:type="gramStart"/>
       <w:r>
         <w:rPr>
           <w:rStyle w:val="pln"/>
@@ -7219,7 +7521,6 @@
         </w:rPr>
         <w:t>WHERE  CONDITION</w:t>
       </w:r>
-      <w:proofErr w:type="gramEnd"/>
     </w:p>
     <w:p>
       <w:pPr>
@@ -7420,7 +7721,6 @@
           <w:szCs w:val="18"/>
         </w:rPr>
       </w:pPr>
-      <w:proofErr w:type="gramStart"/>
       <w:r>
         <w:rPr>
           <w:rStyle w:val="pln"/>
@@ -7431,7 +7731,6 @@
         </w:rPr>
         <w:t>WHERE  CONDITION</w:t>
       </w:r>
-      <w:proofErr w:type="gramEnd"/>
       <w:r>
         <w:rPr>
           <w:rStyle w:val="pun"/>
@@ -7592,7 +7891,6 @@
           <w:szCs w:val="18"/>
         </w:rPr>
       </w:pPr>
-      <w:proofErr w:type="gramStart"/>
       <w:r>
         <w:rPr>
           <w:rStyle w:val="pln"/>
@@ -7603,7 +7901,6 @@
         </w:rPr>
         <w:t>WHERE  CONDITION</w:t>
       </w:r>
-      <w:proofErr w:type="gramEnd"/>
     </w:p>
     <w:p>
       <w:pPr>
@@ -7802,18 +8099,7 @@
           <w:sz w:val="18"/>
           <w:szCs w:val="18"/>
         </w:rPr>
-        <w:t>table_</w:t>
-      </w:r>
-      <w:proofErr w:type="gramStart"/>
-      <w:r>
-        <w:rPr>
-          <w:rStyle w:val="pln"/>
-          <w:rFonts w:ascii="Consolas" w:hAnsi="Consolas" w:cs="Consolas"/>
-          <w:color w:val="313131"/>
-          <w:sz w:val="18"/>
-          <w:szCs w:val="18"/>
-        </w:rPr>
-        <w:t>name</w:t>
+        <w:t>table_name</w:t>
       </w:r>
       <w:proofErr w:type="spellEnd"/>
       <w:r>
@@ -7826,7 +8112,6 @@
         </w:rPr>
         <w:t>(</w:t>
       </w:r>
-      <w:proofErr w:type="gramEnd"/>
     </w:p>
     <w:p>
       <w:pPr>
@@ -8057,18 +8342,7 @@
           <w:sz w:val="18"/>
           <w:szCs w:val="18"/>
         </w:rPr>
-        <w:t xml:space="preserve">PRIMARY </w:t>
-      </w:r>
-      <w:proofErr w:type="gramStart"/>
-      <w:r>
-        <w:rPr>
-          <w:rStyle w:val="pln"/>
-          <w:rFonts w:ascii="Consolas" w:hAnsi="Consolas" w:cs="Consolas"/>
-          <w:color w:val="313131"/>
-          <w:sz w:val="18"/>
-          <w:szCs w:val="18"/>
-        </w:rPr>
-        <w:t>KEY</w:t>
+        <w:t>PRIMARY KEY</w:t>
       </w:r>
       <w:r>
         <w:rPr>
@@ -8088,18 +8362,7 @@
           <w:sz w:val="18"/>
           <w:szCs w:val="18"/>
         </w:rPr>
-        <w:t xml:space="preserve"> one</w:t>
-      </w:r>
-      <w:proofErr w:type="gramEnd"/>
-      <w:r>
-        <w:rPr>
-          <w:rStyle w:val="pln"/>
-          <w:rFonts w:ascii="Consolas" w:hAnsi="Consolas" w:cs="Consolas"/>
-          <w:color w:val="313131"/>
-          <w:sz w:val="18"/>
-          <w:szCs w:val="18"/>
-        </w:rPr>
-        <w:t xml:space="preserve"> </w:t>
+        <w:t xml:space="preserve"> one </w:t>
       </w:r>
       <w:r>
         <w:rPr>
@@ -8261,22 +8524,8 @@
           <w:sz w:val="41"/>
           <w:szCs w:val="41"/>
         </w:rPr>
-        <w:t xml:space="preserve">SQL CREATE INDEX </w:t>
-      </w:r>
-      <w:proofErr w:type="gramStart"/>
-      <w:r>
-        <w:rPr>
-          <w:rFonts w:ascii="Verdana" w:hAnsi="Verdana"/>
-          <w:b/>
-          <w:bCs/>
-          <w:color w:val="121214"/>
-          <w:spacing w:val="-15"/>
-          <w:sz w:val="41"/>
-          <w:szCs w:val="41"/>
-        </w:rPr>
-        <w:t>Statement :</w:t>
-      </w:r>
-      <w:proofErr w:type="gramEnd"/>
+        <w:t>SQL CREATE INDEX Statement :</w:t>
+      </w:r>
     </w:p>
     <w:p>
       <w:pPr>
@@ -8346,6 +8595,7 @@
           <w:sz w:val="18"/>
           <w:szCs w:val="18"/>
         </w:rPr>
+        <w:lastRenderedPageBreak/>
         <w:t xml:space="preserve">ON </w:t>
       </w:r>
       <w:proofErr w:type="spellStart"/>
@@ -8370,7 +8620,6 @@
         </w:rPr>
         <w:t xml:space="preserve"> </w:t>
       </w:r>
-      <w:proofErr w:type="gramStart"/>
       <w:r>
         <w:rPr>
           <w:rStyle w:val="pun"/>
@@ -8389,18 +8638,7 @@
           <w:sz w:val="18"/>
           <w:szCs w:val="18"/>
         </w:rPr>
-        <w:t xml:space="preserve"> column</w:t>
-      </w:r>
-      <w:proofErr w:type="gramEnd"/>
-      <w:r>
-        <w:rPr>
-          <w:rStyle w:val="pln"/>
-          <w:rFonts w:ascii="Consolas" w:hAnsi="Consolas" w:cs="Consolas"/>
-          <w:color w:val="313131"/>
-          <w:sz w:val="18"/>
-          <w:szCs w:val="18"/>
-        </w:rPr>
-        <w:t>1</w:t>
+        <w:t xml:space="preserve"> column1</w:t>
       </w:r>
       <w:r>
         <w:rPr>
@@ -8478,23 +8716,8 @@
           <w:sz w:val="41"/>
           <w:szCs w:val="41"/>
         </w:rPr>
-        <w:lastRenderedPageBreak/>
-        <w:t xml:space="preserve">SQL DROP INDEX </w:t>
-      </w:r>
-      <w:proofErr w:type="gramStart"/>
-      <w:r>
-        <w:rPr>
-          <w:rFonts w:ascii="Verdana" w:hAnsi="Verdana"/>
-          <w:b/>
-          <w:bCs/>
-          <w:color w:val="121214"/>
-          <w:spacing w:val="-15"/>
-          <w:sz w:val="41"/>
-          <w:szCs w:val="41"/>
-        </w:rPr>
-        <w:t>Statement :</w:t>
-      </w:r>
-      <w:proofErr w:type="gramEnd"/>
+        <w:t>SQL DROP INDEX Statement :</w:t>
+      </w:r>
     </w:p>
     <w:p>
       <w:pPr>
@@ -8612,22 +8835,8 @@
           <w:sz w:val="41"/>
           <w:szCs w:val="41"/>
         </w:rPr>
-        <w:t xml:space="preserve">SQL DESC </w:t>
-      </w:r>
-      <w:proofErr w:type="gramStart"/>
-      <w:r>
-        <w:rPr>
-          <w:rFonts w:ascii="Verdana" w:hAnsi="Verdana"/>
-          <w:b/>
-          <w:bCs/>
-          <w:color w:val="121214"/>
-          <w:spacing w:val="-15"/>
-          <w:sz w:val="41"/>
-          <w:szCs w:val="41"/>
-        </w:rPr>
-        <w:t>Statement :</w:t>
-      </w:r>
-      <w:proofErr w:type="gramEnd"/>
+        <w:t>SQL DESC Statement :</w:t>
+      </w:r>
     </w:p>
     <w:p>
       <w:pPr>
@@ -8991,22 +9200,8 @@
           <w:sz w:val="41"/>
           <w:szCs w:val="41"/>
         </w:rPr>
-        <w:t>SQL ALTER TABLE Statement (Rename</w:t>
-      </w:r>
-      <w:proofErr w:type="gramStart"/>
-      <w:r>
-        <w:rPr>
-          <w:rFonts w:ascii="Verdana" w:hAnsi="Verdana"/>
-          <w:b/>
-          <w:bCs/>
-          <w:color w:val="121214"/>
-          <w:spacing w:val="-15"/>
-          <w:sz w:val="41"/>
-          <w:szCs w:val="41"/>
-        </w:rPr>
-        <w:t>) :</w:t>
-      </w:r>
-      <w:proofErr w:type="gramEnd"/>
+        <w:t>SQL ALTER TABLE Statement (Rename) :</w:t>
+      </w:r>
     </w:p>
     <w:p>
       <w:pPr>
@@ -9145,18 +9340,7 @@
           <w:sz w:val="18"/>
           <w:szCs w:val="18"/>
         </w:rPr>
-        <w:t>table_</w:t>
-      </w:r>
-      <w:proofErr w:type="gramStart"/>
-      <w:r>
-        <w:rPr>
-          <w:rStyle w:val="pln"/>
-          <w:rFonts w:ascii="Consolas" w:hAnsi="Consolas" w:cs="Consolas"/>
-          <w:color w:val="313131"/>
-          <w:sz w:val="18"/>
-          <w:szCs w:val="18"/>
-        </w:rPr>
-        <w:t>name</w:t>
+        <w:t>table_name</w:t>
       </w:r>
       <w:proofErr w:type="spellEnd"/>
       <w:r>
@@ -9177,18 +9361,7 @@
           <w:sz w:val="18"/>
           <w:szCs w:val="18"/>
         </w:rPr>
-        <w:t xml:space="preserve"> column</w:t>
-      </w:r>
-      <w:proofErr w:type="gramEnd"/>
-      <w:r>
-        <w:rPr>
-          <w:rStyle w:val="pln"/>
-          <w:rFonts w:ascii="Consolas" w:hAnsi="Consolas" w:cs="Consolas"/>
-          <w:color w:val="313131"/>
-          <w:sz w:val="18"/>
-          <w:szCs w:val="18"/>
-        </w:rPr>
-        <w:t>1</w:t>
+        <w:t xml:space="preserve"> column1</w:t>
       </w:r>
       <w:r>
         <w:rPr>
@@ -9271,7 +9444,6 @@
         </w:rPr>
         <w:t xml:space="preserve">VALUES </w:t>
       </w:r>
-      <w:proofErr w:type="gramStart"/>
       <w:r>
         <w:rPr>
           <w:rStyle w:val="pun"/>
@@ -9290,18 +9462,7 @@
           <w:sz w:val="18"/>
           <w:szCs w:val="18"/>
         </w:rPr>
-        <w:t xml:space="preserve"> value</w:t>
-      </w:r>
-      <w:proofErr w:type="gramEnd"/>
-      <w:r>
-        <w:rPr>
-          <w:rStyle w:val="pln"/>
-          <w:rFonts w:ascii="Consolas" w:hAnsi="Consolas" w:cs="Consolas"/>
-          <w:color w:val="313131"/>
-          <w:sz w:val="18"/>
-          <w:szCs w:val="18"/>
-        </w:rPr>
-        <w:t>1</w:t>
+        <w:t xml:space="preserve"> value1</w:t>
       </w:r>
       <w:r>
         <w:rPr>
@@ -9594,29 +9755,7 @@
           <w:sz w:val="18"/>
           <w:szCs w:val="18"/>
         </w:rPr>
-        <w:t xml:space="preserve"> </w:t>
-      </w:r>
-      <w:proofErr w:type="gramStart"/>
-      <w:r>
-        <w:rPr>
-          <w:rStyle w:val="pln"/>
-          <w:rFonts w:ascii="Consolas" w:hAnsi="Consolas" w:cs="Consolas"/>
-          <w:color w:val="313131"/>
-          <w:sz w:val="18"/>
-          <w:szCs w:val="18"/>
-        </w:rPr>
-        <w:t>WHERE  CONDITION</w:t>
-      </w:r>
-      <w:proofErr w:type="gramEnd"/>
-      <w:r>
-        <w:rPr>
-          <w:rStyle w:val="pln"/>
-          <w:rFonts w:ascii="Consolas" w:hAnsi="Consolas" w:cs="Consolas"/>
-          <w:color w:val="313131"/>
-          <w:sz w:val="18"/>
-          <w:szCs w:val="18"/>
-        </w:rPr>
-        <w:t xml:space="preserve"> </w:t>
+        <w:t xml:space="preserve"> WHERE  CONDITION </w:t>
       </w:r>
       <w:r>
         <w:rPr>
@@ -9715,7 +9854,6 @@
           <w:szCs w:val="18"/>
         </w:rPr>
       </w:pPr>
-      <w:proofErr w:type="gramStart"/>
       <w:r>
         <w:rPr>
           <w:rStyle w:val="pln"/>
@@ -9736,7 +9874,6 @@
         </w:rPr>
         <w:t>{</w:t>
       </w:r>
-      <w:proofErr w:type="gramEnd"/>
       <w:r>
         <w:rPr>
           <w:rStyle w:val="pln"/>
@@ -10135,15 +10272,7 @@
       </w:r>
       <w:proofErr w:type="spellEnd"/>
       <w:r>
-        <w:t xml:space="preserve">, </w:t>
-      </w:r>
-      <w:proofErr w:type="spellStart"/>
-      <w:r>
-        <w:t>int</w:t>
-      </w:r>
-      <w:proofErr w:type="spellEnd"/>
-      <w:r>
-        <w:t>, float, datetime, date, time, char, varchar, binary etc…</w:t>
+        <w:t>, int, float, datetime, date, time, char, varchar, binary etc…</w:t>
       </w:r>
     </w:p>
     <w:p>
@@ -10202,7 +10331,7 @@
           <w:color w:val="000000"/>
         </w:rPr>
       </w:pPr>
-      <w:hyperlink r:id="rId18" w:history="1">
+      <w:hyperlink r:id="rId24" w:history="1">
         <w:r>
           <w:rPr>
             <w:rStyle w:val="Hyperlink"/>
@@ -10701,27 +10830,7 @@
                 <w:sz w:val="21"/>
                 <w:szCs w:val="21"/>
               </w:rPr>
-              <w:t>(</w:t>
-            </w:r>
-            <w:proofErr w:type="gramStart"/>
-            <w:r>
-              <w:rPr>
-                <w:rFonts w:ascii="Verdana" w:hAnsi="Verdana"/>
-                <w:color w:val="313131"/>
-                <w:sz w:val="21"/>
-                <w:szCs w:val="21"/>
-              </w:rPr>
-              <w:t>a !</w:t>
-            </w:r>
-            <w:proofErr w:type="gramEnd"/>
-            <w:r>
-              <w:rPr>
-                <w:rFonts w:ascii="Verdana" w:hAnsi="Verdana"/>
-                <w:color w:val="313131"/>
-                <w:sz w:val="21"/>
-                <w:szCs w:val="21"/>
-              </w:rPr>
-              <w:t>= b) is true.</w:t>
+              <w:t>(a != b) is true.</w:t>
             </w:r>
           </w:p>
         </w:tc>
@@ -11436,27 +11545,7 @@
                 <w:sz w:val="21"/>
                 <w:szCs w:val="21"/>
               </w:rPr>
-              <w:t>(</w:t>
-            </w:r>
-            <w:proofErr w:type="gramStart"/>
-            <w:r>
-              <w:rPr>
-                <w:rFonts w:ascii="Verdana" w:hAnsi="Verdana"/>
-                <w:color w:val="313131"/>
-                <w:sz w:val="21"/>
-                <w:szCs w:val="21"/>
-              </w:rPr>
-              <w:t>a !</w:t>
-            </w:r>
-            <w:proofErr w:type="gramEnd"/>
-            <w:r>
-              <w:rPr>
-                <w:rFonts w:ascii="Verdana" w:hAnsi="Verdana"/>
-                <w:color w:val="313131"/>
-                <w:sz w:val="21"/>
-                <w:szCs w:val="21"/>
-              </w:rPr>
-              <w:t>&lt; b) is false.</w:t>
+              <w:t>(a !&lt; b) is false.</w:t>
             </w:r>
           </w:p>
         </w:tc>
@@ -11575,27 +11664,7 @@
                 <w:sz w:val="21"/>
                 <w:szCs w:val="21"/>
               </w:rPr>
-              <w:t>(</w:t>
-            </w:r>
-            <w:proofErr w:type="gramStart"/>
-            <w:r>
-              <w:rPr>
-                <w:rFonts w:ascii="Verdana" w:hAnsi="Verdana"/>
-                <w:color w:val="313131"/>
-                <w:sz w:val="21"/>
-                <w:szCs w:val="21"/>
-              </w:rPr>
-              <w:t>a !</w:t>
-            </w:r>
-            <w:proofErr w:type="gramEnd"/>
-            <w:r>
-              <w:rPr>
-                <w:rFonts w:ascii="Verdana" w:hAnsi="Verdana"/>
-                <w:color w:val="313131"/>
-                <w:sz w:val="21"/>
-                <w:szCs w:val="21"/>
-              </w:rPr>
-              <w:t>&gt; b) is true.</w:t>
+              <w:t>(a !&gt; b) is true.</w:t>
             </w:r>
           </w:p>
         </w:tc>
@@ -11657,7 +11726,7 @@
           <w:color w:val="000000"/>
         </w:rPr>
       </w:pPr>
-      <w:hyperlink r:id="rId19" w:history="1">
+      <w:hyperlink r:id="rId25" w:history="1">
         <w:r>
           <w:rPr>
             <w:rStyle w:val="Hyperlink"/>
@@ -12748,29 +12817,7 @@
                 <w:sz w:val="18"/>
                 <w:szCs w:val="18"/>
               </w:rPr>
-              <w:t>'</w:t>
-            </w:r>
-            <w:proofErr w:type="spellStart"/>
-            <w:r>
-              <w:rPr>
-                <w:rStyle w:val="str"/>
-                <w:rFonts w:ascii="Consolas" w:hAnsi="Consolas" w:cs="Consolas"/>
-                <w:color w:val="008800"/>
-                <w:sz w:val="18"/>
-                <w:szCs w:val="18"/>
-              </w:rPr>
-              <w:t>Ko</w:t>
-            </w:r>
-            <w:proofErr w:type="spellEnd"/>
-            <w:r>
-              <w:rPr>
-                <w:rStyle w:val="str"/>
-                <w:rFonts w:ascii="Consolas" w:hAnsi="Consolas" w:cs="Consolas"/>
-                <w:color w:val="008800"/>
-                <w:sz w:val="18"/>
-                <w:szCs w:val="18"/>
-              </w:rPr>
-              <w:t>%'</w:t>
+              <w:t>'Ko%'</w:t>
             </w:r>
             <w:r>
               <w:rPr>
@@ -13861,7 +13908,6 @@
         </w:rPr>
         <w:t xml:space="preserve"> </w:t>
       </w:r>
-      <w:proofErr w:type="gramStart"/>
       <w:r>
         <w:rPr>
           <w:rStyle w:val="kwd"/>
@@ -13880,18 +13926,7 @@
           <w:sz w:val="18"/>
           <w:szCs w:val="18"/>
         </w:rPr>
-        <w:t xml:space="preserve">  OPERATION</w:t>
-      </w:r>
-      <w:proofErr w:type="gramEnd"/>
-      <w:r>
-        <w:rPr>
-          <w:rStyle w:val="pln"/>
-          <w:rFonts w:ascii="Consolas" w:hAnsi="Consolas" w:cs="Consolas"/>
-          <w:color w:val="313131"/>
-          <w:sz w:val="18"/>
-          <w:szCs w:val="18"/>
-        </w:rPr>
-        <w:t>_NAME</w:t>
+        <w:t xml:space="preserve">  OPERATION_NAME</w:t>
       </w:r>
     </w:p>
     <w:p>
@@ -13974,7 +14009,6 @@
         </w:rPr>
         <w:t>WHERE CONDITION</w:t>
       </w:r>
-      <w:proofErr w:type="gramStart"/>
       <w:r>
         <w:rPr>
           <w:rStyle w:val="pun"/>
@@ -14005,7 +14039,6 @@
         </w:rPr>
         <w:t>;</w:t>
       </w:r>
-      <w:proofErr w:type="gramEnd"/>
     </w:p>
     <w:p>
       <w:pPr>
@@ -14537,39 +14570,17 @@
           <w:sz w:val="18"/>
           <w:szCs w:val="18"/>
         </w:rPr>
-        <w:t xml:space="preserve"> SELECT </w:t>
-      </w:r>
-      <w:proofErr w:type="gramStart"/>
-      <w:r>
-        <w:rPr>
-          <w:rStyle w:val="pln"/>
-          <w:rFonts w:ascii="Consolas" w:hAnsi="Consolas" w:cs="Consolas"/>
-          <w:color w:val="313131"/>
-          <w:sz w:val="18"/>
-          <w:szCs w:val="18"/>
-        </w:rPr>
-        <w:t>COUNT</w:t>
-      </w:r>
-      <w:r>
-        <w:rPr>
-          <w:rStyle w:val="pun"/>
-          <w:rFonts w:ascii="Consolas" w:hAnsi="Consolas" w:cs="Consolas"/>
-          <w:color w:val="666600"/>
-          <w:sz w:val="18"/>
-          <w:szCs w:val="18"/>
-        </w:rPr>
-        <w:t>(</w:t>
-      </w:r>
-      <w:proofErr w:type="gramEnd"/>
-      <w:r>
-        <w:rPr>
-          <w:rStyle w:val="pun"/>
-          <w:rFonts w:ascii="Consolas" w:hAnsi="Consolas" w:cs="Consolas"/>
-          <w:color w:val="666600"/>
-          <w:sz w:val="18"/>
-          <w:szCs w:val="18"/>
-        </w:rPr>
-        <w:t>*)</w:t>
+        <w:t xml:space="preserve"> SELECT COUNT</w:t>
+      </w:r>
+      <w:r>
+        <w:rPr>
+          <w:rStyle w:val="pun"/>
+          <w:rFonts w:ascii="Consolas" w:hAnsi="Consolas" w:cs="Consolas"/>
+          <w:color w:val="666600"/>
+          <w:sz w:val="18"/>
+          <w:szCs w:val="18"/>
+        </w:rPr>
+        <w:t>(*)</w:t>
       </w:r>
       <w:r>
         <w:rPr>
@@ -15025,7 +15036,6 @@
         </w:rPr>
         <w:t>SQL</w:t>
       </w:r>
-      <w:proofErr w:type="gramStart"/>
       <w:r>
         <w:rPr>
           <w:rStyle w:val="pun"/>
@@ -15044,18 +15054,7 @@
           <w:sz w:val="18"/>
           <w:szCs w:val="18"/>
         </w:rPr>
-        <w:t xml:space="preserve">  SELECT</w:t>
-      </w:r>
-      <w:proofErr w:type="gramEnd"/>
-      <w:r>
-        <w:rPr>
-          <w:rStyle w:val="pln"/>
-          <w:rFonts w:ascii="Consolas" w:hAnsi="Consolas" w:cs="Consolas"/>
-          <w:color w:val="313131"/>
-          <w:sz w:val="18"/>
-          <w:szCs w:val="18"/>
-        </w:rPr>
-        <w:t xml:space="preserve"> CURRENT_TIMESTAMP</w:t>
+        <w:t xml:space="preserve">  SELECT CURRENT_TIMESTAMP</w:t>
       </w:r>
       <w:r>
         <w:rPr>
@@ -15840,18 +15839,7 @@
           <w:sz w:val="18"/>
           <w:szCs w:val="18"/>
         </w:rPr>
-        <w:t>table_</w:t>
-      </w:r>
-      <w:proofErr w:type="gramStart"/>
-      <w:r>
-        <w:rPr>
-          <w:rStyle w:val="pln"/>
-          <w:rFonts w:ascii="Consolas" w:hAnsi="Consolas" w:cs="Consolas"/>
-          <w:color w:val="313131"/>
-          <w:sz w:val="18"/>
-          <w:szCs w:val="18"/>
-        </w:rPr>
-        <w:t>name</w:t>
+        <w:t>table_name</w:t>
       </w:r>
       <w:proofErr w:type="spellEnd"/>
       <w:r>
@@ -15864,7 +15852,6 @@
         </w:rPr>
         <w:t>(</w:t>
       </w:r>
-      <w:proofErr w:type="gramEnd"/>
     </w:p>
     <w:p>
       <w:pPr>
@@ -16115,18 +16102,7 @@
           <w:sz w:val="18"/>
           <w:szCs w:val="18"/>
         </w:rPr>
-        <w:t xml:space="preserve">   PRIMARY </w:t>
-      </w:r>
-      <w:proofErr w:type="gramStart"/>
-      <w:r>
-        <w:rPr>
-          <w:rStyle w:val="pln"/>
-          <w:rFonts w:ascii="Consolas" w:hAnsi="Consolas" w:cs="Consolas"/>
-          <w:color w:val="313131"/>
-          <w:sz w:val="18"/>
-          <w:szCs w:val="18"/>
-        </w:rPr>
-        <w:t>KEY</w:t>
+        <w:t xml:space="preserve">   PRIMARY KEY</w:t>
       </w:r>
       <w:r>
         <w:rPr>
@@ -16146,18 +16122,7 @@
           <w:sz w:val="18"/>
           <w:szCs w:val="18"/>
         </w:rPr>
-        <w:t xml:space="preserve"> one</w:t>
-      </w:r>
-      <w:proofErr w:type="gramEnd"/>
-      <w:r>
-        <w:rPr>
-          <w:rStyle w:val="pln"/>
-          <w:rFonts w:ascii="Consolas" w:hAnsi="Consolas" w:cs="Consolas"/>
-          <w:color w:val="313131"/>
-          <w:sz w:val="18"/>
-          <w:szCs w:val="18"/>
-        </w:rPr>
-        <w:t xml:space="preserve"> </w:t>
+        <w:t xml:space="preserve"> one </w:t>
       </w:r>
       <w:r>
         <w:rPr>
@@ -16251,18 +16216,7 @@
           <w:sz w:val="18"/>
           <w:szCs w:val="18"/>
         </w:rPr>
-        <w:t xml:space="preserve">CREATE TABLE </w:t>
-      </w:r>
-      <w:proofErr w:type="gramStart"/>
-      <w:r>
-        <w:rPr>
-          <w:rStyle w:val="pln"/>
-          <w:rFonts w:ascii="Consolas" w:hAnsi="Consolas" w:cs="Consolas"/>
-          <w:color w:val="313131"/>
-          <w:sz w:val="18"/>
-          <w:szCs w:val="18"/>
-        </w:rPr>
-        <w:t>CUSTOMERS</w:t>
+        <w:t>CREATE TABLE CUSTOMERS</w:t>
       </w:r>
       <w:r>
         <w:rPr>
@@ -16274,7 +16228,6 @@
         </w:rPr>
         <w:t>(</w:t>
       </w:r>
-      <w:proofErr w:type="gramEnd"/>
     </w:p>
     <w:p>
       <w:pPr>
@@ -16423,29 +16376,7 @@
           <w:sz w:val="18"/>
           <w:szCs w:val="18"/>
         </w:rPr>
-        <w:t xml:space="preserve">   </w:t>
-      </w:r>
-      <w:proofErr w:type="gramStart"/>
-      <w:r>
-        <w:rPr>
-          <w:rStyle w:val="pln"/>
-          <w:rFonts w:ascii="Consolas" w:hAnsi="Consolas" w:cs="Consolas"/>
-          <w:color w:val="313131"/>
-          <w:sz w:val="18"/>
-          <w:szCs w:val="18"/>
-        </w:rPr>
-        <w:t>AGE  INT</w:t>
-      </w:r>
-      <w:proofErr w:type="gramEnd"/>
-      <w:r>
-        <w:rPr>
-          <w:rStyle w:val="pln"/>
-          <w:rFonts w:ascii="Consolas" w:hAnsi="Consolas" w:cs="Consolas"/>
-          <w:color w:val="313131"/>
-          <w:sz w:val="18"/>
-          <w:szCs w:val="18"/>
-        </w:rPr>
-        <w:t xml:space="preserve">              NOT NULL</w:t>
+        <w:t xml:space="preserve">   AGE  INT              NOT NULL</w:t>
       </w:r>
       <w:r>
         <w:rPr>
@@ -16485,29 +16416,7 @@
           <w:sz w:val="18"/>
           <w:szCs w:val="18"/>
         </w:rPr>
-        <w:t xml:space="preserve">   </w:t>
-      </w:r>
-      <w:proofErr w:type="gramStart"/>
-      <w:r>
-        <w:rPr>
-          <w:rStyle w:val="pln"/>
-          <w:rFonts w:ascii="Consolas" w:hAnsi="Consolas" w:cs="Consolas"/>
-          <w:color w:val="313131"/>
-          <w:sz w:val="18"/>
-          <w:szCs w:val="18"/>
-        </w:rPr>
-        <w:t>ADDRESS  CHAR</w:t>
-      </w:r>
-      <w:proofErr w:type="gramEnd"/>
-      <w:r>
-        <w:rPr>
-          <w:rStyle w:val="pln"/>
-          <w:rFonts w:ascii="Consolas" w:hAnsi="Consolas" w:cs="Consolas"/>
-          <w:color w:val="313131"/>
-          <w:sz w:val="18"/>
-          <w:szCs w:val="18"/>
-        </w:rPr>
-        <w:t xml:space="preserve"> </w:t>
+        <w:t xml:space="preserve">   ADDRESS  CHAR </w:t>
       </w:r>
       <w:r>
         <w:rPr>
@@ -16865,7 +16774,6 @@
         <w:t>...</w:t>
       </w:r>
       <w:proofErr w:type="spellStart"/>
-      <w:proofErr w:type="gramStart"/>
       <w:r>
         <w:rPr>
           <w:rStyle w:val="pln"/>
@@ -16897,7 +16805,6 @@
         </w:rPr>
         <w:t>]</w:t>
       </w:r>
-      <w:proofErr w:type="gramEnd"/>
     </w:p>
     <w:p>
       <w:pPr>
@@ -16975,18 +16882,7 @@
           <w:sz w:val="18"/>
           <w:szCs w:val="18"/>
         </w:rPr>
-        <w:t xml:space="preserve"> </w:t>
-      </w:r>
-      <w:proofErr w:type="gramStart"/>
-      <w:r>
-        <w:rPr>
-          <w:rStyle w:val="pln"/>
-          <w:rFonts w:ascii="Consolas" w:hAnsi="Consolas" w:cs="Consolas"/>
-          <w:color w:val="313131"/>
-          <w:sz w:val="18"/>
-          <w:szCs w:val="18"/>
-        </w:rPr>
-        <w:t xml:space="preserve">WHERE </w:t>
+        <w:t xml:space="preserve"> WHERE </w:t>
       </w:r>
       <w:r>
         <w:rPr>
@@ -16998,7 +16894,6 @@
         </w:rPr>
         <w:t>]</w:t>
       </w:r>
-      <w:proofErr w:type="gramEnd"/>
     </w:p>
     <w:p>
       <w:r>
@@ -17699,18 +17594,7 @@
           <w:sz w:val="18"/>
           <w:szCs w:val="18"/>
         </w:rPr>
-        <w:t xml:space="preserve"> </w:t>
-      </w:r>
-      <w:proofErr w:type="gramStart"/>
-      <w:r>
-        <w:rPr>
-          <w:rStyle w:val="pln"/>
-          <w:rFonts w:ascii="Consolas" w:hAnsi="Consolas" w:cs="Consolas"/>
-          <w:color w:val="313131"/>
-          <w:sz w:val="18"/>
-          <w:szCs w:val="18"/>
-        </w:rPr>
-        <w:t>UNIQUE</w:t>
+        <w:t xml:space="preserve"> UNIQUE</w:t>
       </w:r>
       <w:r>
         <w:rPr>
@@ -17722,7 +17606,6 @@
         </w:rPr>
         <w:t>(</w:t>
       </w:r>
-      <w:proofErr w:type="gramEnd"/>
       <w:r>
         <w:rPr>
           <w:rStyle w:val="pln"/>
@@ -18033,15 +17916,7 @@
     </w:p>
     <w:p>
       <w:r>
-        <w:t xml:space="preserve">Drop primary key </w:t>
-      </w:r>
-      <w:proofErr w:type="gramStart"/>
-      <w:r>
-        <w:t>For</w:t>
-      </w:r>
-      <w:proofErr w:type="gramEnd"/>
-      <w:r>
-        <w:t xml:space="preserve"> </w:t>
+        <w:t xml:space="preserve">Drop primary key For </w:t>
       </w:r>
       <w:proofErr w:type="spellStart"/>
       <w:r>
@@ -18258,18 +18133,7 @@
           <w:sz w:val="18"/>
           <w:szCs w:val="18"/>
         </w:rPr>
-        <w:t xml:space="preserve"> column</w:t>
-      </w:r>
-      <w:proofErr w:type="gramStart"/>
-      <w:r>
-        <w:rPr>
-          <w:rStyle w:val="pln"/>
-          <w:rFonts w:ascii="Consolas" w:hAnsi="Consolas" w:cs="Consolas"/>
-          <w:color w:val="313131"/>
-          <w:sz w:val="18"/>
-          <w:szCs w:val="18"/>
-        </w:rPr>
-        <w:t>3</w:t>
+        <w:t xml:space="preserve"> column3</w:t>
       </w:r>
       <w:r>
         <w:rPr>
@@ -18282,7 +18146,6 @@
         <w:t>,...</w:t>
       </w:r>
       <w:proofErr w:type="spellStart"/>
-      <w:proofErr w:type="gramEnd"/>
       <w:r>
         <w:rPr>
           <w:rStyle w:val="pln"/>
@@ -18401,18 +18264,7 @@
           <w:sz w:val="18"/>
           <w:szCs w:val="18"/>
         </w:rPr>
-        <w:t xml:space="preserve"> value</w:t>
-      </w:r>
-      <w:proofErr w:type="gramStart"/>
-      <w:r>
-        <w:rPr>
-          <w:rStyle w:val="pln"/>
-          <w:rFonts w:ascii="Consolas" w:hAnsi="Consolas" w:cs="Consolas"/>
-          <w:color w:val="313131"/>
-          <w:sz w:val="18"/>
-          <w:szCs w:val="18"/>
-        </w:rPr>
-        <w:t>3</w:t>
+        <w:t xml:space="preserve"> value3</w:t>
       </w:r>
       <w:r>
         <w:rPr>
@@ -18425,7 +18277,6 @@
         <w:t>,...</w:t>
       </w:r>
       <w:proofErr w:type="spellStart"/>
-      <w:proofErr w:type="gramEnd"/>
       <w:r>
         <w:rPr>
           <w:rStyle w:val="pln"/>
@@ -18499,18 +18350,7 @@
           <w:sz w:val="18"/>
           <w:szCs w:val="18"/>
         </w:rPr>
-        <w:t>value</w:t>
-      </w:r>
-      <w:proofErr w:type="gramStart"/>
-      <w:r>
-        <w:rPr>
-          <w:rStyle w:val="pln"/>
-          <w:rFonts w:ascii="Consolas" w:hAnsi="Consolas" w:cs="Consolas"/>
-          <w:color w:val="313131"/>
-          <w:sz w:val="18"/>
-          <w:szCs w:val="18"/>
-        </w:rPr>
-        <w:t>1</w:t>
+        <w:t>value1</w:t>
       </w:r>
       <w:r>
         <w:rPr>
@@ -18530,18 +18370,7 @@
           <w:sz w:val="18"/>
           <w:szCs w:val="18"/>
         </w:rPr>
-        <w:t>value</w:t>
-      </w:r>
-      <w:proofErr w:type="gramEnd"/>
-      <w:r>
-        <w:rPr>
-          <w:rStyle w:val="pln"/>
-          <w:rFonts w:ascii="Consolas" w:hAnsi="Consolas" w:cs="Consolas"/>
-          <w:color w:val="313131"/>
-          <w:sz w:val="18"/>
-          <w:szCs w:val="18"/>
-        </w:rPr>
-        <w:t>2</w:t>
+        <w:t>value2</w:t>
       </w:r>
       <w:r>
         <w:rPr>
@@ -20385,7 +20214,6 @@
     </w:p>
     <w:p>
       <w:proofErr w:type="spellStart"/>
-      <w:proofErr w:type="gramStart"/>
       <w:r>
         <w:t>Eg</w:t>
       </w:r>
@@ -20393,7 +20221,6 @@
       <w:r>
         <w:t xml:space="preserve"> :</w:t>
       </w:r>
-      <w:proofErr w:type="gramEnd"/>
     </w:p>
     <w:p>
       <w:pPr>
@@ -21129,18 +20956,7 @@
           <w:sz w:val="18"/>
           <w:szCs w:val="18"/>
         </w:rPr>
-        <w:t xml:space="preserve"> column</w:t>
-      </w:r>
-      <w:proofErr w:type="gramStart"/>
-      <w:r>
-        <w:rPr>
-          <w:rStyle w:val="pln"/>
-          <w:rFonts w:ascii="Consolas" w:hAnsi="Consolas" w:cs="Consolas"/>
-          <w:color w:val="313131"/>
-          <w:sz w:val="18"/>
-          <w:szCs w:val="18"/>
-        </w:rPr>
-        <w:t>2</w:t>
+        <w:t xml:space="preserve"> column2</w:t>
       </w:r>
       <w:r>
         <w:rPr>
@@ -21172,7 +20988,6 @@
         </w:rPr>
         <w:t>..</w:t>
       </w:r>
-      <w:proofErr w:type="gramEnd"/>
       <w:r>
         <w:rPr>
           <w:rStyle w:val="pln"/>
@@ -21456,18 +21271,7 @@
           <w:sz w:val="18"/>
           <w:szCs w:val="18"/>
         </w:rPr>
-        <w:t xml:space="preserve"> </w:t>
-      </w:r>
-      <w:proofErr w:type="gramStart"/>
-      <w:r>
-        <w:rPr>
-          <w:rStyle w:val="pln"/>
-          <w:rFonts w:ascii="Consolas" w:hAnsi="Consolas" w:cs="Consolas"/>
-          <w:color w:val="313131"/>
-          <w:sz w:val="18"/>
-          <w:szCs w:val="18"/>
-        </w:rPr>
-        <w:t xml:space="preserve">conditions </w:t>
+        <w:t xml:space="preserve"> conditions </w:t>
       </w:r>
       <w:r>
         <w:rPr>
@@ -21479,7 +21283,6 @@
         </w:rPr>
         <w:t>]</w:t>
       </w:r>
-      <w:proofErr w:type="gramEnd"/>
     </w:p>
     <w:p>
       <w:pPr>
@@ -21691,39 +21494,17 @@
           <w:sz w:val="18"/>
           <w:szCs w:val="18"/>
         </w:rPr>
-        <w:t xml:space="preserve"> column</w:t>
-      </w:r>
-      <w:proofErr w:type="gramStart"/>
-      <w:r>
-        <w:rPr>
-          <w:rStyle w:val="pln"/>
-          <w:rFonts w:ascii="Consolas" w:hAnsi="Consolas" w:cs="Consolas"/>
-          <w:color w:val="313131"/>
-          <w:sz w:val="18"/>
-          <w:szCs w:val="18"/>
-        </w:rPr>
-        <w:t>2</w:t>
-      </w:r>
-      <w:r>
-        <w:rPr>
-          <w:rStyle w:val="pun"/>
-          <w:rFonts w:ascii="Consolas" w:hAnsi="Consolas" w:cs="Consolas"/>
-          <w:color w:val="666600"/>
-          <w:sz w:val="18"/>
-          <w:szCs w:val="18"/>
-        </w:rPr>
-        <w:t>,...</w:t>
-      </w:r>
-      <w:proofErr w:type="gramEnd"/>
-      <w:r>
-        <w:rPr>
-          <w:rStyle w:val="pun"/>
-          <w:rFonts w:ascii="Consolas" w:hAnsi="Consolas" w:cs="Consolas"/>
-          <w:color w:val="666600"/>
-          <w:sz w:val="18"/>
-          <w:szCs w:val="18"/>
-        </w:rPr>
-        <w:t>..</w:t>
+        <w:t xml:space="preserve"> column2</w:t>
+      </w:r>
+      <w:r>
+        <w:rPr>
+          <w:rStyle w:val="pun"/>
+          <w:rFonts w:ascii="Consolas" w:hAnsi="Consolas" w:cs="Consolas"/>
+          <w:color w:val="666600"/>
+          <w:sz w:val="18"/>
+          <w:szCs w:val="18"/>
+        </w:rPr>
+        <w:t>,.....</w:t>
       </w:r>
       <w:proofErr w:type="spellStart"/>
       <w:r>
@@ -22076,18 +21857,7 @@
           <w:sz w:val="18"/>
           <w:szCs w:val="18"/>
         </w:rPr>
-        <w:t xml:space="preserve"> column</w:t>
-      </w:r>
-      <w:proofErr w:type="gramStart"/>
-      <w:r>
-        <w:rPr>
-          <w:rStyle w:val="pln"/>
-          <w:rFonts w:ascii="Consolas" w:hAnsi="Consolas" w:cs="Consolas"/>
-          <w:color w:val="313131"/>
-          <w:sz w:val="18"/>
-          <w:szCs w:val="18"/>
-        </w:rPr>
-        <w:t>2</w:t>
+        <w:t xml:space="preserve"> column2</w:t>
       </w:r>
       <w:r>
         <w:rPr>
@@ -22119,7 +21889,6 @@
         </w:rPr>
         <w:t>..</w:t>
       </w:r>
-      <w:proofErr w:type="gramEnd"/>
       <w:r>
         <w:rPr>
           <w:rStyle w:val="pln"/>
@@ -23041,7 +22810,6 @@
           <w:szCs w:val="18"/>
         </w:rPr>
       </w:pPr>
-      <w:proofErr w:type="gramStart"/>
       <w:r>
         <w:rPr>
           <w:rStyle w:val="pun"/>
@@ -23072,7 +22840,6 @@
         </w:rPr>
         <w:t>1</w:t>
       </w:r>
-      <w:proofErr w:type="gramEnd"/>
       <w:r>
         <w:rPr>
           <w:rStyle w:val="pln"/>
@@ -23273,7 +23040,6 @@
           <w:szCs w:val="18"/>
         </w:rPr>
       </w:pPr>
-      <w:proofErr w:type="gramStart"/>
       <w:r>
         <w:rPr>
           <w:rStyle w:val="pun"/>
@@ -23304,7 +23070,6 @@
         </w:rPr>
         <w:t>2</w:t>
       </w:r>
-      <w:proofErr w:type="gramEnd"/>
       <w:r>
         <w:rPr>
           <w:rStyle w:val="pln"/>
@@ -23507,7 +23272,6 @@
           <w:szCs w:val="18"/>
         </w:rPr>
       </w:pPr>
-      <w:proofErr w:type="gramStart"/>
       <w:r>
         <w:rPr>
           <w:rStyle w:val="pun"/>
@@ -23538,7 +23302,6 @@
         </w:rPr>
         <w:t>3</w:t>
       </w:r>
-      <w:proofErr w:type="gramEnd"/>
       <w:r>
         <w:rPr>
           <w:rStyle w:val="pln"/>
@@ -23741,7 +23504,6 @@
           <w:szCs w:val="18"/>
         </w:rPr>
       </w:pPr>
-      <w:proofErr w:type="gramStart"/>
       <w:r>
         <w:rPr>
           <w:rStyle w:val="pun"/>
@@ -23772,7 +23534,6 @@
         </w:rPr>
         <w:t>4</w:t>
       </w:r>
-      <w:proofErr w:type="gramEnd"/>
       <w:r>
         <w:rPr>
           <w:rStyle w:val="pln"/>
@@ -23975,7 +23736,6 @@
           <w:szCs w:val="18"/>
         </w:rPr>
       </w:pPr>
-      <w:proofErr w:type="gramStart"/>
       <w:r>
         <w:rPr>
           <w:rStyle w:val="pun"/>
@@ -24006,7 +23766,6 @@
         </w:rPr>
         <w:t>5</w:t>
       </w:r>
-      <w:proofErr w:type="gramEnd"/>
       <w:r>
         <w:rPr>
           <w:rStyle w:val="pln"/>
@@ -24207,7 +23966,6 @@
           <w:szCs w:val="18"/>
         </w:rPr>
       </w:pPr>
-      <w:proofErr w:type="gramStart"/>
       <w:r>
         <w:rPr>
           <w:rStyle w:val="pun"/>
@@ -24238,7 +23996,6 @@
         </w:rPr>
         <w:t>6</w:t>
       </w:r>
-      <w:proofErr w:type="gramEnd"/>
       <w:r>
         <w:rPr>
           <w:rStyle w:val="pln"/>
@@ -24269,7 +24026,6 @@
         </w:rPr>
         <w:t xml:space="preserve"> </w:t>
       </w:r>
-      <w:proofErr w:type="spellStart"/>
       <w:r>
         <w:rPr>
           <w:rStyle w:val="typ"/>
@@ -24280,7 +24036,6 @@
         </w:rPr>
         <w:t>Komal</w:t>
       </w:r>
-      <w:proofErr w:type="spellEnd"/>
       <w:r>
         <w:rPr>
           <w:rStyle w:val="pln"/>
@@ -24421,7 +24176,6 @@
           <w:szCs w:val="18"/>
         </w:rPr>
       </w:pPr>
-      <w:proofErr w:type="gramStart"/>
       <w:r>
         <w:rPr>
           <w:rStyle w:val="pun"/>
@@ -24452,7 +24206,6 @@
         </w:rPr>
         <w:t>7</w:t>
       </w:r>
-      <w:proofErr w:type="gramEnd"/>
       <w:r>
         <w:rPr>
           <w:rStyle w:val="pln"/>
@@ -24741,7 +24494,6 @@
         </w:rPr>
         <w:t>|</w:t>
       </w:r>
-      <w:proofErr w:type="gramStart"/>
       <w:r>
         <w:rPr>
           <w:rStyle w:val="pln"/>
@@ -24762,7 +24514,6 @@
         </w:rPr>
         <w:t>|</w:t>
       </w:r>
-      <w:proofErr w:type="gramEnd"/>
       <w:r>
         <w:rPr>
           <w:rStyle w:val="pln"/>
@@ -26249,18 +26000,7 @@
           <w:sz w:val="18"/>
           <w:szCs w:val="18"/>
         </w:rPr>
-        <w:t xml:space="preserve">        </w:t>
-      </w:r>
-      <w:proofErr w:type="gramStart"/>
-      <w:r>
-        <w:rPr>
-          <w:rStyle w:val="pln"/>
-          <w:rFonts w:ascii="Consolas" w:hAnsi="Consolas" w:cs="Consolas"/>
-          <w:color w:val="313131"/>
-          <w:sz w:val="18"/>
-          <w:szCs w:val="18"/>
-        </w:rPr>
-        <w:t>WHERE  CUSTOMERS</w:t>
+        <w:t xml:space="preserve">        WHERE  CUSTOMERS</w:t>
       </w:r>
       <w:r>
         <w:rPr>
@@ -26280,18 +26020,7 @@
           <w:sz w:val="18"/>
           <w:szCs w:val="18"/>
         </w:rPr>
-        <w:t>ID</w:t>
-      </w:r>
-      <w:proofErr w:type="gramEnd"/>
-      <w:r>
-        <w:rPr>
-          <w:rStyle w:val="pln"/>
-          <w:rFonts w:ascii="Consolas" w:hAnsi="Consolas" w:cs="Consolas"/>
-          <w:color w:val="313131"/>
-          <w:sz w:val="18"/>
-          <w:szCs w:val="18"/>
-        </w:rPr>
-        <w:t xml:space="preserve"> </w:t>
+        <w:t xml:space="preserve">ID </w:t>
       </w:r>
       <w:r>
         <w:rPr>
@@ -26552,7 +26281,6 @@
           <w:szCs w:val="18"/>
         </w:rPr>
       </w:pPr>
-      <w:proofErr w:type="gramStart"/>
       <w:r>
         <w:rPr>
           <w:rStyle w:val="pun"/>
@@ -26583,7 +26311,6 @@
         </w:rPr>
         <w:t>3</w:t>
       </w:r>
-      <w:proofErr w:type="gramEnd"/>
       <w:r>
         <w:rPr>
           <w:rStyle w:val="pln"/>
@@ -26746,7 +26473,6 @@
           <w:szCs w:val="18"/>
         </w:rPr>
       </w:pPr>
-      <w:proofErr w:type="gramStart"/>
       <w:r>
         <w:rPr>
           <w:rStyle w:val="pun"/>
@@ -26777,7 +26503,6 @@
         </w:rPr>
         <w:t>3</w:t>
       </w:r>
-      <w:proofErr w:type="gramEnd"/>
       <w:r>
         <w:rPr>
           <w:rStyle w:val="pln"/>
@@ -26940,7 +26665,6 @@
           <w:szCs w:val="18"/>
         </w:rPr>
       </w:pPr>
-      <w:proofErr w:type="gramStart"/>
       <w:r>
         <w:rPr>
           <w:rStyle w:val="pun"/>
@@ -26971,7 +26695,6 @@
         </w:rPr>
         <w:t>2</w:t>
       </w:r>
-      <w:proofErr w:type="gramEnd"/>
       <w:r>
         <w:rPr>
           <w:rStyle w:val="pln"/>
@@ -27134,7 +26857,6 @@
           <w:szCs w:val="18"/>
         </w:rPr>
       </w:pPr>
-      <w:proofErr w:type="gramStart"/>
       <w:r>
         <w:rPr>
           <w:rStyle w:val="pun"/>
@@ -27165,7 +26887,6 @@
         </w:rPr>
         <w:t>4</w:t>
       </w:r>
-      <w:proofErr w:type="gramEnd"/>
       <w:r>
         <w:rPr>
           <w:rStyle w:val="pln"/>
@@ -27401,7 +27122,7 @@
           <w:szCs w:val="21"/>
         </w:rPr>
       </w:pPr>
-      <w:hyperlink r:id="rId20" w:history="1">
+      <w:hyperlink r:id="rId26" w:history="1">
         <w:r>
           <w:rPr>
             <w:rStyle w:val="Hyperlink"/>
@@ -27450,7 +27171,7 @@
           <w:szCs w:val="21"/>
         </w:rPr>
       </w:pPr>
-      <w:hyperlink r:id="rId21" w:history="1">
+      <w:hyperlink r:id="rId27" w:history="1">
         <w:r>
           <w:rPr>
             <w:rStyle w:val="Hyperlink"/>
@@ -27499,7 +27220,7 @@
           <w:szCs w:val="21"/>
         </w:rPr>
       </w:pPr>
-      <w:hyperlink r:id="rId22" w:history="1">
+      <w:hyperlink r:id="rId28" w:history="1">
         <w:r>
           <w:rPr>
             <w:rStyle w:val="Hyperlink"/>
@@ -27548,7 +27269,7 @@
           <w:szCs w:val="21"/>
         </w:rPr>
       </w:pPr>
-      <w:hyperlink r:id="rId23" w:history="1">
+      <w:hyperlink r:id="rId29" w:history="1">
         <w:r>
           <w:rPr>
             <w:rStyle w:val="Hyperlink"/>
@@ -27597,7 +27318,7 @@
           <w:szCs w:val="21"/>
         </w:rPr>
       </w:pPr>
-      <w:hyperlink r:id="rId24" w:history="1">
+      <w:hyperlink r:id="rId30" w:history="1">
         <w:r>
           <w:rPr>
             <w:rStyle w:val="Hyperlink"/>
@@ -27646,7 +27367,7 @@
           <w:szCs w:val="21"/>
         </w:rPr>
       </w:pPr>
-      <w:hyperlink r:id="rId25" w:history="1">
+      <w:hyperlink r:id="rId31" w:history="1">
         <w:r>
           <w:rPr>
             <w:rStyle w:val="Hyperlink"/>
@@ -27793,7 +27514,7 @@
           <w:szCs w:val="23"/>
         </w:rPr>
         <w:drawing>
-          <wp:inline distT="0" distB="0" distL="0" distR="0" wp14:anchorId="06B48CC6" wp14:editId="5789436C">
+          <wp:inline distT="0" distB="0" distL="0" distR="0" wp14:anchorId="395D4B32" wp14:editId="4B1A8D0A">
             <wp:extent cx="1905000" cy="1381125"/>
             <wp:effectExtent l="0" t="0" r="0" b="9525"/>
             <wp:docPr id="2" name="Picture 2" descr="SQL INNER JOIN"/>
@@ -27810,7 +27531,7 @@
                     </pic:cNvPicPr>
                   </pic:nvPicPr>
                   <pic:blipFill>
-                    <a:blip r:embed="rId26">
+                    <a:blip r:embed="rId32">
                       <a:extLst>
                         <a:ext uri="{28A0092B-C50C-407E-A947-70E740481C1C}">
                           <a14:useLocalDpi xmlns:a14="http://schemas.microsoft.com/office/drawing/2010/main" val="0"/>
@@ -28390,7 +28111,6 @@
           <w:szCs w:val="18"/>
         </w:rPr>
       </w:pPr>
-      <w:proofErr w:type="gramStart"/>
       <w:r>
         <w:rPr>
           <w:rStyle w:val="pun"/>
@@ -28421,7 +28141,6 @@
         </w:rPr>
         <w:t>1</w:t>
       </w:r>
-      <w:proofErr w:type="gramEnd"/>
       <w:r>
         <w:rPr>
           <w:rStyle w:val="pln"/>
@@ -28622,7 +28341,6 @@
           <w:szCs w:val="18"/>
         </w:rPr>
       </w:pPr>
-      <w:proofErr w:type="gramStart"/>
       <w:r>
         <w:rPr>
           <w:rStyle w:val="pun"/>
@@ -28653,7 +28371,6 @@
         </w:rPr>
         <w:t>2</w:t>
       </w:r>
-      <w:proofErr w:type="gramEnd"/>
       <w:r>
         <w:rPr>
           <w:rStyle w:val="pln"/>
@@ -28856,7 +28573,6 @@
           <w:szCs w:val="18"/>
         </w:rPr>
       </w:pPr>
-      <w:proofErr w:type="gramStart"/>
       <w:r>
         <w:rPr>
           <w:rStyle w:val="pun"/>
@@ -28887,7 +28603,6 @@
         </w:rPr>
         <w:t>3</w:t>
       </w:r>
-      <w:proofErr w:type="gramEnd"/>
       <w:r>
         <w:rPr>
           <w:rStyle w:val="pln"/>
@@ -29090,7 +28805,6 @@
           <w:szCs w:val="18"/>
         </w:rPr>
       </w:pPr>
-      <w:proofErr w:type="gramStart"/>
       <w:r>
         <w:rPr>
           <w:rStyle w:val="pun"/>
@@ -29121,7 +28835,6 @@
         </w:rPr>
         <w:t>4</w:t>
       </w:r>
-      <w:proofErr w:type="gramEnd"/>
       <w:r>
         <w:rPr>
           <w:rStyle w:val="pln"/>
@@ -29324,7 +29037,6 @@
           <w:szCs w:val="18"/>
         </w:rPr>
       </w:pPr>
-      <w:proofErr w:type="gramStart"/>
       <w:r>
         <w:rPr>
           <w:rStyle w:val="pun"/>
@@ -29355,7 +29067,6 @@
         </w:rPr>
         <w:t>5</w:t>
       </w:r>
-      <w:proofErr w:type="gramEnd"/>
       <w:r>
         <w:rPr>
           <w:rStyle w:val="pln"/>
@@ -29556,7 +29267,6 @@
           <w:szCs w:val="18"/>
         </w:rPr>
       </w:pPr>
-      <w:proofErr w:type="gramStart"/>
       <w:r>
         <w:rPr>
           <w:rStyle w:val="pun"/>
@@ -29588,7 +29298,6 @@
         </w:rPr>
         <w:t>6</w:t>
       </w:r>
-      <w:proofErr w:type="gramEnd"/>
       <w:r>
         <w:rPr>
           <w:rStyle w:val="pln"/>
@@ -29619,7 +29328,6 @@
         </w:rPr>
         <w:t xml:space="preserve"> </w:t>
       </w:r>
-      <w:proofErr w:type="spellStart"/>
       <w:r>
         <w:rPr>
           <w:rStyle w:val="typ"/>
@@ -29630,7 +29338,6 @@
         </w:rPr>
         <w:t>Komal</w:t>
       </w:r>
-      <w:proofErr w:type="spellEnd"/>
       <w:r>
         <w:rPr>
           <w:rStyle w:val="pln"/>
@@ -29771,7 +29478,6 @@
           <w:szCs w:val="18"/>
         </w:rPr>
       </w:pPr>
-      <w:proofErr w:type="gramStart"/>
       <w:r>
         <w:rPr>
           <w:rStyle w:val="pun"/>
@@ -29802,7 +29508,6 @@
         </w:rPr>
         <w:t>7</w:t>
       </w:r>
-      <w:proofErr w:type="gramEnd"/>
       <w:r>
         <w:rPr>
           <w:rStyle w:val="pln"/>
@@ -31457,20 +31162,8 @@
           <w:sz w:val="18"/>
           <w:szCs w:val="18"/>
         </w:rPr>
-        <w:t xml:space="preserve"> </w:t>
-      </w:r>
-      <w:proofErr w:type="gramStart"/>
-      <w:r>
-        <w:rPr>
-          <w:rStyle w:val="pln"/>
-          <w:rFonts w:ascii="Consolas" w:hAnsi="Consolas" w:cs="Consolas"/>
-          <w:color w:val="313131"/>
-          <w:sz w:val="18"/>
-          <w:szCs w:val="18"/>
-        </w:rPr>
-        <w:t>SELECT  ID</w:t>
-      </w:r>
-      <w:proofErr w:type="gramEnd"/>
+        <w:t xml:space="preserve"> SELECT  ID</w:t>
+      </w:r>
       <w:r>
         <w:rPr>
           <w:rStyle w:val="pun"/>
@@ -31899,7 +31592,6 @@
           <w:szCs w:val="18"/>
         </w:rPr>
       </w:pPr>
-      <w:proofErr w:type="gramStart"/>
       <w:r>
         <w:rPr>
           <w:rStyle w:val="pun"/>
@@ -31930,7 +31622,6 @@
         </w:rPr>
         <w:t>3</w:t>
       </w:r>
-      <w:proofErr w:type="gramEnd"/>
       <w:r>
         <w:rPr>
           <w:rStyle w:val="pln"/>
@@ -32193,7 +31884,6 @@
           <w:szCs w:val="18"/>
         </w:rPr>
       </w:pPr>
-      <w:proofErr w:type="gramStart"/>
       <w:r>
         <w:rPr>
           <w:rStyle w:val="pun"/>
@@ -32224,7 +31914,6 @@
         </w:rPr>
         <w:t>3</w:t>
       </w:r>
-      <w:proofErr w:type="gramEnd"/>
       <w:r>
         <w:rPr>
           <w:rStyle w:val="pln"/>
@@ -32487,7 +32176,6 @@
           <w:szCs w:val="18"/>
         </w:rPr>
       </w:pPr>
-      <w:proofErr w:type="gramStart"/>
       <w:r>
         <w:rPr>
           <w:rStyle w:val="pun"/>
@@ -32518,7 +32206,6 @@
         </w:rPr>
         <w:t>2</w:t>
       </w:r>
-      <w:proofErr w:type="gramEnd"/>
       <w:r>
         <w:rPr>
           <w:rStyle w:val="pln"/>
@@ -32781,7 +32468,6 @@
           <w:szCs w:val="18"/>
         </w:rPr>
       </w:pPr>
-      <w:proofErr w:type="gramStart"/>
       <w:r>
         <w:rPr>
           <w:rStyle w:val="pun"/>
@@ -32812,7 +32498,6 @@
         </w:rPr>
         <w:t>4</w:t>
       </w:r>
-      <w:proofErr w:type="gramEnd"/>
       <w:r>
         <w:rPr>
           <w:rStyle w:val="pln"/>
@@ -33161,11 +32846,13 @@
           <w:szCs w:val="21"/>
           <w:lang w:eastAsia="en-IN"/>
         </w:rPr>
-        <w:lastRenderedPageBreak/>
-        <w:t>| </w:t>
-      </w:r>
-      <w:proofErr w:type="gramStart"/>
-      <w:r>
+        <w:t>| name  | age  | salary | emp_id |                                                                                                                                  </w:t>
+      </w:r>
+    </w:p>
+    <w:p>
+      <w:pPr>
+        <w:shd w:val="clear" w:color="auto" w:fill="1D4322"/>
+        <w:spacing w:after="0" w:line="240" w:lineRule="auto"/>
         <w:rPr>
           <w:rFonts w:ascii="DejaVu Sans Mono" w:eastAsia="Times New Roman" w:hAnsi="DejaVu Sans Mono" w:cs="DejaVu Sans Mono"/>
           <w:color w:val="F0F0F0"/>
@@ -33173,9 +32860,7 @@
           <w:szCs w:val="21"/>
           <w:lang w:eastAsia="en-IN"/>
         </w:rPr>
-        <w:t>name  |</w:t>
-      </w:r>
-      <w:proofErr w:type="gramEnd"/>
+      </w:pPr>
       <w:r>
         <w:rPr>
           <w:rFonts w:ascii="DejaVu Sans Mono" w:eastAsia="Times New Roman" w:hAnsi="DejaVu Sans Mono" w:cs="DejaVu Sans Mono"/>
@@ -33184,7 +32869,8 @@
           <w:szCs w:val="21"/>
           <w:lang w:eastAsia="en-IN"/>
         </w:rPr>
-        <w:t> age  | salary | emp_id |                                                                                                                                  </w:t>
+        <w:lastRenderedPageBreak/>
+        <w:t>+-------+------+--------+--------+                                                                                                                                  </w:t>
       </w:r>
     </w:p>
     <w:p>
@@ -33207,7 +32893,7 @@
           <w:szCs w:val="21"/>
           <w:lang w:eastAsia="en-IN"/>
         </w:rPr>
-        <w:t>+-------+------+--------+--------+                                                                                                                                  </w:t>
+        <w:t>| name1 |   21 |  21000 |      1 |                                                                                                                                  </w:t>
       </w:r>
     </w:p>
     <w:p>
@@ -33230,10 +32916,13 @@
           <w:szCs w:val="21"/>
           <w:lang w:eastAsia="en-IN"/>
         </w:rPr>
-        <w:t>| name1 |   21 </w:t>
-      </w:r>
-      <w:proofErr w:type="gramStart"/>
-      <w:r>
+        <w:t>| name2 |   21 |  22000 |      2 |                                                                                                                                  </w:t>
+      </w:r>
+    </w:p>
+    <w:p>
+      <w:pPr>
+        <w:shd w:val="clear" w:color="auto" w:fill="1D4322"/>
+        <w:spacing w:after="0" w:line="240" w:lineRule="auto"/>
         <w:rPr>
           <w:rFonts w:ascii="DejaVu Sans Mono" w:eastAsia="Times New Roman" w:hAnsi="DejaVu Sans Mono" w:cs="DejaVu Sans Mono"/>
           <w:color w:val="F0F0F0"/>
@@ -33241,9 +32930,7 @@
           <w:szCs w:val="21"/>
           <w:lang w:eastAsia="en-IN"/>
         </w:rPr>
-        <w:t>|  21000</w:t>
-      </w:r>
-      <w:proofErr w:type="gramEnd"/>
+      </w:pPr>
       <w:r>
         <w:rPr>
           <w:rFonts w:ascii="DejaVu Sans Mono" w:eastAsia="Times New Roman" w:hAnsi="DejaVu Sans Mono" w:cs="DejaVu Sans Mono"/>
@@ -33252,7 +32939,7 @@
           <w:szCs w:val="21"/>
           <w:lang w:eastAsia="en-IN"/>
         </w:rPr>
-        <w:t> |      1 |                                                                                                                                  </w:t>
+        <w:t>| name3 |   22 |  21000 |      3 |                                                                                                                                  </w:t>
       </w:r>
     </w:p>
     <w:p>
@@ -33275,10 +32962,13 @@
           <w:szCs w:val="21"/>
           <w:lang w:eastAsia="en-IN"/>
         </w:rPr>
-        <w:t>| name2 |   21 </w:t>
-      </w:r>
-      <w:proofErr w:type="gramStart"/>
-      <w:r>
+        <w:t>| name4 |   22 |  22000 |      4 |                                                                                                                                  </w:t>
+      </w:r>
+    </w:p>
+    <w:p>
+      <w:pPr>
+        <w:shd w:val="clear" w:color="auto" w:fill="1D4322"/>
+        <w:spacing w:after="0" w:line="240" w:lineRule="auto"/>
         <w:rPr>
           <w:rFonts w:ascii="DejaVu Sans Mono" w:eastAsia="Times New Roman" w:hAnsi="DejaVu Sans Mono" w:cs="DejaVu Sans Mono"/>
           <w:color w:val="F0F0F0"/>
@@ -33286,9 +32976,7 @@
           <w:szCs w:val="21"/>
           <w:lang w:eastAsia="en-IN"/>
         </w:rPr>
-        <w:t>|  22000</w:t>
-      </w:r>
-      <w:proofErr w:type="gramEnd"/>
+      </w:pPr>
       <w:r>
         <w:rPr>
           <w:rFonts w:ascii="DejaVu Sans Mono" w:eastAsia="Times New Roman" w:hAnsi="DejaVu Sans Mono" w:cs="DejaVu Sans Mono"/>
@@ -33297,7 +32985,7 @@
           <w:szCs w:val="21"/>
           <w:lang w:eastAsia="en-IN"/>
         </w:rPr>
-        <w:t> |      2 |                                                                                                                                  </w:t>
+        <w:t>| name5 |   21 |  21000 |      5 |                                                                                                                                  </w:t>
       </w:r>
     </w:p>
     <w:p>
@@ -33320,164 +33008,7 @@
           <w:szCs w:val="21"/>
           <w:lang w:eastAsia="en-IN"/>
         </w:rPr>
-        <w:t>| name3 |   22 </w:t>
-      </w:r>
-      <w:proofErr w:type="gramStart"/>
-      <w:r>
-        <w:rPr>
-          <w:rFonts w:ascii="DejaVu Sans Mono" w:eastAsia="Times New Roman" w:hAnsi="DejaVu Sans Mono" w:cs="DejaVu Sans Mono"/>
-          <w:color w:val="F0F0F0"/>
-          <w:sz w:val="21"/>
-          <w:szCs w:val="21"/>
-          <w:lang w:eastAsia="en-IN"/>
-        </w:rPr>
-        <w:t>|  21000</w:t>
-      </w:r>
-      <w:proofErr w:type="gramEnd"/>
-      <w:r>
-        <w:rPr>
-          <w:rFonts w:ascii="DejaVu Sans Mono" w:eastAsia="Times New Roman" w:hAnsi="DejaVu Sans Mono" w:cs="DejaVu Sans Mono"/>
-          <w:color w:val="F0F0F0"/>
-          <w:sz w:val="21"/>
-          <w:szCs w:val="21"/>
-          <w:lang w:eastAsia="en-IN"/>
-        </w:rPr>
-        <w:t> |      3 |                                                                                                                                  </w:t>
-      </w:r>
-    </w:p>
-    <w:p>
-      <w:pPr>
-        <w:shd w:val="clear" w:color="auto" w:fill="1D4322"/>
-        <w:spacing w:after="0" w:line="240" w:lineRule="auto"/>
-        <w:rPr>
-          <w:rFonts w:ascii="DejaVu Sans Mono" w:eastAsia="Times New Roman" w:hAnsi="DejaVu Sans Mono" w:cs="DejaVu Sans Mono"/>
-          <w:color w:val="F0F0F0"/>
-          <w:sz w:val="21"/>
-          <w:szCs w:val="21"/>
-          <w:lang w:eastAsia="en-IN"/>
-        </w:rPr>
-      </w:pPr>
-      <w:r>
-        <w:rPr>
-          <w:rFonts w:ascii="DejaVu Sans Mono" w:eastAsia="Times New Roman" w:hAnsi="DejaVu Sans Mono" w:cs="DejaVu Sans Mono"/>
-          <w:color w:val="F0F0F0"/>
-          <w:sz w:val="21"/>
-          <w:szCs w:val="21"/>
-          <w:lang w:eastAsia="en-IN"/>
-        </w:rPr>
-        <w:t>| name4 |   22 </w:t>
-      </w:r>
-      <w:proofErr w:type="gramStart"/>
-      <w:r>
-        <w:rPr>
-          <w:rFonts w:ascii="DejaVu Sans Mono" w:eastAsia="Times New Roman" w:hAnsi="DejaVu Sans Mono" w:cs="DejaVu Sans Mono"/>
-          <w:color w:val="F0F0F0"/>
-          <w:sz w:val="21"/>
-          <w:szCs w:val="21"/>
-          <w:lang w:eastAsia="en-IN"/>
-        </w:rPr>
-        <w:t>|  22000</w:t>
-      </w:r>
-      <w:proofErr w:type="gramEnd"/>
-      <w:r>
-        <w:rPr>
-          <w:rFonts w:ascii="DejaVu Sans Mono" w:eastAsia="Times New Roman" w:hAnsi="DejaVu Sans Mono" w:cs="DejaVu Sans Mono"/>
-          <w:color w:val="F0F0F0"/>
-          <w:sz w:val="21"/>
-          <w:szCs w:val="21"/>
-          <w:lang w:eastAsia="en-IN"/>
-        </w:rPr>
-        <w:t> |      4 |                                                                                                                                  </w:t>
-      </w:r>
-    </w:p>
-    <w:p>
-      <w:pPr>
-        <w:shd w:val="clear" w:color="auto" w:fill="1D4322"/>
-        <w:spacing w:after="0" w:line="240" w:lineRule="auto"/>
-        <w:rPr>
-          <w:rFonts w:ascii="DejaVu Sans Mono" w:eastAsia="Times New Roman" w:hAnsi="DejaVu Sans Mono" w:cs="DejaVu Sans Mono"/>
-          <w:color w:val="F0F0F0"/>
-          <w:sz w:val="21"/>
-          <w:szCs w:val="21"/>
-          <w:lang w:eastAsia="en-IN"/>
-        </w:rPr>
-      </w:pPr>
-      <w:r>
-        <w:rPr>
-          <w:rFonts w:ascii="DejaVu Sans Mono" w:eastAsia="Times New Roman" w:hAnsi="DejaVu Sans Mono" w:cs="DejaVu Sans Mono"/>
-          <w:color w:val="F0F0F0"/>
-          <w:sz w:val="21"/>
-          <w:szCs w:val="21"/>
-          <w:lang w:eastAsia="en-IN"/>
-        </w:rPr>
-        <w:t>| name5 |   21 </w:t>
-      </w:r>
-      <w:proofErr w:type="gramStart"/>
-      <w:r>
-        <w:rPr>
-          <w:rFonts w:ascii="DejaVu Sans Mono" w:eastAsia="Times New Roman" w:hAnsi="DejaVu Sans Mono" w:cs="DejaVu Sans Mono"/>
-          <w:color w:val="F0F0F0"/>
-          <w:sz w:val="21"/>
-          <w:szCs w:val="21"/>
-          <w:lang w:eastAsia="en-IN"/>
-        </w:rPr>
-        <w:t>|  21000</w:t>
-      </w:r>
-      <w:proofErr w:type="gramEnd"/>
-      <w:r>
-        <w:rPr>
-          <w:rFonts w:ascii="DejaVu Sans Mono" w:eastAsia="Times New Roman" w:hAnsi="DejaVu Sans Mono" w:cs="DejaVu Sans Mono"/>
-          <w:color w:val="F0F0F0"/>
-          <w:sz w:val="21"/>
-          <w:szCs w:val="21"/>
-          <w:lang w:eastAsia="en-IN"/>
-        </w:rPr>
-        <w:t> |      5 |                                                                                                                                  </w:t>
-      </w:r>
-    </w:p>
-    <w:p>
-      <w:pPr>
-        <w:shd w:val="clear" w:color="auto" w:fill="1D4322"/>
-        <w:spacing w:after="0" w:line="240" w:lineRule="auto"/>
-        <w:rPr>
-          <w:rFonts w:ascii="DejaVu Sans Mono" w:eastAsia="Times New Roman" w:hAnsi="DejaVu Sans Mono" w:cs="DejaVu Sans Mono"/>
-          <w:color w:val="F0F0F0"/>
-          <w:sz w:val="21"/>
-          <w:szCs w:val="21"/>
-          <w:lang w:eastAsia="en-IN"/>
-        </w:rPr>
-      </w:pPr>
-      <w:r>
-        <w:rPr>
-          <w:rFonts w:ascii="DejaVu Sans Mono" w:eastAsia="Times New Roman" w:hAnsi="DejaVu Sans Mono" w:cs="DejaVu Sans Mono"/>
-          <w:color w:val="F0F0F0"/>
-          <w:sz w:val="21"/>
-          <w:szCs w:val="21"/>
-          <w:lang w:eastAsia="en-IN"/>
-        </w:rPr>
-        <w:t>| name6 |   21 </w:t>
-      </w:r>
-      <w:proofErr w:type="gramStart"/>
-      <w:r>
-        <w:rPr>
-          <w:rFonts w:ascii="DejaVu Sans Mono" w:eastAsia="Times New Roman" w:hAnsi="DejaVu Sans Mono" w:cs="DejaVu Sans Mono"/>
-          <w:color w:val="F0F0F0"/>
-          <w:sz w:val="21"/>
-          <w:szCs w:val="21"/>
-          <w:lang w:eastAsia="en-IN"/>
-        </w:rPr>
-        <w:t>|  21000</w:t>
-      </w:r>
-      <w:proofErr w:type="gramEnd"/>
-      <w:r>
-        <w:rPr>
-          <w:rFonts w:ascii="DejaVu Sans Mono" w:eastAsia="Times New Roman" w:hAnsi="DejaVu Sans Mono" w:cs="DejaVu Sans Mono"/>
-          <w:color w:val="F0F0F0"/>
-          <w:sz w:val="21"/>
-          <w:szCs w:val="21"/>
-          <w:lang w:eastAsia="en-IN"/>
-        </w:rPr>
-        <w:t> |      6 |                                                                                                                                  </w:t>
+        <w:t>| name6 |   21 |  21000 |      6 |                                                                                                                                  </w:t>
       </w:r>
     </w:p>
     <w:p>
@@ -33765,7 +33296,6 @@
           <w:szCs w:val="21"/>
           <w:lang w:eastAsia="en-IN"/>
         </w:rPr>
-        <w:lastRenderedPageBreak/>
         <w:t>+-----------+---------+                                                                                                                                             </w:t>
       </w:r>
     </w:p>
@@ -34077,6 +33607,7 @@
           <w:szCs w:val="21"/>
           <w:lang w:eastAsia="en-IN"/>
         </w:rPr>
+        <w:lastRenderedPageBreak/>
         <w:t>|           7 |       3 |      1 |                                                                                                                                  </w:t>
       </w:r>
     </w:p>
@@ -34205,7 +33736,6 @@
           <w:szCs w:val="21"/>
           <w:lang w:eastAsia="en-IN"/>
         </w:rPr>
-        <w:lastRenderedPageBreak/>
         <w:t>MariaDB [htest]&gt; select name, proj_name from employee join emp_proj on employee.emp_id=emp_proj.emp_id join project on emp_proj.proj_id=project.proj_id;            </w:t>
       </w:r>
     </w:p>
@@ -34252,29 +33782,7 @@
           <w:szCs w:val="21"/>
           <w:lang w:eastAsia="en-IN"/>
         </w:rPr>
-        <w:t>| </w:t>
-      </w:r>
-      <w:proofErr w:type="gramStart"/>
-      <w:r>
-        <w:rPr>
-          <w:rFonts w:ascii="DejaVu Sans Mono" w:eastAsia="Times New Roman" w:hAnsi="DejaVu Sans Mono" w:cs="DejaVu Sans Mono"/>
-          <w:color w:val="F0F0F0"/>
-          <w:sz w:val="21"/>
-          <w:szCs w:val="21"/>
-          <w:lang w:eastAsia="en-IN"/>
-        </w:rPr>
-        <w:t>name  |</w:t>
-      </w:r>
-      <w:proofErr w:type="gramEnd"/>
-      <w:r>
-        <w:rPr>
-          <w:rFonts w:ascii="DejaVu Sans Mono" w:eastAsia="Times New Roman" w:hAnsi="DejaVu Sans Mono" w:cs="DejaVu Sans Mono"/>
-          <w:color w:val="F0F0F0"/>
-          <w:sz w:val="21"/>
-          <w:szCs w:val="21"/>
-          <w:lang w:eastAsia="en-IN"/>
-        </w:rPr>
-        <w:t> proj_name |                                                                                                                                               </w:t>
+        <w:t>| name  | proj_name |                                                                                                                                               </w:t>
       </w:r>
     </w:p>
     <w:p>
@@ -34983,7 +34491,7 @@
           <w:szCs w:val="23"/>
         </w:rPr>
         <w:drawing>
-          <wp:inline distT="0" distB="0" distL="0" distR="0">
+          <wp:inline distT="0" distB="0" distL="0" distR="0" wp14:anchorId="54A1843C" wp14:editId="535AD633">
             <wp:extent cx="1905000" cy="1381125"/>
             <wp:effectExtent l="0" t="0" r="0" b="9525"/>
             <wp:docPr id="3" name="Picture 3" descr="SQL LEFT JOIN"/>
@@ -35000,7 +34508,7 @@
                     </pic:cNvPicPr>
                   </pic:nvPicPr>
                   <pic:blipFill>
-                    <a:blip r:embed="rId27">
+                    <a:blip r:embed="rId33">
                       <a:extLst>
                         <a:ext uri="{28A0092B-C50C-407E-A947-70E740481C1C}">
                           <a14:useLocalDpi xmlns:a14="http://schemas.microsoft.com/office/drawing/2010/main" val="0"/>
@@ -35277,7 +34785,6 @@
           <w:szCs w:val="18"/>
         </w:rPr>
       </w:pPr>
-      <w:proofErr w:type="gramStart"/>
       <w:r>
         <w:rPr>
           <w:rStyle w:val="pun"/>
@@ -35308,7 +34815,6 @@
         </w:rPr>
         <w:t>1</w:t>
       </w:r>
-      <w:proofErr w:type="gramEnd"/>
       <w:r>
         <w:rPr>
           <w:rStyle w:val="pln"/>
@@ -35509,7 +35015,6 @@
           <w:szCs w:val="18"/>
         </w:rPr>
       </w:pPr>
-      <w:proofErr w:type="gramStart"/>
       <w:r>
         <w:rPr>
           <w:rStyle w:val="pun"/>
@@ -35540,7 +35045,6 @@
         </w:rPr>
         <w:t>2</w:t>
       </w:r>
-      <w:proofErr w:type="gramEnd"/>
       <w:r>
         <w:rPr>
           <w:rStyle w:val="pln"/>
@@ -35743,7 +35247,6 @@
           <w:szCs w:val="18"/>
         </w:rPr>
       </w:pPr>
-      <w:proofErr w:type="gramStart"/>
       <w:r>
         <w:rPr>
           <w:rStyle w:val="pun"/>
@@ -35774,7 +35277,6 @@
         </w:rPr>
         <w:t>3</w:t>
       </w:r>
-      <w:proofErr w:type="gramEnd"/>
       <w:r>
         <w:rPr>
           <w:rStyle w:val="pln"/>
@@ -35977,7 +35479,6 @@
           <w:szCs w:val="18"/>
         </w:rPr>
       </w:pPr>
-      <w:proofErr w:type="gramStart"/>
       <w:r>
         <w:rPr>
           <w:rStyle w:val="pun"/>
@@ -36008,7 +35509,6 @@
         </w:rPr>
         <w:t>4</w:t>
       </w:r>
-      <w:proofErr w:type="gramEnd"/>
       <w:r>
         <w:rPr>
           <w:rStyle w:val="pln"/>
@@ -36211,7 +35711,6 @@
           <w:szCs w:val="18"/>
         </w:rPr>
       </w:pPr>
-      <w:proofErr w:type="gramStart"/>
       <w:r>
         <w:rPr>
           <w:rStyle w:val="pun"/>
@@ -36242,7 +35741,6 @@
         </w:rPr>
         <w:t>5</w:t>
       </w:r>
-      <w:proofErr w:type="gramEnd"/>
       <w:r>
         <w:rPr>
           <w:rStyle w:val="pln"/>
@@ -36443,7 +35941,6 @@
           <w:szCs w:val="18"/>
         </w:rPr>
       </w:pPr>
-      <w:proofErr w:type="gramStart"/>
       <w:r>
         <w:rPr>
           <w:rStyle w:val="pun"/>
@@ -36474,7 +35971,6 @@
         </w:rPr>
         <w:t>6</w:t>
       </w:r>
-      <w:proofErr w:type="gramEnd"/>
       <w:r>
         <w:rPr>
           <w:rStyle w:val="pln"/>
@@ -36505,7 +36001,6 @@
         </w:rPr>
         <w:t xml:space="preserve"> </w:t>
       </w:r>
-      <w:proofErr w:type="spellStart"/>
       <w:r>
         <w:rPr>
           <w:rStyle w:val="typ"/>
@@ -36516,7 +36011,6 @@
         </w:rPr>
         <w:t>Komal</w:t>
       </w:r>
-      <w:proofErr w:type="spellEnd"/>
       <w:r>
         <w:rPr>
           <w:rStyle w:val="pln"/>
@@ -36657,7 +36151,6 @@
           <w:szCs w:val="18"/>
         </w:rPr>
       </w:pPr>
-      <w:proofErr w:type="gramStart"/>
       <w:r>
         <w:rPr>
           <w:rStyle w:val="pun"/>
@@ -36688,7 +36181,6 @@
         </w:rPr>
         <w:t>7</w:t>
       </w:r>
-      <w:proofErr w:type="gramEnd"/>
       <w:r>
         <w:rPr>
           <w:rStyle w:val="pln"/>
@@ -38344,20 +37836,8 @@
           <w:sz w:val="18"/>
           <w:szCs w:val="18"/>
         </w:rPr>
-        <w:t xml:space="preserve"> </w:t>
-      </w:r>
-      <w:proofErr w:type="gramStart"/>
-      <w:r>
-        <w:rPr>
-          <w:rStyle w:val="pln"/>
-          <w:rFonts w:ascii="Consolas" w:hAnsi="Consolas" w:cs="Consolas"/>
-          <w:color w:val="313131"/>
-          <w:sz w:val="18"/>
-          <w:szCs w:val="18"/>
-        </w:rPr>
-        <w:t>SELECT  ID</w:t>
-      </w:r>
-      <w:proofErr w:type="gramEnd"/>
+        <w:t xml:space="preserve"> SELECT  ID</w:t>
+      </w:r>
       <w:r>
         <w:rPr>
           <w:rStyle w:val="pun"/>
@@ -38786,7 +38266,6 @@
           <w:szCs w:val="18"/>
         </w:rPr>
       </w:pPr>
-      <w:proofErr w:type="gramStart"/>
       <w:r>
         <w:rPr>
           <w:rStyle w:val="pun"/>
@@ -38817,7 +38296,6 @@
         </w:rPr>
         <w:t>1</w:t>
       </w:r>
-      <w:proofErr w:type="gramEnd"/>
       <w:r>
         <w:rPr>
           <w:rStyle w:val="pln"/>
@@ -38938,7 +38416,6 @@
           <w:szCs w:val="18"/>
         </w:rPr>
       </w:pPr>
-      <w:proofErr w:type="gramStart"/>
       <w:r>
         <w:rPr>
           <w:rStyle w:val="pun"/>
@@ -38969,7 +38446,6 @@
         </w:rPr>
         <w:t>2</w:t>
       </w:r>
-      <w:proofErr w:type="gramEnd"/>
       <w:r>
         <w:rPr>
           <w:rStyle w:val="pln"/>
@@ -39232,7 +38708,6 @@
           <w:szCs w:val="18"/>
         </w:rPr>
       </w:pPr>
-      <w:proofErr w:type="gramStart"/>
       <w:r>
         <w:rPr>
           <w:rStyle w:val="pun"/>
@@ -39263,7 +38738,6 @@
         </w:rPr>
         <w:t>3</w:t>
       </w:r>
-      <w:proofErr w:type="gramEnd"/>
       <w:r>
         <w:rPr>
           <w:rStyle w:val="pln"/>
@@ -39526,7 +39000,6 @@
           <w:szCs w:val="18"/>
         </w:rPr>
       </w:pPr>
-      <w:proofErr w:type="gramStart"/>
       <w:r>
         <w:rPr>
           <w:rStyle w:val="pun"/>
@@ -39557,7 +39030,6 @@
         </w:rPr>
         <w:t>3</w:t>
       </w:r>
-      <w:proofErr w:type="gramEnd"/>
       <w:r>
         <w:rPr>
           <w:rStyle w:val="pln"/>
@@ -39820,7 +39292,6 @@
           <w:szCs w:val="18"/>
         </w:rPr>
       </w:pPr>
-      <w:proofErr w:type="gramStart"/>
       <w:r>
         <w:rPr>
           <w:rStyle w:val="pun"/>
@@ -39851,7 +39322,6 @@
         </w:rPr>
         <w:t>4</w:t>
       </w:r>
-      <w:proofErr w:type="gramEnd"/>
       <w:r>
         <w:rPr>
           <w:rStyle w:val="pln"/>
@@ -40114,7 +39584,6 @@
           <w:szCs w:val="18"/>
         </w:rPr>
       </w:pPr>
-      <w:proofErr w:type="gramStart"/>
       <w:r>
         <w:rPr>
           <w:rStyle w:val="pun"/>
@@ -40145,7 +39614,6 @@
         </w:rPr>
         <w:t>5</w:t>
       </w:r>
-      <w:proofErr w:type="gramEnd"/>
       <w:r>
         <w:rPr>
           <w:rStyle w:val="pln"/>
@@ -40266,7 +39734,6 @@
           <w:szCs w:val="18"/>
         </w:rPr>
       </w:pPr>
-      <w:proofErr w:type="gramStart"/>
       <w:r>
         <w:rPr>
           <w:rStyle w:val="pun"/>
@@ -40297,7 +39764,6 @@
         </w:rPr>
         <w:t>6</w:t>
       </w:r>
-      <w:proofErr w:type="gramEnd"/>
       <w:r>
         <w:rPr>
           <w:rStyle w:val="pln"/>
@@ -40328,7 +39794,6 @@
         </w:rPr>
         <w:t xml:space="preserve"> </w:t>
       </w:r>
-      <w:proofErr w:type="spellStart"/>
       <w:r>
         <w:rPr>
           <w:rStyle w:val="typ"/>
@@ -40339,7 +39804,6 @@
         </w:rPr>
         <w:t>Komal</w:t>
       </w:r>
-      <w:proofErr w:type="spellEnd"/>
       <w:r>
         <w:rPr>
           <w:rStyle w:val="pln"/>
@@ -40420,7 +39884,6 @@
           <w:szCs w:val="18"/>
         </w:rPr>
       </w:pPr>
-      <w:proofErr w:type="gramStart"/>
       <w:r>
         <w:rPr>
           <w:rStyle w:val="pun"/>
@@ -40451,7 +39914,6 @@
         </w:rPr>
         <w:t>7</w:t>
       </w:r>
-      <w:proofErr w:type="gramEnd"/>
       <w:r>
         <w:rPr>
           <w:rStyle w:val="pln"/>
@@ -40663,10 +40125,13 @@
           <w:szCs w:val="21"/>
           <w:lang w:eastAsia="en-IN"/>
         </w:rPr>
-        <w:t>| </w:t>
-      </w:r>
-      <w:proofErr w:type="gramStart"/>
-      <w:r>
+        <w:t>| name  | proj_name |                                                                                                                                               </w:t>
+      </w:r>
+    </w:p>
+    <w:p>
+      <w:pPr>
+        <w:shd w:val="clear" w:color="auto" w:fill="1D4322"/>
+        <w:spacing w:after="0" w:line="240" w:lineRule="auto"/>
         <w:rPr>
           <w:rFonts w:ascii="DejaVu Sans Mono" w:eastAsia="Times New Roman" w:hAnsi="DejaVu Sans Mono" w:cs="DejaVu Sans Mono"/>
           <w:color w:val="F0F0F0"/>
@@ -40674,9 +40139,7 @@
           <w:szCs w:val="21"/>
           <w:lang w:eastAsia="en-IN"/>
         </w:rPr>
-        <w:t>name  |</w:t>
-      </w:r>
-      <w:proofErr w:type="gramEnd"/>
+      </w:pPr>
       <w:r>
         <w:rPr>
           <w:rFonts w:ascii="DejaVu Sans Mono" w:eastAsia="Times New Roman" w:hAnsi="DejaVu Sans Mono" w:cs="DejaVu Sans Mono"/>
@@ -40685,7 +40148,7 @@
           <w:szCs w:val="21"/>
           <w:lang w:eastAsia="en-IN"/>
         </w:rPr>
-        <w:t> proj_name |                                                                                                                                               </w:t>
+        <w:t>+-------+-----------+                                                                                                                                               </w:t>
       </w:r>
     </w:p>
     <w:p>
@@ -40708,8 +40171,7 @@
           <w:szCs w:val="21"/>
           <w:lang w:eastAsia="en-IN"/>
         </w:rPr>
-        <w:lastRenderedPageBreak/>
-        <w:t>+-------+-----------+                                                                                                                                               </w:t>
+        <w:t>| name1 | Proj1     |                                                                                                                                               </w:t>
       </w:r>
     </w:p>
     <w:p>
@@ -40732,29 +40194,7 @@
           <w:szCs w:val="21"/>
           <w:lang w:eastAsia="en-IN"/>
         </w:rPr>
-        <w:t>| name1 | Proj1     |                                                                                                                                               </w:t>
-      </w:r>
-    </w:p>
-    <w:p>
-      <w:pPr>
-        <w:shd w:val="clear" w:color="auto" w:fill="1D4322"/>
-        <w:spacing w:after="0" w:line="240" w:lineRule="auto"/>
-        <w:rPr>
-          <w:rFonts w:ascii="DejaVu Sans Mono" w:eastAsia="Times New Roman" w:hAnsi="DejaVu Sans Mono" w:cs="DejaVu Sans Mono"/>
-          <w:color w:val="F0F0F0"/>
-          <w:sz w:val="21"/>
-          <w:szCs w:val="21"/>
-          <w:lang w:eastAsia="en-IN"/>
-        </w:rPr>
-      </w:pPr>
-      <w:r>
-        <w:rPr>
-          <w:rFonts w:ascii="DejaVu Sans Mono" w:eastAsia="Times New Roman" w:hAnsi="DejaVu Sans Mono" w:cs="DejaVu Sans Mono"/>
-          <w:color w:val="F0F0F0"/>
-          <w:sz w:val="21"/>
-          <w:szCs w:val="21"/>
-          <w:lang w:eastAsia="en-IN"/>
-        </w:rPr>
+        <w:lastRenderedPageBreak/>
         <w:t>| name2 | Proj1     |                                                                                                                                               </w:t>
       </w:r>
     </w:p>
@@ -41017,7 +40457,7 @@
           <w:szCs w:val="23"/>
         </w:rPr>
         <w:drawing>
-          <wp:inline distT="0" distB="0" distL="0" distR="0">
+          <wp:inline distT="0" distB="0" distL="0" distR="0" wp14:anchorId="5ED84BA6" wp14:editId="2ADB1970">
             <wp:extent cx="1905000" cy="1381125"/>
             <wp:effectExtent l="0" t="0" r="0" b="9525"/>
             <wp:docPr id="4" name="Picture 4" descr="SQL RIGHT JOIN"/>
@@ -41034,7 +40474,7 @@
                     </pic:cNvPicPr>
                   </pic:nvPicPr>
                   <pic:blipFill>
-                    <a:blip r:embed="rId28">
+                    <a:blip r:embed="rId34">
                       <a:extLst>
                         <a:ext uri="{28A0092B-C50C-407E-A947-70E740481C1C}">
                           <a14:useLocalDpi xmlns:a14="http://schemas.microsoft.com/office/drawing/2010/main" val="0"/>
@@ -41178,7 +40618,6 @@
           <w:szCs w:val="21"/>
           <w:lang w:eastAsia="en-IN"/>
         </w:rPr>
-        <w:lastRenderedPageBreak/>
         <w:t>on employee.emp_id=emp_proj.emp_id </w:t>
       </w:r>
     </w:p>
@@ -41236,9 +40675,9 @@
           <w:szCs w:val="21"/>
           <w:lang w:eastAsia="en-IN"/>
         </w:rPr>
-        <w:t>emp_</w:t>
-      </w:r>
-      <w:proofErr w:type="gramStart"/>
+        <w:t>emp_proj.proj_id</w:t>
+      </w:r>
+      <w:proofErr w:type="spellEnd"/>
       <w:r>
         <w:rPr>
           <w:rFonts w:ascii="DejaVu Sans Mono" w:eastAsia="Times New Roman" w:hAnsi="DejaVu Sans Mono" w:cs="DejaVu Sans Mono"/>
@@ -41247,9 +40686,9 @@
           <w:szCs w:val="21"/>
           <w:lang w:eastAsia="en-IN"/>
         </w:rPr>
-        <w:t>proj.proj</w:t>
-      </w:r>
-      <w:proofErr w:type="gramEnd"/>
+        <w:t>=</w:t>
+      </w:r>
+      <w:proofErr w:type="spellStart"/>
       <w:r>
         <w:rPr>
           <w:rFonts w:ascii="DejaVu Sans Mono" w:eastAsia="Times New Roman" w:hAnsi="DejaVu Sans Mono" w:cs="DejaVu Sans Mono"/>
@@ -41258,7 +40697,7 @@
           <w:szCs w:val="21"/>
           <w:lang w:eastAsia="en-IN"/>
         </w:rPr>
-        <w:t>_id</w:t>
+        <w:t>project.proj_id</w:t>
       </w:r>
       <w:proofErr w:type="spellEnd"/>
       <w:r>
@@ -41269,10 +40708,13 @@
           <w:szCs w:val="21"/>
           <w:lang w:eastAsia="en-IN"/>
         </w:rPr>
-        <w:t>=</w:t>
-      </w:r>
-      <w:proofErr w:type="spellStart"/>
-      <w:r>
+        <w:t>;</w:t>
+      </w:r>
+    </w:p>
+    <w:p>
+      <w:pPr>
+        <w:shd w:val="clear" w:color="auto" w:fill="1D4322"/>
+        <w:spacing w:after="0" w:line="240" w:lineRule="auto"/>
         <w:rPr>
           <w:rFonts w:ascii="DejaVu Sans Mono" w:eastAsia="Times New Roman" w:hAnsi="DejaVu Sans Mono" w:cs="DejaVu Sans Mono"/>
           <w:color w:val="F0F0F0"/>
@@ -41280,9 +40722,7 @@
           <w:szCs w:val="21"/>
           <w:lang w:eastAsia="en-IN"/>
         </w:rPr>
-        <w:t>project.proj_id</w:t>
-      </w:r>
-      <w:proofErr w:type="spellEnd"/>
+      </w:pPr>
       <w:r>
         <w:rPr>
           <w:rFonts w:ascii="DejaVu Sans Mono" w:eastAsia="Times New Roman" w:hAnsi="DejaVu Sans Mono" w:cs="DejaVu Sans Mono"/>
@@ -41291,7 +40731,7 @@
           <w:szCs w:val="21"/>
           <w:lang w:eastAsia="en-IN"/>
         </w:rPr>
-        <w:t>;</w:t>
+        <w:t>                                                                                                                                                                    </w:t>
       </w:r>
     </w:p>
     <w:p>
@@ -41314,7 +40754,7 @@
           <w:szCs w:val="21"/>
           <w:lang w:eastAsia="en-IN"/>
         </w:rPr>
-        <w:t>                                                                                                                                                                    </w:t>
+        <w:t>+-------+-----------+                                                                                                                                               </w:t>
       </w:r>
     </w:p>
     <w:p>
@@ -41337,7 +40777,7 @@
           <w:szCs w:val="21"/>
           <w:lang w:eastAsia="en-IN"/>
         </w:rPr>
-        <w:t>+-------+-----------+                                                                                                                                               </w:t>
+        <w:t>| name  | proj_name |                                                                                                                                               </w:t>
       </w:r>
     </w:p>
     <w:p>
@@ -41360,10 +40800,13 @@
           <w:szCs w:val="21"/>
           <w:lang w:eastAsia="en-IN"/>
         </w:rPr>
-        <w:t>| </w:t>
-      </w:r>
-      <w:proofErr w:type="gramStart"/>
-      <w:r>
+        <w:t>+-------+-----------+                                                                                                                                               </w:t>
+      </w:r>
+    </w:p>
+    <w:p>
+      <w:pPr>
+        <w:shd w:val="clear" w:color="auto" w:fill="1D4322"/>
+        <w:spacing w:after="0" w:line="240" w:lineRule="auto"/>
         <w:rPr>
           <w:rFonts w:ascii="DejaVu Sans Mono" w:eastAsia="Times New Roman" w:hAnsi="DejaVu Sans Mono" w:cs="DejaVu Sans Mono"/>
           <w:color w:val="F0F0F0"/>
@@ -41371,9 +40814,7 @@
           <w:szCs w:val="21"/>
           <w:lang w:eastAsia="en-IN"/>
         </w:rPr>
-        <w:t>name  |</w:t>
-      </w:r>
-      <w:proofErr w:type="gramEnd"/>
+      </w:pPr>
       <w:r>
         <w:rPr>
           <w:rFonts w:ascii="DejaVu Sans Mono" w:eastAsia="Times New Roman" w:hAnsi="DejaVu Sans Mono" w:cs="DejaVu Sans Mono"/>
@@ -41382,7 +40823,7 @@
           <w:szCs w:val="21"/>
           <w:lang w:eastAsia="en-IN"/>
         </w:rPr>
-        <w:t> proj_name |                                                                                                                                               </w:t>
+        <w:t>| name1 | Proj1     |                                                                                                                                               </w:t>
       </w:r>
     </w:p>
     <w:p>
@@ -41405,7 +40846,8 @@
           <w:szCs w:val="21"/>
           <w:lang w:eastAsia="en-IN"/>
         </w:rPr>
-        <w:t>+-------+-----------+                                                                                                                                               </w:t>
+        <w:lastRenderedPageBreak/>
+        <w:t>| name2 | Proj1     |                                                                                                                                               </w:t>
       </w:r>
     </w:p>
     <w:p>
@@ -41428,7 +40870,7 @@
           <w:szCs w:val="21"/>
           <w:lang w:eastAsia="en-IN"/>
         </w:rPr>
-        <w:t>| name1 | Proj1     |                                                                                                                                               </w:t>
+        <w:t>| name3 | Proj1     |                                                                                                                                               </w:t>
       </w:r>
     </w:p>
     <w:p>
@@ -41451,7 +40893,7 @@
           <w:szCs w:val="21"/>
           <w:lang w:eastAsia="en-IN"/>
         </w:rPr>
-        <w:t>| name2 | Proj1     |                                                                                                                                               </w:t>
+        <w:t>| name3 | Proj2     |                                                                                                                                               </w:t>
       </w:r>
     </w:p>
     <w:p>
@@ -41474,7 +40916,7 @@
           <w:szCs w:val="21"/>
           <w:lang w:eastAsia="en-IN"/>
         </w:rPr>
-        <w:t>| name3 | Proj1     |                                                                                                                                               </w:t>
+        <w:t>| name4 | Proj2     |                                                                                                                                               </w:t>
       </w:r>
     </w:p>
     <w:p>
@@ -41497,7 +40939,7 @@
           <w:szCs w:val="21"/>
           <w:lang w:eastAsia="en-IN"/>
         </w:rPr>
-        <w:t>| name3 | Proj2     |                                                                                                                                               </w:t>
+        <w:t>| name5 | Proj3     |                                                                                                                                               </w:t>
       </w:r>
     </w:p>
     <w:p>
@@ -41520,7 +40962,7 @@
           <w:szCs w:val="21"/>
           <w:lang w:eastAsia="en-IN"/>
         </w:rPr>
-        <w:t>| name4 | Proj2     |                                                                                                                                               </w:t>
+        <w:t>| name1 | Proj3     |                                                                                                                                               </w:t>
       </w:r>
     </w:p>
     <w:p>
@@ -41543,75 +40985,7 @@
           <w:szCs w:val="21"/>
           <w:lang w:eastAsia="en-IN"/>
         </w:rPr>
-        <w:t>| name5 | Proj3     |                                                                                                                                               </w:t>
-      </w:r>
-    </w:p>
-    <w:p>
-      <w:pPr>
-        <w:shd w:val="clear" w:color="auto" w:fill="1D4322"/>
-        <w:spacing w:after="0" w:line="240" w:lineRule="auto"/>
-        <w:rPr>
-          <w:rFonts w:ascii="DejaVu Sans Mono" w:eastAsia="Times New Roman" w:hAnsi="DejaVu Sans Mono" w:cs="DejaVu Sans Mono"/>
-          <w:color w:val="F0F0F0"/>
-          <w:sz w:val="21"/>
-          <w:szCs w:val="21"/>
-          <w:lang w:eastAsia="en-IN"/>
-        </w:rPr>
-      </w:pPr>
-      <w:r>
-        <w:rPr>
-          <w:rFonts w:ascii="DejaVu Sans Mono" w:eastAsia="Times New Roman" w:hAnsi="DejaVu Sans Mono" w:cs="DejaVu Sans Mono"/>
-          <w:color w:val="F0F0F0"/>
-          <w:sz w:val="21"/>
-          <w:szCs w:val="21"/>
-          <w:lang w:eastAsia="en-IN"/>
-        </w:rPr>
-        <w:t>| name1 | Proj3     |                                                                                                                                               </w:t>
-      </w:r>
-    </w:p>
-    <w:p>
-      <w:pPr>
-        <w:shd w:val="clear" w:color="auto" w:fill="1D4322"/>
-        <w:spacing w:after="0" w:line="240" w:lineRule="auto"/>
-        <w:rPr>
-          <w:rFonts w:ascii="DejaVu Sans Mono" w:eastAsia="Times New Roman" w:hAnsi="DejaVu Sans Mono" w:cs="DejaVu Sans Mono"/>
-          <w:color w:val="F0F0F0"/>
-          <w:sz w:val="21"/>
-          <w:szCs w:val="21"/>
-          <w:lang w:eastAsia="en-IN"/>
-        </w:rPr>
-      </w:pPr>
-      <w:r>
-        <w:rPr>
-          <w:rFonts w:ascii="DejaVu Sans Mono" w:eastAsia="Times New Roman" w:hAnsi="DejaVu Sans Mono" w:cs="DejaVu Sans Mono"/>
-          <w:color w:val="F0F0F0"/>
-          <w:sz w:val="21"/>
-          <w:szCs w:val="21"/>
-          <w:lang w:eastAsia="en-IN"/>
-        </w:rPr>
-        <w:t>| </w:t>
-      </w:r>
-      <w:proofErr w:type="gramStart"/>
-      <w:r>
-        <w:rPr>
-          <w:rFonts w:ascii="DejaVu Sans Mono" w:eastAsia="Times New Roman" w:hAnsi="DejaVu Sans Mono" w:cs="DejaVu Sans Mono"/>
-          <w:color w:val="F0F0F0"/>
-          <w:sz w:val="21"/>
-          <w:szCs w:val="21"/>
-          <w:lang w:eastAsia="en-IN"/>
-        </w:rPr>
-        <w:t>NULL  |</w:t>
-      </w:r>
-      <w:proofErr w:type="gramEnd"/>
-      <w:r>
-        <w:rPr>
-          <w:rFonts w:ascii="DejaVu Sans Mono" w:eastAsia="Times New Roman" w:hAnsi="DejaVu Sans Mono" w:cs="DejaVu Sans Mono"/>
-          <w:color w:val="F0F0F0"/>
-          <w:sz w:val="21"/>
-          <w:szCs w:val="21"/>
-          <w:lang w:eastAsia="en-IN"/>
-        </w:rPr>
-        <w:t> Proj4     |                                                                                                                                               </w:t>
+        <w:t>| NULL  | Proj4     |                                                                                                                                               </w:t>
       </w:r>
     </w:p>
     <w:p>
@@ -41678,7 +41052,6 @@
         <w:pStyle w:val="Heading3"/>
       </w:pPr>
       <w:r>
-        <w:lastRenderedPageBreak/>
         <w:t>Full Join</w:t>
       </w:r>
     </w:p>
@@ -41689,7 +41062,7 @@
           <w:lang w:eastAsia="en-IN"/>
         </w:rPr>
         <w:drawing>
-          <wp:inline distT="0" distB="0" distL="0" distR="0">
+          <wp:inline distT="0" distB="0" distL="0" distR="0" wp14:anchorId="326BBA60" wp14:editId="69D9C2CC">
             <wp:extent cx="1905000" cy="1381125"/>
             <wp:effectExtent l="0" t="0" r="0" b="9525"/>
             <wp:docPr id="5" name="Picture 5" descr="SQL FULL OUTER JOIN"/>
@@ -41706,7 +41079,7 @@
                     </pic:cNvPicPr>
                   </pic:nvPicPr>
                   <pic:blipFill>
-                    <a:blip r:embed="rId29">
+                    <a:blip r:embed="rId35">
                       <a:extLst>
                         <a:ext uri="{28A0092B-C50C-407E-A947-70E740481C1C}">
                           <a14:useLocalDpi xmlns:a14="http://schemas.microsoft.com/office/drawing/2010/main" val="0"/>
@@ -42049,7 +41422,15 @@
           <w:rFonts w:ascii="Verdana" w:hAnsi="Verdana"/>
           <w:color w:val="000000"/>
         </w:rPr>
-        <w:t>Creating an index involves the CREATE INDEX statement, which allows you to name the index, to specify the table and which column or columns to index, and to indicate whether the index is in ascending or descending order.</w:t>
+        <w:t xml:space="preserve">Creating an index involves the CREATE INDEX statement, which allows you to name the index, to specify the table and which column or columns to </w:t>
+      </w:r>
+      <w:r>
+        <w:rPr>
+          <w:rFonts w:ascii="Verdana" w:hAnsi="Verdana"/>
+          <w:color w:val="000000"/>
+        </w:rPr>
+        <w:lastRenderedPageBreak/>
+        <w:t>index, and to indicate whether the index is in ascending or descending order.</w:t>
       </w:r>
     </w:p>
     <w:p>
@@ -42256,7 +41637,6 @@
           <w:sz w:val="18"/>
           <w:szCs w:val="18"/>
         </w:rPr>
-        <w:lastRenderedPageBreak/>
         <w:t xml:space="preserve">CREATE INDEX </w:t>
       </w:r>
       <w:proofErr w:type="spellStart"/>
@@ -42365,17 +41745,9 @@
     </w:p>
     <w:p>
       <w:r>
-        <w:t xml:space="preserve">Group </w:t>
-      </w:r>
-      <w:proofErr w:type="gramStart"/>
-      <w:r>
-        <w:t>by :</w:t>
-      </w:r>
-      <w:proofErr w:type="gramEnd"/>
-      <w:r>
-        <w:t xml:space="preserve"> </w:t>
-      </w:r>
-      <w:hyperlink r:id="rId30" w:history="1">
+        <w:t xml:space="preserve">Group by : </w:t>
+      </w:r>
+      <w:hyperlink r:id="rId36" w:history="1">
         <w:r>
           <w:rPr>
             <w:rStyle w:val="Hyperlink"/>
@@ -42391,17 +41763,9 @@
       </w:r>
       <w:proofErr w:type="spellEnd"/>
       <w:r>
-        <w:t xml:space="preserve"> </w:t>
-      </w:r>
-      <w:proofErr w:type="gramStart"/>
-      <w:r>
-        <w:t>summary :</w:t>
-      </w:r>
-      <w:proofErr w:type="gramEnd"/>
-      <w:r>
-        <w:t xml:space="preserve"> </w:t>
-      </w:r>
-      <w:hyperlink r:id="rId31" w:history="1">
+        <w:t xml:space="preserve"> summary : </w:t>
+      </w:r>
+      <w:hyperlink r:id="rId37" w:history="1">
         <w:r>
           <w:rPr>
             <w:rStyle w:val="Hyperlink"/>
@@ -42422,7 +41786,7 @@
 </file>
 
 <file path=word/numbering.xml><?xml version="1.0" encoding="utf-8"?>
-<w:numbering xmlns:wpc="http://schemas.microsoft.com/office/word/2010/wordprocessingCanvas" xmlns:cx="http://schemas.microsoft.com/office/drawing/2014/chartex" xmlns:cx1="http://schemas.microsoft.com/office/drawing/2015/9/8/chartex" xmlns:cx2="http://schemas.microsoft.com/office/drawing/2015/10/21/chartex" xmlns:cx3="http://schemas.microsoft.com/office/drawing/2016/5/9/chartex" xmlns:cx4="http://schemas.microsoft.com/office/drawing/2016/5/10/chartex" xmlns:cx5="http://schemas.microsoft.com/office/drawing/2016/5/11/chartex" xmlns:cx6="http://schemas.microsoft.com/office/drawing/2016/5/12/chartex" xmlns:cx7="http://schemas.microsoft.com/office/drawing/2016/5/13/chartex" xmlns:cx8="http://schemas.microsoft.com/office/drawing/2016/5/14/chartex" xmlns:mc="http://schemas.openxmlformats.org/markup-compatibility/2006" xmlns:aink="http://schemas.microsoft.com/office/drawing/2016/ink" xmlns:am3d="http://schemas.microsoft.com/office/drawing/2017/model3d" xmlns:o="urn:schemas-microsoft-com:office:office" xmlns:r="http://schemas.openxmlformats.org/officeDocument/2006/relationships" xmlns:m="http://schemas.openxmlformats.org/officeDocument/2006/math" xmlns:v="urn:schemas-microsoft-com:vml" xmlns:wp14="http://schemas.microsoft.com/office/word/2010/wordprocessingDrawing" xmlns:wp="http://schemas.openxmlformats.org/drawingml/2006/wordprocessingDrawing" xmlns:w10="urn:schemas-microsoft-com:office:word" xmlns:w="http://schemas.openxmlformats.org/wordprocessingml/2006/main" xmlns:w14="http://schemas.microsoft.com/office/word/2010/wordml" xmlns:w15="http://schemas.microsoft.com/office/word/2012/wordml" xmlns:w16cid="http://schemas.microsoft.com/office/word/2016/wordml/cid" xmlns:w16se="http://schemas.microsoft.com/office/word/2015/wordml/symex" xmlns:wpg="http://schemas.microsoft.com/office/word/2010/wordprocessingGroup" xmlns:wpi="http://schemas.microsoft.com/office/word/2010/wordprocessingInk" xmlns:wne="http://schemas.microsoft.com/office/word/2006/wordml" xmlns:wps="http://schemas.microsoft.com/office/word/2010/wordprocessingShape" mc:Ignorable="w14 w15 w16se w16cid wp14">
+<w:numbering xmlns:wpc="http://schemas.microsoft.com/office/word/2010/wordprocessingCanvas" xmlns:cx="http://schemas.microsoft.com/office/drawing/2014/chartex" xmlns:cx1="http://schemas.microsoft.com/office/drawing/2015/9/8/chartex" xmlns:cx2="http://schemas.microsoft.com/office/drawing/2015/10/21/chartex" xmlns:cx3="http://schemas.microsoft.com/office/drawing/2016/5/9/chartex" xmlns:cx4="http://schemas.microsoft.com/office/drawing/2016/5/10/chartex" xmlns:cx5="http://schemas.microsoft.com/office/drawing/2016/5/11/chartex" xmlns:cx6="http://schemas.microsoft.com/office/drawing/2016/5/12/chartex" xmlns:cx7="http://schemas.microsoft.com/office/drawing/2016/5/13/chartex" xmlns:cx8="http://schemas.microsoft.com/office/drawing/2016/5/14/chartex" xmlns:mc="http://schemas.openxmlformats.org/markup-compatibility/2006" xmlns:aink="http://schemas.microsoft.com/office/drawing/2016/ink" xmlns:am3d="http://schemas.microsoft.com/office/drawing/2017/model3d" xmlns:o="urn:schemas-microsoft-com:office:office" xmlns:r="http://schemas.openxmlformats.org/officeDocument/2006/relationships" xmlns:m="http://schemas.openxmlformats.org/officeDocument/2006/math" xmlns:v="urn:schemas-microsoft-com:vml" xmlns:wp14="http://schemas.microsoft.com/office/word/2010/wordprocessingDrawing" xmlns:wp="http://schemas.openxmlformats.org/drawingml/2006/wordprocessingDrawing" xmlns:w10="urn:schemas-microsoft-com:office:word" xmlns:w="http://schemas.openxmlformats.org/wordprocessingml/2006/main" xmlns:w14="http://schemas.microsoft.com/office/word/2010/wordml" xmlns:w15="http://schemas.microsoft.com/office/word/2012/wordml" xmlns:w16cex="http://schemas.microsoft.com/office/word/2018/wordml/cex" xmlns:w16cid="http://schemas.microsoft.com/office/word/2016/wordml/cid" xmlns:w16="http://schemas.microsoft.com/office/word/2018/wordml" xmlns:w16sdtdh="http://schemas.microsoft.com/office/word/2020/wordml/sdtdatahash" xmlns:w16se="http://schemas.microsoft.com/office/word/2015/wordml/symex" xmlns:wpg="http://schemas.microsoft.com/office/word/2010/wordprocessingGroup" xmlns:wpi="http://schemas.microsoft.com/office/word/2010/wordprocessingInk" xmlns:wne="http://schemas.microsoft.com/office/word/2006/wordml" xmlns:wps="http://schemas.microsoft.com/office/word/2010/wordprocessingShape" mc:Ignorable="w14 w15 w16se w16cid w16 w16cex w16sdtdh wp14">
   <w:abstractNum w:abstractNumId="0" w15:restartNumberingAfterBreak="0">
     <w:nsid w:val="02094854"/>
     <w:multiLevelType w:val="hybridMultilevel"/>
@@ -43335,6 +42699,155 @@
     </w:lvl>
   </w:abstractNum>
   <w:abstractNum w:abstractNumId="7" w15:restartNumberingAfterBreak="0">
+    <w:nsid w:val="2FCE2297"/>
+    <w:multiLevelType w:val="multilevel"/>
+    <w:tmpl w:val="6502693C"/>
+    <w:lvl w:ilvl="0">
+      <w:start w:val="1"/>
+      <w:numFmt w:val="bullet"/>
+      <w:lvlText w:val=""/>
+      <w:lvlJc w:val="left"/>
+      <w:pPr>
+        <w:tabs>
+          <w:tab w:val="num" w:pos="720"/>
+        </w:tabs>
+        <w:ind w:left="720" w:hanging="360"/>
+      </w:pPr>
+      <w:rPr>
+        <w:rFonts w:ascii="Symbol" w:hAnsi="Symbol" w:hint="default"/>
+        <w:sz w:val="20"/>
+      </w:rPr>
+    </w:lvl>
+    <w:lvl w:ilvl="1" w:tentative="1">
+      <w:start w:val="1"/>
+      <w:numFmt w:val="bullet"/>
+      <w:lvlText w:val=""/>
+      <w:lvlJc w:val="left"/>
+      <w:pPr>
+        <w:tabs>
+          <w:tab w:val="num" w:pos="1440"/>
+        </w:tabs>
+        <w:ind w:left="1440" w:hanging="360"/>
+      </w:pPr>
+      <w:rPr>
+        <w:rFonts w:ascii="Symbol" w:hAnsi="Symbol" w:hint="default"/>
+        <w:sz w:val="20"/>
+      </w:rPr>
+    </w:lvl>
+    <w:lvl w:ilvl="2" w:tentative="1">
+      <w:start w:val="1"/>
+      <w:numFmt w:val="bullet"/>
+      <w:lvlText w:val=""/>
+      <w:lvlJc w:val="left"/>
+      <w:pPr>
+        <w:tabs>
+          <w:tab w:val="num" w:pos="2160"/>
+        </w:tabs>
+        <w:ind w:left="2160" w:hanging="360"/>
+      </w:pPr>
+      <w:rPr>
+        <w:rFonts w:ascii="Symbol" w:hAnsi="Symbol" w:hint="default"/>
+        <w:sz w:val="20"/>
+      </w:rPr>
+    </w:lvl>
+    <w:lvl w:ilvl="3" w:tentative="1">
+      <w:start w:val="1"/>
+      <w:numFmt w:val="bullet"/>
+      <w:lvlText w:val=""/>
+      <w:lvlJc w:val="left"/>
+      <w:pPr>
+        <w:tabs>
+          <w:tab w:val="num" w:pos="2880"/>
+        </w:tabs>
+        <w:ind w:left="2880" w:hanging="360"/>
+      </w:pPr>
+      <w:rPr>
+        <w:rFonts w:ascii="Symbol" w:hAnsi="Symbol" w:hint="default"/>
+        <w:sz w:val="20"/>
+      </w:rPr>
+    </w:lvl>
+    <w:lvl w:ilvl="4" w:tentative="1">
+      <w:start w:val="1"/>
+      <w:numFmt w:val="bullet"/>
+      <w:lvlText w:val=""/>
+      <w:lvlJc w:val="left"/>
+      <w:pPr>
+        <w:tabs>
+          <w:tab w:val="num" w:pos="3600"/>
+        </w:tabs>
+        <w:ind w:left="3600" w:hanging="360"/>
+      </w:pPr>
+      <w:rPr>
+        <w:rFonts w:ascii="Symbol" w:hAnsi="Symbol" w:hint="default"/>
+        <w:sz w:val="20"/>
+      </w:rPr>
+    </w:lvl>
+    <w:lvl w:ilvl="5" w:tentative="1">
+      <w:start w:val="1"/>
+      <w:numFmt w:val="bullet"/>
+      <w:lvlText w:val=""/>
+      <w:lvlJc w:val="left"/>
+      <w:pPr>
+        <w:tabs>
+          <w:tab w:val="num" w:pos="4320"/>
+        </w:tabs>
+        <w:ind w:left="4320" w:hanging="360"/>
+      </w:pPr>
+      <w:rPr>
+        <w:rFonts w:ascii="Symbol" w:hAnsi="Symbol" w:hint="default"/>
+        <w:sz w:val="20"/>
+      </w:rPr>
+    </w:lvl>
+    <w:lvl w:ilvl="6" w:tentative="1">
+      <w:start w:val="1"/>
+      <w:numFmt w:val="bullet"/>
+      <w:lvlText w:val=""/>
+      <w:lvlJc w:val="left"/>
+      <w:pPr>
+        <w:tabs>
+          <w:tab w:val="num" w:pos="5040"/>
+        </w:tabs>
+        <w:ind w:left="5040" w:hanging="360"/>
+      </w:pPr>
+      <w:rPr>
+        <w:rFonts w:ascii="Symbol" w:hAnsi="Symbol" w:hint="default"/>
+        <w:sz w:val="20"/>
+      </w:rPr>
+    </w:lvl>
+    <w:lvl w:ilvl="7" w:tentative="1">
+      <w:start w:val="1"/>
+      <w:numFmt w:val="bullet"/>
+      <w:lvlText w:val=""/>
+      <w:lvlJc w:val="left"/>
+      <w:pPr>
+        <w:tabs>
+          <w:tab w:val="num" w:pos="5760"/>
+        </w:tabs>
+        <w:ind w:left="5760" w:hanging="360"/>
+      </w:pPr>
+      <w:rPr>
+        <w:rFonts w:ascii="Symbol" w:hAnsi="Symbol" w:hint="default"/>
+        <w:sz w:val="20"/>
+      </w:rPr>
+    </w:lvl>
+    <w:lvl w:ilvl="8" w:tentative="1">
+      <w:start w:val="1"/>
+      <w:numFmt w:val="bullet"/>
+      <w:lvlText w:val=""/>
+      <w:lvlJc w:val="left"/>
+      <w:pPr>
+        <w:tabs>
+          <w:tab w:val="num" w:pos="6480"/>
+        </w:tabs>
+        <w:ind w:left="6480" w:hanging="360"/>
+      </w:pPr>
+      <w:rPr>
+        <w:rFonts w:ascii="Symbol" w:hAnsi="Symbol" w:hint="default"/>
+        <w:sz w:val="20"/>
+      </w:rPr>
+    </w:lvl>
+  </w:abstractNum>
+  <w:abstractNum w:abstractNumId="8" w15:restartNumberingAfterBreak="0">
     <w:nsid w:val="35F23F22"/>
     <w:multiLevelType w:val="multilevel"/>
     <w:tmpl w:val="6A7A3AA2"/>
@@ -43483,7 +42996,7 @@
       </w:rPr>
     </w:lvl>
   </w:abstractNum>
-  <w:abstractNum w:abstractNumId="8" w15:restartNumberingAfterBreak="0">
+  <w:abstractNum w:abstractNumId="9" w15:restartNumberingAfterBreak="0">
     <w:nsid w:val="3AE76A89"/>
     <w:multiLevelType w:val="multilevel"/>
     <w:tmpl w:val="9CDC5494"/>
@@ -43632,7 +43145,7 @@
       </w:rPr>
     </w:lvl>
   </w:abstractNum>
-  <w:abstractNum w:abstractNumId="9" w15:restartNumberingAfterBreak="0">
+  <w:abstractNum w:abstractNumId="10" w15:restartNumberingAfterBreak="0">
     <w:nsid w:val="42CB2FB2"/>
     <w:multiLevelType w:val="multilevel"/>
     <w:tmpl w:val="1184771E"/>
@@ -43781,7 +43294,7 @@
       </w:rPr>
     </w:lvl>
   </w:abstractNum>
-  <w:abstractNum w:abstractNumId="10" w15:restartNumberingAfterBreak="0">
+  <w:abstractNum w:abstractNumId="11" w15:restartNumberingAfterBreak="0">
     <w:nsid w:val="456C05AC"/>
     <w:multiLevelType w:val="multilevel"/>
     <w:tmpl w:val="78DADA8A"/>
@@ -43930,7 +43443,120 @@
       </w:rPr>
     </w:lvl>
   </w:abstractNum>
-  <w:abstractNum w:abstractNumId="11" w15:restartNumberingAfterBreak="0">
+  <w:abstractNum w:abstractNumId="12" w15:restartNumberingAfterBreak="0">
+    <w:nsid w:val="4DA45C9A"/>
+    <w:multiLevelType w:val="multilevel"/>
+    <w:tmpl w:val="7D500868"/>
+    <w:lvl w:ilvl="0">
+      <w:start w:val="1"/>
+      <w:numFmt w:val="decimal"/>
+      <w:lvlText w:val="%1."/>
+      <w:lvlJc w:val="left"/>
+      <w:pPr>
+        <w:tabs>
+          <w:tab w:val="num" w:pos="720"/>
+        </w:tabs>
+        <w:ind w:left="720" w:hanging="360"/>
+      </w:pPr>
+    </w:lvl>
+    <w:lvl w:ilvl="1" w:tentative="1">
+      <w:start w:val="1"/>
+      <w:numFmt w:val="decimal"/>
+      <w:lvlText w:val="%2."/>
+      <w:lvlJc w:val="left"/>
+      <w:pPr>
+        <w:tabs>
+          <w:tab w:val="num" w:pos="1440"/>
+        </w:tabs>
+        <w:ind w:left="1440" w:hanging="360"/>
+      </w:pPr>
+    </w:lvl>
+    <w:lvl w:ilvl="2" w:tentative="1">
+      <w:start w:val="1"/>
+      <w:numFmt w:val="decimal"/>
+      <w:lvlText w:val="%3."/>
+      <w:lvlJc w:val="left"/>
+      <w:pPr>
+        <w:tabs>
+          <w:tab w:val="num" w:pos="2160"/>
+        </w:tabs>
+        <w:ind w:left="2160" w:hanging="360"/>
+      </w:pPr>
+    </w:lvl>
+    <w:lvl w:ilvl="3" w:tentative="1">
+      <w:start w:val="1"/>
+      <w:numFmt w:val="decimal"/>
+      <w:lvlText w:val="%4."/>
+      <w:lvlJc w:val="left"/>
+      <w:pPr>
+        <w:tabs>
+          <w:tab w:val="num" w:pos="2880"/>
+        </w:tabs>
+        <w:ind w:left="2880" w:hanging="360"/>
+      </w:pPr>
+    </w:lvl>
+    <w:lvl w:ilvl="4" w:tentative="1">
+      <w:start w:val="1"/>
+      <w:numFmt w:val="decimal"/>
+      <w:lvlText w:val="%5."/>
+      <w:lvlJc w:val="left"/>
+      <w:pPr>
+        <w:tabs>
+          <w:tab w:val="num" w:pos="3600"/>
+        </w:tabs>
+        <w:ind w:left="3600" w:hanging="360"/>
+      </w:pPr>
+    </w:lvl>
+    <w:lvl w:ilvl="5" w:tentative="1">
+      <w:start w:val="1"/>
+      <w:numFmt w:val="decimal"/>
+      <w:lvlText w:val="%6."/>
+      <w:lvlJc w:val="left"/>
+      <w:pPr>
+        <w:tabs>
+          <w:tab w:val="num" w:pos="4320"/>
+        </w:tabs>
+        <w:ind w:left="4320" w:hanging="360"/>
+      </w:pPr>
+    </w:lvl>
+    <w:lvl w:ilvl="6" w:tentative="1">
+      <w:start w:val="1"/>
+      <w:numFmt w:val="decimal"/>
+      <w:lvlText w:val="%7."/>
+      <w:lvlJc w:val="left"/>
+      <w:pPr>
+        <w:tabs>
+          <w:tab w:val="num" w:pos="5040"/>
+        </w:tabs>
+        <w:ind w:left="5040" w:hanging="360"/>
+      </w:pPr>
+    </w:lvl>
+    <w:lvl w:ilvl="7" w:tentative="1">
+      <w:start w:val="1"/>
+      <w:numFmt w:val="decimal"/>
+      <w:lvlText w:val="%8."/>
+      <w:lvlJc w:val="left"/>
+      <w:pPr>
+        <w:tabs>
+          <w:tab w:val="num" w:pos="5760"/>
+        </w:tabs>
+        <w:ind w:left="5760" w:hanging="360"/>
+      </w:pPr>
+    </w:lvl>
+    <w:lvl w:ilvl="8" w:tentative="1">
+      <w:start w:val="1"/>
+      <w:numFmt w:val="decimal"/>
+      <w:lvlText w:val="%9."/>
+      <w:lvlJc w:val="left"/>
+      <w:pPr>
+        <w:tabs>
+          <w:tab w:val="num" w:pos="6480"/>
+        </w:tabs>
+        <w:ind w:left="6480" w:hanging="360"/>
+      </w:pPr>
+    </w:lvl>
+  </w:abstractNum>
+  <w:abstractNum w:abstractNumId="13" w15:restartNumberingAfterBreak="0">
     <w:nsid w:val="51CE2262"/>
     <w:multiLevelType w:val="multilevel"/>
     <w:tmpl w:val="A08A3EFA"/>
@@ -44079,7 +43705,7 @@
       </w:rPr>
     </w:lvl>
   </w:abstractNum>
-  <w:abstractNum w:abstractNumId="12" w15:restartNumberingAfterBreak="0">
+  <w:abstractNum w:abstractNumId="14" w15:restartNumberingAfterBreak="0">
     <w:nsid w:val="725F733B"/>
     <w:multiLevelType w:val="multilevel"/>
     <w:tmpl w:val="E966ADB8"/>
@@ -44228,7 +43854,7 @@
       </w:rPr>
     </w:lvl>
   </w:abstractNum>
-  <w:abstractNum w:abstractNumId="13" w15:restartNumberingAfterBreak="0">
+  <w:abstractNum w:abstractNumId="15" w15:restartNumberingAfterBreak="0">
     <w:nsid w:val="76574069"/>
     <w:multiLevelType w:val="hybridMultilevel"/>
     <w:tmpl w:val="A80664C6"/>
@@ -44317,7 +43943,7 @@
       </w:pPr>
     </w:lvl>
   </w:abstractNum>
-  <w:abstractNum w:abstractNumId="14" w15:restartNumberingAfterBreak="0">
+  <w:abstractNum w:abstractNumId="16" w15:restartNumberingAfterBreak="0">
     <w:nsid w:val="7B4B3EA7"/>
     <w:multiLevelType w:val="multilevel"/>
     <w:tmpl w:val="8ADA68BA"/>
@@ -44470,40 +44096,40 @@
     <w:abstractNumId w:val="1"/>
   </w:num>
   <w:num w:numId="2">
-    <w:abstractNumId w:val="12"/>
+    <w:abstractNumId w:val="14"/>
   </w:num>
   <w:num w:numId="3">
     <w:abstractNumId w:val="0"/>
   </w:num>
   <w:num w:numId="4">
-    <w:abstractNumId w:val="10"/>
+    <w:abstractNumId w:val="11"/>
   </w:num>
   <w:num w:numId="5">
-    <w:abstractNumId w:val="11"/>
+    <w:abstractNumId w:val="13"/>
   </w:num>
   <w:num w:numId="6">
-    <w:abstractNumId w:val="9"/>
+    <w:abstractNumId w:val="10"/>
   </w:num>
   <w:num w:numId="7">
     <w:abstractNumId w:val="4"/>
   </w:num>
   <w:num w:numId="8">
-    <w:abstractNumId w:val="8"/>
+    <w:abstractNumId w:val="9"/>
   </w:num>
   <w:num w:numId="9">
-    <w:abstractNumId w:val="7"/>
+    <w:abstractNumId w:val="8"/>
   </w:num>
   <w:num w:numId="10">
     <w:abstractNumId w:val="3"/>
   </w:num>
   <w:num w:numId="11">
-    <w:abstractNumId w:val="13"/>
+    <w:abstractNumId w:val="15"/>
   </w:num>
   <w:num w:numId="12">
     <w:abstractNumId w:val="5"/>
   </w:num>
   <w:num w:numId="13">
-    <w:abstractNumId w:val="14"/>
+    <w:abstractNumId w:val="16"/>
   </w:num>
   <w:num w:numId="14">
     <w:abstractNumId w:val="6"/>
@@ -44511,11 +44137,17 @@
   <w:num w:numId="15">
     <w:abstractNumId w:val="2"/>
   </w:num>
+  <w:num w:numId="16">
+    <w:abstractNumId w:val="7"/>
+  </w:num>
+  <w:num w:numId="17">
+    <w:abstractNumId w:val="12"/>
+  </w:num>
 </w:numbering>
 </file>
 
 <file path=word/styles.xml><?xml version="1.0" encoding="utf-8"?>
-<w:styles xmlns:mc="http://schemas.openxmlformats.org/markup-compatibility/2006" xmlns:r="http://schemas.openxmlformats.org/officeDocument/2006/relationships" xmlns:w="http://schemas.openxmlformats.org/wordprocessingml/2006/main" xmlns:w14="http://schemas.microsoft.com/office/word/2010/wordml" xmlns:w15="http://schemas.microsoft.com/office/word/2012/wordml" xmlns:w16cid="http://schemas.microsoft.com/office/word/2016/wordml/cid" xmlns:w16se="http://schemas.microsoft.com/office/word/2015/wordml/symex" mc:Ignorable="w14 w15 w16se w16cid">
+<w:styles xmlns:mc="http://schemas.openxmlformats.org/markup-compatibility/2006" xmlns:r="http://schemas.openxmlformats.org/officeDocument/2006/relationships" xmlns:w="http://schemas.openxmlformats.org/wordprocessingml/2006/main" xmlns:w14="http://schemas.microsoft.com/office/word/2010/wordml" xmlns:w15="http://schemas.microsoft.com/office/word/2012/wordml" xmlns:w16cex="http://schemas.microsoft.com/office/word/2018/wordml/cex" xmlns:w16cid="http://schemas.microsoft.com/office/word/2016/wordml/cid" xmlns:w16="http://schemas.microsoft.com/office/word/2018/wordml" xmlns:w16sdtdh="http://schemas.microsoft.com/office/word/2020/wordml/sdtdatahash" xmlns:w16se="http://schemas.microsoft.com/office/word/2015/wordml/symex" mc:Ignorable="w14 w15 w16se w16cid w16 w16cex w16sdtdh">
   <w:docDefaults>
     <w:rPrDefault>
       <w:rPr>
@@ -44531,7 +44163,7 @@
       </w:pPr>
     </w:pPrDefault>
   </w:docDefaults>
-  <w:latentStyles w:defLockedState="0" w:defUIPriority="99" w:defSemiHidden="0" w:defUnhideWhenUsed="0" w:defQFormat="0" w:count="375">
+  <w:latentStyles w:defLockedState="0" w:defUIPriority="99" w:defSemiHidden="0" w:defUnhideWhenUsed="0" w:defQFormat="0" w:count="376">
     <w:lsdException w:name="Normal" w:uiPriority="0" w:qFormat="1"/>
     <w:lsdException w:name="heading 1" w:uiPriority="9" w:qFormat="1"/>
     <w:lsdException w:name="heading 2" w:semiHidden="1" w:uiPriority="9" w:unhideWhenUsed="1" w:qFormat="1"/>
@@ -44680,11 +44312,11 @@
     <w:lsdException w:name="Table Elegant" w:semiHidden="1" w:unhideWhenUsed="1"/>
     <w:lsdException w:name="Table Professional" w:semiHidden="1" w:unhideWhenUsed="1"/>
     <w:lsdException w:name="Table Subtle 1" w:semiHidden="1" w:unhideWhenUsed="1"/>
+    <w:lsdException w:name="Table Subtle 2" w:semiHidden="1" w:unhideWhenUsed="1"/>
     <w:lsdException w:name="Table Web 1" w:semiHidden="1" w:unhideWhenUsed="1"/>
     <w:lsdException w:name="Table Web 2" w:semiHidden="1" w:unhideWhenUsed="1"/>
     <w:lsdException w:name="Balloon Text" w:semiHidden="1" w:unhideWhenUsed="1"/>
     <w:lsdException w:name="Table Grid" w:uiPriority="39"/>
-    <w:lsdException w:name="Table Theme" w:semiHidden="1" w:unhideWhenUsed="1"/>
     <w:lsdException w:name="Placeholder Text" w:semiHidden="1"/>
     <w:lsdException w:name="No Spacing" w:uiPriority="1" w:qFormat="1"/>
     <w:lsdException w:name="Light Shading" w:uiPriority="60"/>
@@ -44904,6 +44536,7 @@
     <w:lsdException w:name="Smart Hyperlink" w:semiHidden="1" w:unhideWhenUsed="1"/>
     <w:lsdException w:name="Hashtag" w:semiHidden="1" w:unhideWhenUsed="1"/>
     <w:lsdException w:name="Unresolved Mention" w:semiHidden="1" w:unhideWhenUsed="1"/>
+    <w:lsdException w:name="Smart Link" w:semiHidden="1" w:unhideWhenUsed="1"/>
   </w:latentStyles>
   <w:style w:type="paragraph" w:default="1" w:styleId="Normal">
     <w:name w:val="Normal"/>
@@ -44977,6 +44610,7 @@
   <w:style w:type="character" w:default="1" w:styleId="DefaultParagraphFont">
     <w:name w:val="Default Paragraph Font"/>
     <w:uiPriority w:val="1"/>
+    <w:semiHidden/>
     <w:unhideWhenUsed/>
   </w:style>
   <w:style w:type="table" w:default="1" w:styleId="TableNormal">
@@ -45181,6 +44815,17 @@
     <w:rPr>
       <w:color w:val="808080"/>
       <w:shd w:val="clear" w:color="auto" w:fill="E6E6E6"/>
+    </w:rPr>
+  </w:style>
+  <w:style w:type="character" w:styleId="Emphasis">
+    <w:name w:val="Emphasis"/>
+    <w:basedOn w:val="DefaultParagraphFont"/>
+    <w:uiPriority w:val="20"/>
+    <w:qFormat/>
+    <w:rsid w:val="007475EE"/>
+    <w:rPr>
+      <w:i/>
+      <w:iCs/>
     </w:rPr>
   </w:style>
 </w:styles>
@@ -45445,4 +45090,16 @@
     </a:ext>
   </a:extLst>
 </a:theme>
+</file>
+
+<file path=customXml/item1.xml><?xml version="1.0" encoding="utf-8"?>
+<b:Sources xmlns:b="http://schemas.openxmlformats.org/officeDocument/2006/bibliography" xmlns="http://schemas.openxmlformats.org/officeDocument/2006/bibliography" SelectedStyle="\APASixthEditionOfficeOnline.xsl" StyleName="APA" Version="6"/>
+</file>
+
+<file path=customXml/itemProps1.xml><?xml version="1.0" encoding="utf-8"?>
+<ds:datastoreItem xmlns:ds="http://schemas.openxmlformats.org/officeDocument/2006/customXml" ds:itemID="{BC80ABF4-0D09-431C-A79F-8A1E1E06AA1F}">
+  <ds:schemaRefs>
+    <ds:schemaRef ds:uri="http://schemas.openxmlformats.org/officeDocument/2006/bibliography"/>
+  </ds:schemaRefs>
+</ds:datastoreItem>
 </file>
</xml_diff>